<commit_message>
user add dev done
</commit_message>
<xml_diff>
--- a/第六组设计文档.docx
+++ b/第六组设计文档.docx
@@ -2333,11 +2333,6 @@
             <w:tcW w:w="593" w:type="dxa"/>
           </w:tcPr>
           <w:p>
-            <w:pPr>
-              <w:rPr>
-                <w:rFonts w:hint="eastAsia"/>
-              </w:rPr>
-            </w:pPr>
             <w:r>
               <w:rPr>
                 <w:rFonts w:hint="eastAsia"/>
@@ -2353,9 +2348,6 @@
           <w:p>
             <w:pPr>
               <w:cnfStyle w:val="000000100000" w:firstRow="0" w:lastRow="0" w:firstColumn="0" w:lastColumn="0" w:oddVBand="0" w:evenVBand="0" w:oddHBand="1" w:evenHBand="0" w:firstRowFirstColumn="0" w:firstRowLastColumn="0" w:lastRowFirstColumn="0" w:lastRowLastColumn="0"/>
-              <w:rPr>
-                <w:rFonts w:hint="eastAsia"/>
-              </w:rPr>
             </w:pPr>
             <w:r>
               <w:rPr>
@@ -2385,9 +2377,6 @@
           <w:p>
             <w:pPr>
               <w:cnfStyle w:val="000000100000" w:firstRow="0" w:lastRow="0" w:firstColumn="0" w:lastColumn="0" w:oddVBand="0" w:evenVBand="0" w:oddHBand="1" w:evenHBand="0" w:firstRowFirstColumn="0" w:firstRowLastColumn="0" w:lastRowFirstColumn="0" w:lastRowLastColumn="0"/>
-              <w:rPr>
-                <w:rFonts w:hint="eastAsia"/>
-              </w:rPr>
             </w:pPr>
           </w:p>
         </w:tc>
@@ -4407,12 +4396,12 @@
         <w:tblLook w:val="04A0" w:firstRow="1" w:lastRow="0" w:firstColumn="1" w:lastColumn="0" w:noHBand="0" w:noVBand="1"/>
       </w:tblPr>
       <w:tblGrid>
-        <w:gridCol w:w="1330"/>
-        <w:gridCol w:w="1610"/>
-        <w:gridCol w:w="1350"/>
+        <w:gridCol w:w="1238"/>
+        <w:gridCol w:w="1974"/>
+        <w:gridCol w:w="1306"/>
         <w:gridCol w:w="1386"/>
-        <w:gridCol w:w="1289"/>
-        <w:gridCol w:w="1331"/>
+        <w:gridCol w:w="1181"/>
+        <w:gridCol w:w="1211"/>
       </w:tblGrid>
       <w:tr>
         <w:trPr>
@@ -4552,7 +4541,19 @@
               <w:t>ert</w:t>
             </w:r>
             <w:r>
-              <w:t>Order()</w:t>
+              <w:t>Order(</w:t>
+            </w:r>
+            <w:r>
+              <w:rPr>
+                <w:rFonts w:hint="eastAsia"/>
+              </w:rPr>
+              <w:t>O</w:t>
+            </w:r>
+            <w:r>
+              <w:t>rder o</w:t>
+            </w:r>
+            <w:r>
+              <w:t>)</w:t>
             </w:r>
           </w:p>
         </w:tc>
@@ -4649,7 +4650,22 @@
               <w:rPr>
                 <w:rFonts w:hint="eastAsia"/>
               </w:rPr>
-              <w:t>queryOrder（）</w:t>
+              <w:t>queryOrder（</w:t>
+            </w:r>
+            <w:r>
+              <w:rPr>
+                <w:rFonts w:hint="eastAsia"/>
+              </w:rPr>
+              <w:t>User</w:t>
+            </w:r>
+            <w:r>
+              <w:t xml:space="preserve"> u</w:t>
+            </w:r>
+            <w:r>
+              <w:rPr>
+                <w:rFonts w:hint="eastAsia"/>
+              </w:rPr>
+              <w:t>）</w:t>
             </w:r>
           </w:p>
         </w:tc>
@@ -4844,7 +4860,19 @@
               <w:t>u</w:t>
             </w:r>
             <w:r>
-              <w:t>pdateOrder()</w:t>
+              <w:t>pdateOrder(</w:t>
+            </w:r>
+            <w:r>
+              <w:rPr>
+                <w:rFonts w:hint="eastAsia"/>
+              </w:rPr>
+              <w:t>O</w:t>
+            </w:r>
+            <w:r>
+              <w:t>rder o</w:t>
+            </w:r>
+            <w:r>
+              <w:t>)</w:t>
             </w:r>
           </w:p>
         </w:tc>
@@ -5003,11 +5031,11 @@
         <w:tblLook w:val="04A0" w:firstRow="1" w:lastRow="0" w:firstColumn="1" w:lastColumn="0" w:noHBand="0" w:noVBand="1"/>
       </w:tblPr>
       <w:tblGrid>
-        <w:gridCol w:w="1037"/>
-        <w:gridCol w:w="1738"/>
-        <w:gridCol w:w="1219"/>
+        <w:gridCol w:w="898"/>
+        <w:gridCol w:w="2079"/>
+        <w:gridCol w:w="1151"/>
         <w:gridCol w:w="1934"/>
-        <w:gridCol w:w="1011"/>
+        <w:gridCol w:w="877"/>
         <w:gridCol w:w="1357"/>
       </w:tblGrid>
       <w:tr>
@@ -5145,7 +5173,19 @@
               <w:t>nsert</w:t>
             </w:r>
             <w:r>
-              <w:t>()</w:t>
+              <w:t>(</w:t>
+            </w:r>
+            <w:r>
+              <w:rPr>
+                <w:rFonts w:hint="eastAsia"/>
+              </w:rPr>
+              <w:t>P</w:t>
+            </w:r>
+            <w:r>
+              <w:t>roduct p</w:t>
+            </w:r>
+            <w:r>
+              <w:t>)</w:t>
             </w:r>
           </w:p>
         </w:tc>
@@ -5232,10 +5272,31 @@
               <w:cnfStyle w:val="000000000000" w:firstRow="0" w:lastRow="0" w:firstColumn="0" w:lastColumn="0" w:oddVBand="0" w:evenVBand="0" w:oddHBand="0" w:evenHBand="0" w:firstRowFirstColumn="0" w:firstRowLastColumn="0" w:lastRowFirstColumn="0" w:lastRowLastColumn="0"/>
             </w:pPr>
             <w:r>
-              <w:rPr>
-                <w:rFonts w:hint="eastAsia"/>
-              </w:rPr>
-              <w:t>update</w:t>
+              <w:t>U</w:t>
+            </w:r>
+            <w:r>
+              <w:rPr>
+                <w:rFonts w:hint="eastAsia"/>
+              </w:rPr>
+              <w:t>pdate</w:t>
+            </w:r>
+            <w:r>
+              <w:rPr>
+                <w:rFonts w:hint="eastAsia"/>
+              </w:rPr>
+              <w:t>(</w:t>
+            </w:r>
+            <w:r>
+              <w:rPr>
+                <w:rFonts w:hint="eastAsia"/>
+              </w:rPr>
+              <w:t>P</w:t>
+            </w:r>
+            <w:r>
+              <w:t>roduct p</w:t>
+            </w:r>
+            <w:r>
+              <w:t>)</w:t>
             </w:r>
           </w:p>
         </w:tc>
@@ -5333,6 +5394,15 @@
             <w:r>
               <w:t>ueryById</w:t>
             </w:r>
+            <w:r>
+              <w:t>(Integer id</w:t>
+            </w:r>
+            <w:r>
+              <w:rPr>
+                <w:rFonts w:hint="eastAsia"/>
+              </w:rPr>
+              <w:t>)</w:t>
+            </w:r>
           </w:p>
         </w:tc>
         <w:tc>
@@ -5422,6 +5492,9 @@
           <w:p>
             <w:pPr>
               <w:cnfStyle w:val="000000000000" w:firstRow="0" w:lastRow="0" w:firstColumn="0" w:lastColumn="0" w:oddVBand="0" w:evenVBand="0" w:oddHBand="0" w:evenHBand="0" w:firstRowFirstColumn="0" w:firstRowLastColumn="0" w:lastRowFirstColumn="0" w:lastRowLastColumn="0"/>
+              <w:rPr>
+                <w:rFonts w:hint="eastAsia"/>
+              </w:rPr>
             </w:pPr>
             <w:r>
               <w:rPr>
@@ -5431,6 +5504,24 @@
             </w:r>
             <w:r>
               <w:t>ueryByName</w:t>
+            </w:r>
+            <w:r>
+              <w:rPr>
+                <w:rFonts w:hint="eastAsia"/>
+              </w:rPr>
+              <w:t>(</w:t>
+            </w:r>
+            <w:r>
+              <w:rPr>
+                <w:rFonts w:hint="eastAsia"/>
+              </w:rPr>
+              <w:t>S</w:t>
+            </w:r>
+            <w:r>
+              <w:t>tring name</w:t>
+            </w:r>
+            <w:r>
+              <w:t>)</w:t>
             </w:r>
           </w:p>
         </w:tc>
@@ -5632,6 +5723,9 @@
             <w:r>
               <w:t>etProductTypes</w:t>
             </w:r>
+            <w:r>
+              <w:t>()</w:t>
+            </w:r>
           </w:p>
         </w:tc>
         <w:tc>
@@ -5733,6 +5827,15 @@
             </w:r>
             <w:r>
               <w:t>ueryPdtsById</w:t>
+            </w:r>
+            <w:r>
+              <w:t>(</w:t>
+            </w:r>
+            <w:r>
+              <w:t>Int typeid</w:t>
+            </w:r>
+            <w:r>
+              <w:t>)</w:t>
             </w:r>
           </w:p>
         </w:tc>
@@ -5881,12 +5984,12 @@
         <w:tblLook w:val="04A0" w:firstRow="1" w:lastRow="0" w:firstColumn="1" w:lastColumn="0" w:noHBand="0" w:noVBand="1"/>
       </w:tblPr>
       <w:tblGrid>
-        <w:gridCol w:w="1339"/>
-        <w:gridCol w:w="1611"/>
-        <w:gridCol w:w="1356"/>
-        <w:gridCol w:w="1351"/>
-        <w:gridCol w:w="1298"/>
-        <w:gridCol w:w="1341"/>
+        <w:gridCol w:w="1242"/>
+        <w:gridCol w:w="2079"/>
+        <w:gridCol w:w="1317"/>
+        <w:gridCol w:w="1275"/>
+        <w:gridCol w:w="1177"/>
+        <w:gridCol w:w="1206"/>
       </w:tblGrid>
       <w:tr>
         <w:trPr>
@@ -6020,7 +6123,19 @@
               <w:t>q</w:t>
             </w:r>
             <w:r>
-              <w:t>ueryByName()</w:t>
+              <w:t>ueryByName(</w:t>
+            </w:r>
+            <w:r>
+              <w:rPr>
+                <w:rFonts w:hint="eastAsia"/>
+              </w:rPr>
+              <w:t>S</w:t>
+            </w:r>
+            <w:r>
+              <w:t>tring name</w:t>
+            </w:r>
+            <w:r>
+              <w:t>)</w:t>
             </w:r>
           </w:p>
         </w:tc>
@@ -6119,7 +6234,19 @@
               <w:t>update</w:t>
             </w:r>
             <w:r>
-              <w:t>User()</w:t>
+              <w:t>User(</w:t>
+            </w:r>
+            <w:r>
+              <w:rPr>
+                <w:rFonts w:hint="eastAsia"/>
+              </w:rPr>
+              <w:t>U</w:t>
+            </w:r>
+            <w:r>
+              <w:t>ser u</w:t>
+            </w:r>
+            <w:r>
+              <w:t>)</w:t>
             </w:r>
           </w:p>
         </w:tc>
@@ -6215,7 +6342,19 @@
               <w:t>a</w:t>
             </w:r>
             <w:r>
-              <w:t>ddUser()</w:t>
+              <w:t>ddUser(</w:t>
+            </w:r>
+            <w:r>
+              <w:rPr>
+                <w:rFonts w:hint="eastAsia"/>
+              </w:rPr>
+              <w:t>U</w:t>
+            </w:r>
+            <w:r>
+              <w:t>ser u</w:t>
+            </w:r>
+            <w:r>
+              <w:t>)</w:t>
             </w:r>
           </w:p>
         </w:tc>
@@ -6443,12 +6582,12 @@
         <w:tblLook w:val="04A0" w:firstRow="1" w:lastRow="0" w:firstColumn="1" w:lastColumn="0" w:noHBand="0" w:noVBand="1"/>
       </w:tblPr>
       <w:tblGrid>
-        <w:gridCol w:w="1274"/>
-        <w:gridCol w:w="1674"/>
-        <w:gridCol w:w="1335"/>
+        <w:gridCol w:w="1180"/>
+        <w:gridCol w:w="2017"/>
+        <w:gridCol w:w="1330"/>
         <w:gridCol w:w="1499"/>
-        <w:gridCol w:w="1277"/>
-        <w:gridCol w:w="1237"/>
+        <w:gridCol w:w="1155"/>
+        <w:gridCol w:w="1115"/>
       </w:tblGrid>
       <w:tr>
         <w:trPr>
@@ -6576,7 +6715,19 @@
               <w:cnfStyle w:val="000000100000" w:firstRow="0" w:lastRow="0" w:firstColumn="0" w:lastColumn="0" w:oddVBand="0" w:evenVBand="0" w:oddHBand="1" w:evenHBand="0" w:firstRowFirstColumn="0" w:firstRowLastColumn="0" w:lastRowFirstColumn="0" w:lastRowLastColumn="0"/>
             </w:pPr>
             <w:r>
-              <w:t>addCart()</w:t>
+              <w:t>addCart(</w:t>
+            </w:r>
+            <w:r>
+              <w:rPr>
+                <w:rFonts w:hint="eastAsia"/>
+              </w:rPr>
+              <w:t>P</w:t>
+            </w:r>
+            <w:r>
+              <w:t>roduct p,User u</w:t>
+            </w:r>
+            <w:r>
+              <w:t>)</w:t>
             </w:r>
           </w:p>
         </w:tc>
@@ -6663,7 +6814,13 @@
               <w:cnfStyle w:val="000000000000" w:firstRow="0" w:lastRow="0" w:firstColumn="0" w:lastColumn="0" w:oddVBand="0" w:evenVBand="0" w:oddHBand="0" w:evenHBand="0" w:firstRowFirstColumn="0" w:firstRowLastColumn="0" w:lastRowFirstColumn="0" w:lastRowLastColumn="0"/>
             </w:pPr>
             <w:r>
-              <w:t>deleteCartItem()</w:t>
+              <w:t>deleteCartItem(</w:t>
+            </w:r>
+            <w:r>
+              <w:t>User u,int pid</w:t>
+            </w:r>
+            <w:r>
+              <w:t>)</w:t>
             </w:r>
           </w:p>
         </w:tc>
@@ -6747,7 +6904,28 @@
               <w:cnfStyle w:val="000000100000" w:firstRow="0" w:lastRow="0" w:firstColumn="0" w:lastColumn="0" w:oddVBand="0" w:evenVBand="0" w:oddHBand="1" w:evenHBand="0" w:firstRowFirstColumn="0" w:firstRowLastColumn="0" w:lastRowFirstColumn="0" w:lastRowLastColumn="0"/>
             </w:pPr>
             <w:r>
-              <w:t>queryCartById()</w:t>
+              <w:t>queryCartById(</w:t>
+            </w:r>
+            <w:r>
+              <w:rPr>
+                <w:rFonts w:hint="eastAsia"/>
+              </w:rPr>
+              <w:t>U</w:t>
+            </w:r>
+            <w:r>
+              <w:t>ser u</w:t>
+            </w:r>
+            <w:r>
+              <w:rPr>
+                <w:rFonts w:hint="eastAsia"/>
+              </w:rPr>
+              <w:t>，int</w:t>
+            </w:r>
+            <w:r>
+              <w:t xml:space="preserve"> pid</w:t>
+            </w:r>
+            <w:r>
+              <w:t>)</w:t>
             </w:r>
           </w:p>
         </w:tc>
@@ -6855,7 +7033,19 @@
               <w:t>q</w:t>
             </w:r>
             <w:r>
-              <w:t>ueryCart()</w:t>
+              <w:t>ueryCart(</w:t>
+            </w:r>
+            <w:r>
+              <w:rPr>
+                <w:rFonts w:hint="eastAsia"/>
+              </w:rPr>
+              <w:t>U</w:t>
+            </w:r>
+            <w:r>
+              <w:t>ser u</w:t>
+            </w:r>
+            <w:r>
+              <w:t>)</w:t>
             </w:r>
           </w:p>
         </w:tc>
@@ -6938,6 +7128,7 @@
               <w:rPr>
                 <w:rFonts w:hint="eastAsia"/>
               </w:rPr>
+              <w:lastRenderedPageBreak/>
               <w:t>5</w:t>
             </w:r>
           </w:p>
@@ -6951,7 +7142,22 @@
               <w:cnfStyle w:val="000000100000" w:firstRow="0" w:lastRow="0" w:firstColumn="0" w:lastColumn="0" w:oddVBand="0" w:evenVBand="0" w:oddHBand="1" w:evenHBand="0" w:firstRowFirstColumn="0" w:firstRowLastColumn="0" w:lastRowFirstColumn="0" w:lastRowLastColumn="0"/>
             </w:pPr>
             <w:r>
-              <w:t>updateCart()</w:t>
+              <w:t>updateCart(</w:t>
+            </w:r>
+            <w:r>
+              <w:t>I</w:t>
+            </w:r>
+            <w:r>
+              <w:rPr>
+                <w:rFonts w:hint="eastAsia"/>
+              </w:rPr>
+              <w:t>nt</w:t>
+            </w:r>
+            <w:r>
+              <w:t xml:space="preserve"> Pid,int pnum, User u</w:t>
+            </w:r>
+            <w:r>
+              <w:t>)</w:t>
             </w:r>
           </w:p>
         </w:tc>
@@ -7041,7 +7247,19 @@
               <w:cnfStyle w:val="000000000000" w:firstRow="0" w:lastRow="0" w:firstColumn="0" w:lastColumn="0" w:oddVBand="0" w:evenVBand="0" w:oddHBand="0" w:evenHBand="0" w:firstRowFirstColumn="0" w:firstRowLastColumn="0" w:lastRowFirstColumn="0" w:lastRowLastColumn="0"/>
             </w:pPr>
             <w:r>
-              <w:t>deleteAll()</w:t>
+              <w:t>deleteAll(</w:t>
+            </w:r>
+            <w:r>
+              <w:rPr>
+                <w:rFonts w:hint="eastAsia"/>
+              </w:rPr>
+              <w:t>U</w:t>
+            </w:r>
+            <w:r>
+              <w:t>ser u</w:t>
+            </w:r>
+            <w:r>
+              <w:t>)</w:t>
             </w:r>
           </w:p>
         </w:tc>
@@ -7125,7 +7343,6 @@
               <w:rPr>
                 <w:rFonts w:hint="eastAsia"/>
               </w:rPr>
-              <w:lastRenderedPageBreak/>
               <w:t>注释：</w:t>
             </w:r>
             <w:r>
@@ -7379,9 +7596,6 @@
           <w:p>
             <w:pPr>
               <w:cnfStyle w:val="000000100000" w:firstRow="0" w:lastRow="0" w:firstColumn="0" w:lastColumn="0" w:oddVBand="0" w:evenVBand="0" w:oddHBand="1" w:evenHBand="0" w:firstRowFirstColumn="0" w:firstRowLastColumn="0" w:lastRowFirstColumn="0" w:lastRowLastColumn="0"/>
-              <w:rPr>
-                <w:rFonts w:hint="eastAsia"/>
-              </w:rPr>
             </w:pPr>
             <w:r>
               <w:rPr>
@@ -7462,9 +7676,6 @@
           <w:p>
             <w:pPr>
               <w:cnfStyle w:val="000000000000" w:firstRow="0" w:lastRow="0" w:firstColumn="0" w:lastColumn="0" w:oddVBand="0" w:evenVBand="0" w:oddHBand="0" w:evenHBand="0" w:firstRowFirstColumn="0" w:firstRowLastColumn="0" w:lastRowFirstColumn="0" w:lastRowLastColumn="0"/>
-              <w:rPr>
-                <w:rFonts w:hint="eastAsia"/>
-              </w:rPr>
             </w:pPr>
             <w:r>
               <w:rPr>
@@ -7481,9 +7692,6 @@
           <w:p>
             <w:pPr>
               <w:cnfStyle w:val="000000000000" w:firstRow="0" w:lastRow="0" w:firstColumn="0" w:lastColumn="0" w:oddVBand="0" w:evenVBand="0" w:oddHBand="0" w:evenHBand="0" w:firstRowFirstColumn="0" w:firstRowLastColumn="0" w:lastRowFirstColumn="0" w:lastRowLastColumn="0"/>
-              <w:rPr>
-                <w:rFonts w:hint="eastAsia"/>
-              </w:rPr>
             </w:pPr>
             <w:r>
               <w:rPr>
@@ -7529,9 +7737,6 @@
           <w:p>
             <w:pPr>
               <w:cnfStyle w:val="000000100000" w:firstRow="0" w:lastRow="0" w:firstColumn="0" w:lastColumn="0" w:oddVBand="0" w:evenVBand="0" w:oddHBand="1" w:evenHBand="0" w:firstRowFirstColumn="0" w:firstRowLastColumn="0" w:lastRowFirstColumn="0" w:lastRowLastColumn="0"/>
-              <w:rPr>
-                <w:rFonts w:hint="eastAsia"/>
-              </w:rPr>
             </w:pPr>
             <w:r>
               <w:t>createOrder</w:t>
@@ -7591,7 +7796,14 @@
               <w:rPr>
                 <w:rFonts w:hint="eastAsia"/>
               </w:rPr>
-              <w:t>创建一个订单但是不</w:t>
+              <w:t>创建一个订单但是</w:t>
+            </w:r>
+            <w:r>
+              <w:rPr>
+                <w:rFonts w:hint="eastAsia"/>
+              </w:rPr>
+              <w:lastRenderedPageBreak/>
+              <w:t>不</w:t>
             </w:r>
             <w:r>
               <w:rPr>
@@ -7603,14 +7815,7 @@
               <w:rPr>
                 <w:rFonts w:hint="eastAsia"/>
               </w:rPr>
-              <w:t>数据</w:t>
-            </w:r>
-            <w:r>
-              <w:rPr>
-                <w:rFonts w:hint="eastAsia"/>
-              </w:rPr>
-              <w:lastRenderedPageBreak/>
-              <w:t>库</w:t>
+              <w:t>数据库</w:t>
             </w:r>
           </w:p>
         </w:tc>
@@ -7632,11 +7837,6 @@
             <w:tcW w:w="556" w:type="dxa"/>
           </w:tcPr>
           <w:p>
-            <w:pPr>
-              <w:rPr>
-                <w:rFonts w:hint="eastAsia"/>
-              </w:rPr>
-            </w:pPr>
             <w:r>
               <w:rPr>
                 <w:rFonts w:hint="eastAsia"/>
@@ -7678,9 +7878,6 @@
           <w:p>
             <w:pPr>
               <w:cnfStyle w:val="000000000000" w:firstRow="0" w:lastRow="0" w:firstColumn="0" w:lastColumn="0" w:oddVBand="0" w:evenVBand="0" w:oddHBand="0" w:evenHBand="0" w:firstRowFirstColumn="0" w:firstRowLastColumn="0" w:lastRowFirstColumn="0" w:lastRowLastColumn="0"/>
-              <w:rPr>
-                <w:rFonts w:hint="eastAsia"/>
-              </w:rPr>
             </w:pPr>
             <w:r>
               <w:rPr>
@@ -7700,9 +7897,6 @@
           <w:p>
             <w:pPr>
               <w:cnfStyle w:val="000000000000" w:firstRow="0" w:lastRow="0" w:firstColumn="0" w:lastColumn="0" w:oddVBand="0" w:evenVBand="0" w:oddHBand="0" w:evenHBand="0" w:firstRowFirstColumn="0" w:firstRowLastColumn="0" w:lastRowFirstColumn="0" w:lastRowLastColumn="0"/>
-              <w:rPr>
-                <w:rFonts w:hint="eastAsia"/>
-              </w:rPr>
             </w:pPr>
             <w:r>
               <w:rPr>
@@ -7745,11 +7939,6 @@
             <w:tcW w:w="556" w:type="dxa"/>
           </w:tcPr>
           <w:p>
-            <w:pPr>
-              <w:rPr>
-                <w:rFonts w:hint="eastAsia"/>
-              </w:rPr>
-            </w:pPr>
             <w:r>
               <w:rPr>
                 <w:rFonts w:hint="eastAsia"/>
@@ -7791,9 +7980,6 @@
           <w:p>
             <w:pPr>
               <w:cnfStyle w:val="000000100000" w:firstRow="0" w:lastRow="0" w:firstColumn="0" w:lastColumn="0" w:oddVBand="0" w:evenVBand="0" w:oddHBand="1" w:evenHBand="0" w:firstRowFirstColumn="0" w:firstRowLastColumn="0" w:lastRowFirstColumn="0" w:lastRowLastColumn="0"/>
-              <w:rPr>
-                <w:rFonts w:hint="eastAsia"/>
-              </w:rPr>
             </w:pPr>
             <w:r>
               <w:t>V</w:t>
@@ -7813,9 +7999,6 @@
           <w:p>
             <w:pPr>
               <w:cnfStyle w:val="000000100000" w:firstRow="0" w:lastRow="0" w:firstColumn="0" w:lastColumn="0" w:oddVBand="0" w:evenVBand="0" w:oddHBand="1" w:evenHBand="0" w:firstRowFirstColumn="0" w:firstRowLastColumn="0" w:lastRowFirstColumn="0" w:lastRowLastColumn="0"/>
-              <w:rPr>
-                <w:rFonts w:hint="eastAsia"/>
-              </w:rPr>
             </w:pPr>
             <w:r>
               <w:rPr>
@@ -7843,11 +8026,6 @@
             <w:tcW w:w="556" w:type="dxa"/>
           </w:tcPr>
           <w:p>
-            <w:pPr>
-              <w:rPr>
-                <w:rFonts w:hint="eastAsia"/>
-              </w:rPr>
-            </w:pPr>
             <w:r>
               <w:rPr>
                 <w:rFonts w:hint="eastAsia"/>
@@ -7908,9 +8086,6 @@
           <w:p>
             <w:pPr>
               <w:cnfStyle w:val="000000000000" w:firstRow="0" w:lastRow="0" w:firstColumn="0" w:lastColumn="0" w:oddVBand="0" w:evenVBand="0" w:oddHBand="0" w:evenHBand="0" w:firstRowFirstColumn="0" w:firstRowLastColumn="0" w:lastRowFirstColumn="0" w:lastRowLastColumn="0"/>
-              <w:rPr>
-                <w:rFonts w:hint="eastAsia"/>
-              </w:rPr>
             </w:pPr>
             <w:r>
               <w:rPr>
@@ -7987,13 +8162,7 @@
               <w:t>/shopping-again/src/com/scmpi/book/service/impl/OrderServiceImpl.java</w:t>
             </w:r>
           </w:p>
-          <w:p>
-            <w:pPr>
-              <w:rPr>
-                <w:rFonts w:hint="eastAsia"/>
-              </w:rPr>
-            </w:pPr>
-          </w:p>
+          <w:p/>
         </w:tc>
       </w:tr>
     </w:tbl>
@@ -8047,7 +8216,14 @@
               <w:rPr>
                 <w:rFonts w:hint="eastAsia"/>
               </w:rPr>
-              <w:t>序号</w:t>
+              <w:t>序</w:t>
+            </w:r>
+            <w:r>
+              <w:rPr>
+                <w:rFonts w:hint="eastAsia"/>
+              </w:rPr>
+              <w:lastRenderedPageBreak/>
+              <w:t>号</w:t>
             </w:r>
           </w:p>
         </w:tc>
@@ -8063,6 +8239,7 @@
               <w:rPr>
                 <w:rFonts w:hint="eastAsia"/>
               </w:rPr>
+              <w:lastRenderedPageBreak/>
               <w:t>方法名</w:t>
             </w:r>
           </w:p>
@@ -8111,7 +8288,14 @@
               <w:rPr>
                 <w:rFonts w:hint="eastAsia"/>
               </w:rPr>
-              <w:t>功能</w:t>
+              <w:t>功</w:t>
+            </w:r>
+            <w:r>
+              <w:rPr>
+                <w:rFonts w:hint="eastAsia"/>
+              </w:rPr>
+              <w:lastRenderedPageBreak/>
+              <w:t>能</w:t>
             </w:r>
           </w:p>
         </w:tc>
@@ -8127,6 +8311,7 @@
               <w:rPr>
                 <w:rFonts w:hint="eastAsia"/>
               </w:rPr>
+              <w:lastRenderedPageBreak/>
               <w:t>备注</w:t>
             </w:r>
           </w:p>
@@ -8226,7 +8411,6 @@
               <w:t>不直接删除，将表中字段</w:t>
             </w:r>
             <w:r>
-              <w:lastRenderedPageBreak/>
               <w:t>is_delete 值修改；0 = 未删除、1 = 删除</w:t>
             </w:r>
           </w:p>
@@ -8243,7 +8427,6 @@
               <w:rPr>
                 <w:rFonts w:hint="eastAsia"/>
               </w:rPr>
-              <w:lastRenderedPageBreak/>
               <w:t>2</w:t>
             </w:r>
           </w:p>
@@ -8297,9 +8480,6 @@
           <w:p>
             <w:pPr>
               <w:cnfStyle w:val="000000000000" w:firstRow="0" w:lastRow="0" w:firstColumn="0" w:lastColumn="0" w:oddVBand="0" w:evenVBand="0" w:oddHBand="0" w:evenHBand="0" w:firstRowFirstColumn="0" w:firstRowLastColumn="0" w:lastRowFirstColumn="0" w:lastRowLastColumn="0"/>
-              <w:rPr>
-                <w:rFonts w:hint="eastAsia"/>
-              </w:rPr>
             </w:pPr>
             <w:r>
               <w:rPr>
@@ -8414,11 +8594,6 @@
             <w:tcW w:w="449" w:type="dxa"/>
           </w:tcPr>
           <w:p>
-            <w:pPr>
-              <w:rPr>
-                <w:rFonts w:hint="eastAsia"/>
-              </w:rPr>
-            </w:pPr>
             <w:r>
               <w:rPr>
                 <w:rFonts w:hint="eastAsia"/>
@@ -8479,9 +8654,6 @@
           <w:p>
             <w:pPr>
               <w:cnfStyle w:val="000000000000" w:firstRow="0" w:lastRow="0" w:firstColumn="0" w:lastColumn="0" w:oddVBand="0" w:evenVBand="0" w:oddHBand="0" w:evenHBand="0" w:firstRowFirstColumn="0" w:firstRowLastColumn="0" w:lastRowFirstColumn="0" w:lastRowLastColumn="0"/>
-              <w:rPr>
-                <w:rFonts w:hint="eastAsia"/>
-              </w:rPr>
             </w:pPr>
             <w:r>
               <w:rPr>
@@ -8512,11 +8684,6 @@
             <w:tcW w:w="449" w:type="dxa"/>
           </w:tcPr>
           <w:p>
-            <w:pPr>
-              <w:rPr>
-                <w:rFonts w:hint="eastAsia"/>
-              </w:rPr>
-            </w:pPr>
             <w:r>
               <w:rPr>
                 <w:rFonts w:hint="eastAsia"/>
@@ -8604,11 +8771,6 @@
             <w:tcW w:w="449" w:type="dxa"/>
           </w:tcPr>
           <w:p>
-            <w:pPr>
-              <w:rPr>
-                <w:rFonts w:hint="eastAsia"/>
-              </w:rPr>
-            </w:pPr>
             <w:r>
               <w:rPr>
                 <w:rFonts w:hint="eastAsia"/>
@@ -8674,7 +8836,14 @@
               <w:rPr>
                 <w:rFonts w:hint="eastAsia"/>
               </w:rPr>
-              <w:t>查询所有商品类型信息</w:t>
+              <w:t>查询所有商品</w:t>
+            </w:r>
+            <w:r>
+              <w:rPr>
+                <w:rFonts w:hint="eastAsia"/>
+              </w:rPr>
+              <w:lastRenderedPageBreak/>
+              <w:t>类型信息</w:t>
             </w:r>
           </w:p>
         </w:tc>
@@ -8699,11 +8868,6 @@
             <w:tcW w:w="449" w:type="dxa"/>
           </w:tcPr>
           <w:p>
-            <w:pPr>
-              <w:rPr>
-                <w:rFonts w:hint="eastAsia"/>
-              </w:rPr>
-            </w:pPr>
             <w:r>
               <w:rPr>
                 <w:rFonts w:hint="eastAsia"/>
@@ -8758,22 +8922,12 @@
           <w:p>
             <w:pPr>
               <w:cnfStyle w:val="000000100000" w:firstRow="0" w:lastRow="0" w:firstColumn="0" w:lastColumn="0" w:oddVBand="0" w:evenVBand="0" w:oddHBand="1" w:evenHBand="0" w:firstRowFirstColumn="0" w:firstRowLastColumn="0" w:lastRowFirstColumn="0" w:lastRowLastColumn="0"/>
-              <w:rPr>
-                <w:rFonts w:hint="eastAsia"/>
-              </w:rPr>
-            </w:pPr>
-            <w:r>
-              <w:rPr>
-                <w:rFonts w:hint="eastAsia"/>
-              </w:rPr>
-              <w:t>根</w:t>
-            </w:r>
-            <w:r>
-              <w:rPr>
-                <w:rFonts w:hint="eastAsia"/>
-              </w:rPr>
-              <w:lastRenderedPageBreak/>
-              <w:t>据商品</w:t>
+            </w:pPr>
+            <w:r>
+              <w:rPr>
+                <w:rFonts w:hint="eastAsia"/>
+              </w:rPr>
+              <w:t>根据商品</w:t>
             </w:r>
             <w:r>
               <w:rPr>
@@ -8807,11 +8961,6 @@
             <w:tcW w:w="449" w:type="dxa"/>
           </w:tcPr>
           <w:p>
-            <w:pPr>
-              <w:rPr>
-                <w:rFonts w:hint="eastAsia"/>
-              </w:rPr>
-            </w:pPr>
             <w:r>
               <w:rPr>
                 <w:rFonts w:hint="eastAsia"/>
@@ -8902,11 +9051,6 @@
             <w:tcW w:w="449" w:type="dxa"/>
           </w:tcPr>
           <w:p>
-            <w:pPr>
-              <w:rPr>
-                <w:rFonts w:hint="eastAsia"/>
-              </w:rPr>
-            </w:pPr>
             <w:r>
               <w:rPr>
                 <w:rFonts w:hint="eastAsia"/>
@@ -8967,9 +9111,6 @@
           <w:p>
             <w:pPr>
               <w:cnfStyle w:val="000000100000" w:firstRow="0" w:lastRow="0" w:firstColumn="0" w:lastColumn="0" w:oddVBand="0" w:evenVBand="0" w:oddHBand="1" w:evenHBand="0" w:firstRowFirstColumn="0" w:firstRowLastColumn="0" w:lastRowFirstColumn="0" w:lastRowLastColumn="0"/>
-              <w:rPr>
-                <w:rFonts w:hint="eastAsia"/>
-              </w:rPr>
             </w:pPr>
             <w:r>
               <w:rPr>
@@ -9038,9 +9179,6 @@
                 <w:numId w:val="12"/>
               </w:numPr>
               <w:ind w:firstLineChars="0"/>
-              <w:rPr>
-                <w:rFonts w:hint="eastAsia"/>
-              </w:rPr>
             </w:pPr>
             <w:r>
               <w:t>/shopping-again/src/com/scmpi/book/service/impl/ProductServiceImpl.java</w:t>
@@ -9451,15 +9589,11 @@
             <w:tcW w:w="1389" w:type="dxa"/>
           </w:tcPr>
           <w:p>
-            <w:pPr>
-              <w:rPr>
-                <w:rFonts w:hint="eastAsia"/>
-              </w:rPr>
-            </w:pPr>
-            <w:r>
-              <w:rPr>
-                <w:rFonts w:hint="eastAsia"/>
-              </w:rPr>
+            <w:r>
+              <w:rPr>
+                <w:rFonts w:hint="eastAsia"/>
+              </w:rPr>
+              <w:lastRenderedPageBreak/>
               <w:t>4</w:t>
             </w:r>
           </w:p>
@@ -9503,9 +9637,6 @@
           <w:p>
             <w:pPr>
               <w:cnfStyle w:val="000000000000" w:firstRow="0" w:lastRow="0" w:firstColumn="0" w:lastColumn="0" w:oddVBand="0" w:evenVBand="0" w:oddHBand="0" w:evenHBand="0" w:firstRowFirstColumn="0" w:firstRowLastColumn="0" w:lastRowFirstColumn="0" w:lastRowLastColumn="0"/>
-              <w:rPr>
-                <w:rFonts w:hint="eastAsia"/>
-              </w:rPr>
             </w:pPr>
             <w:r>
               <w:t>Int</w:t>
@@ -9549,11 +9680,6 @@
             <w:tcW w:w="1389" w:type="dxa"/>
           </w:tcPr>
           <w:p>
-            <w:pPr>
-              <w:rPr>
-                <w:rFonts w:hint="eastAsia"/>
-              </w:rPr>
-            </w:pPr>
             <w:r>
               <w:rPr>
                 <w:rFonts w:hint="eastAsia"/>
@@ -9641,11 +9767,6 @@
             <w:tcW w:w="1389" w:type="dxa"/>
           </w:tcPr>
           <w:p>
-            <w:pPr>
-              <w:rPr>
-                <w:rFonts w:hint="eastAsia"/>
-              </w:rPr>
-            </w:pPr>
             <w:r>
               <w:rPr>
                 <w:rFonts w:hint="eastAsia"/>
@@ -9663,11 +9784,7 @@
               <w:cnfStyle w:val="000000000000" w:firstRow="0" w:lastRow="0" w:firstColumn="0" w:lastColumn="0" w:oddVBand="0" w:evenVBand="0" w:oddHBand="0" w:evenHBand="0" w:firstRowFirstColumn="0" w:firstRowLastColumn="0" w:lastRowFirstColumn="0" w:lastRowLastColumn="0"/>
             </w:pPr>
             <w:r>
-              <w:t xml:space="preserve">updateUser(User </w:t>
-            </w:r>
-            <w:r>
-              <w:lastRenderedPageBreak/>
-              <w:t>u)</w:t>
+              <w:t>updateUser(User u)</w:t>
             </w:r>
           </w:p>
         </w:tc>
@@ -9680,7 +9797,6 @@
               <w:cnfStyle w:val="000000000000" w:firstRow="0" w:lastRow="0" w:firstColumn="0" w:lastColumn="0" w:oddVBand="0" w:evenVBand="0" w:oddHBand="0" w:evenHBand="0" w:firstRowFirstColumn="0" w:firstRowLastColumn="0" w:lastRowFirstColumn="0" w:lastRowLastColumn="0"/>
             </w:pPr>
             <w:r>
-              <w:lastRenderedPageBreak/>
               <w:t>User u</w:t>
             </w:r>
           </w:p>
@@ -9711,22 +9827,12 @@
           <w:p>
             <w:pPr>
               <w:cnfStyle w:val="000000000000" w:firstRow="0" w:lastRow="0" w:firstColumn="0" w:lastColumn="0" w:oddVBand="0" w:evenVBand="0" w:oddHBand="0" w:evenHBand="0" w:firstRowFirstColumn="0" w:firstRowLastColumn="0" w:lastRowFirstColumn="0" w:lastRowLastColumn="0"/>
-              <w:rPr>
-                <w:rFonts w:hint="eastAsia"/>
-              </w:rPr>
-            </w:pPr>
-            <w:r>
-              <w:rPr>
-                <w:rFonts w:hint="eastAsia"/>
-              </w:rPr>
-              <w:t>更新用户信</w:t>
-            </w:r>
-            <w:r>
-              <w:rPr>
-                <w:rFonts w:hint="eastAsia"/>
-              </w:rPr>
-              <w:lastRenderedPageBreak/>
-              <w:t>息</w:t>
+            </w:pPr>
+            <w:r>
+              <w:rPr>
+                <w:rFonts w:hint="eastAsia"/>
+              </w:rPr>
+              <w:t>更新用户信息</w:t>
             </w:r>
           </w:p>
         </w:tc>
@@ -9751,11 +9857,6 @@
             <w:tcW w:w="1389" w:type="dxa"/>
           </w:tcPr>
           <w:p>
-            <w:pPr>
-              <w:rPr>
-                <w:rFonts w:hint="eastAsia"/>
-              </w:rPr>
-            </w:pPr>
             <w:r>
               <w:rPr>
                 <w:rFonts w:hint="eastAsia"/>
@@ -9887,13 +9988,7 @@
       </w:r>
     </w:p>
     <w:p/>
-    <w:p>
-      <w:pPr>
-        <w:rPr>
-          <w:rFonts w:hint="eastAsia"/>
-        </w:rPr>
-      </w:pPr>
-    </w:p>
+    <w:p/>
     <w:p>
       <w:pPr>
         <w:pStyle w:val="3"/>
@@ -9905,13 +10000,7 @@
         <w:t>商品管理页面</w:t>
       </w:r>
     </w:p>
-    <w:p>
-      <w:pPr>
-        <w:rPr>
-          <w:rFonts w:hint="eastAsia"/>
-        </w:rPr>
-      </w:pPr>
-    </w:p>
+    <w:p/>
     <w:p>
       <w:pPr>
         <w:pStyle w:val="3"/>
@@ -9923,13 +10012,7 @@
         <w:t>商品类型管理页面</w:t>
       </w:r>
     </w:p>
-    <w:p>
-      <w:pPr>
-        <w:rPr>
-          <w:rFonts w:hint="eastAsia"/>
-        </w:rPr>
-      </w:pPr>
-    </w:p>
+    <w:p/>
     <w:p>
       <w:pPr>
         <w:pStyle w:val="3"/>
@@ -9941,13 +10024,7 @@
         <w:t>订单管理页面</w:t>
       </w:r>
     </w:p>
-    <w:p>
-      <w:pPr>
-        <w:rPr>
-          <w:rFonts w:hint="eastAsia"/>
-        </w:rPr>
-      </w:pPr>
-    </w:p>
+    <w:p/>
     <w:p/>
     <w:p/>
     <w:p/>
@@ -9961,6 +10038,7 @@
         <w:rPr>
           <w:rFonts w:hint="eastAsia"/>
         </w:rPr>
+        <w:lastRenderedPageBreak/>
         <w:t>五、项目结构</w:t>
       </w:r>
     </w:p>
@@ -10040,13 +10118,7 @@
         </w:drawing>
       </w:r>
     </w:p>
-    <w:p>
-      <w:pPr>
-        <w:rPr>
-          <w:rFonts w:hint="eastAsia"/>
-        </w:rPr>
-      </w:pPr>
-    </w:p>
+    <w:p/>
     <w:p>
       <w:pPr>
         <w:pStyle w:val="3"/>
@@ -10055,7 +10127,6 @@
         <w:rPr>
           <w:rFonts w:hint="eastAsia"/>
         </w:rPr>
-        <w:lastRenderedPageBreak/>
         <w:t>a</w:t>
       </w:r>
       <w:r>
@@ -10069,11 +10140,6 @@
       </w:r>
     </w:p>
     <w:p>
-      <w:pPr>
-        <w:rPr>
-          <w:rFonts w:hint="eastAsia"/>
-        </w:rPr>
-      </w:pPr>
       <w:r>
         <w:rPr>
           <w:noProof/>
@@ -10123,6 +10189,7 @@
         <w:rPr>
           <w:rFonts w:hint="eastAsia"/>
         </w:rPr>
+        <w:lastRenderedPageBreak/>
         <w:t>com</w:t>
       </w:r>
       <w:r>
@@ -10136,11 +10203,6 @@
       </w:r>
     </w:p>
     <w:p>
-      <w:pPr>
-        <w:rPr>
-          <w:rFonts w:hint="eastAsia"/>
-        </w:rPr>
-      </w:pPr>
       <w:r>
         <w:rPr>
           <w:noProof/>
@@ -10212,11 +10274,6 @@
       </w:r>
     </w:p>
     <w:p>
-      <w:pPr>
-        <w:rPr>
-          <w:rFonts w:hint="eastAsia"/>
-        </w:rPr>
-      </w:pPr>
       <w:r>
         <w:rPr>
           <w:noProof/>
@@ -10269,13 +10326,7 @@
         <w:t>com</w:t>
       </w:r>
       <w:r>
-        <w:t>.scmpi.book.</w:t>
-      </w:r>
-      <w:r>
-        <w:t>dao</w:t>
-      </w:r>
-      <w:r>
-        <w:t xml:space="preserve"> </w:t>
+        <w:t xml:space="preserve">.scmpi.book.dao </w:t>
       </w:r>
       <w:r>
         <w:rPr>
@@ -10285,11 +10336,6 @@
       </w:r>
     </w:p>
     <w:p>
-      <w:pPr>
-        <w:rPr>
-          <w:rFonts w:hint="eastAsia"/>
-        </w:rPr>
-      </w:pPr>
       <w:r>
         <w:rPr>
           <w:noProof/>
@@ -10339,16 +10385,11 @@
         <w:rPr>
           <w:rFonts w:hint="eastAsia"/>
         </w:rPr>
+        <w:lastRenderedPageBreak/>
         <w:t>com</w:t>
       </w:r>
       <w:r>
-        <w:t>.scmpi.book.</w:t>
-      </w:r>
-      <w:r>
-        <w:t>dao.impl</w:t>
-      </w:r>
-      <w:r>
-        <w:t xml:space="preserve"> </w:t>
+        <w:t xml:space="preserve">.scmpi.book.dao.impl </w:t>
       </w:r>
       <w:r>
         <w:rPr>
@@ -10358,11 +10399,6 @@
       </w:r>
     </w:p>
     <w:p>
-      <w:pPr>
-        <w:rPr>
-          <w:rFonts w:hint="eastAsia"/>
-        </w:rPr>
-      </w:pPr>
       <w:r>
         <w:rPr>
           <w:noProof/>
@@ -10415,13 +10451,7 @@
         <w:t>com</w:t>
       </w:r>
       <w:r>
-        <w:t>.scmpi.book.</w:t>
-      </w:r>
-      <w:r>
-        <w:t>entity</w:t>
-      </w:r>
-      <w:r>
-        <w:t xml:space="preserve"> </w:t>
+        <w:t xml:space="preserve">.scmpi.book.entity </w:t>
       </w:r>
       <w:r>
         <w:rPr>
@@ -10431,11 +10461,6 @@
       </w:r>
     </w:p>
     <w:p>
-      <w:pPr>
-        <w:rPr>
-          <w:rFonts w:hint="eastAsia"/>
-        </w:rPr>
-      </w:pPr>
       <w:r>
         <w:rPr>
           <w:noProof/>
@@ -10488,13 +10513,7 @@
         <w:t>com</w:t>
       </w:r>
       <w:r>
-        <w:t>.scmpi.book.</w:t>
-      </w:r>
-      <w:r>
-        <w:t>filter</w:t>
-      </w:r>
-      <w:r>
-        <w:t xml:space="preserve"> </w:t>
+        <w:t xml:space="preserve">.scmpi.book.filter </w:t>
       </w:r>
       <w:r>
         <w:rPr>
@@ -10504,11 +10523,6 @@
       </w:r>
     </w:p>
     <w:p>
-      <w:pPr>
-        <w:rPr>
-          <w:rFonts w:hint="eastAsia"/>
-        </w:rPr>
-      </w:pPr>
       <w:r>
         <w:rPr>
           <w:noProof/>
@@ -10561,13 +10575,7 @@
         <w:t>com</w:t>
       </w:r>
       <w:r>
-        <w:t>.scmpi.book.</w:t>
-      </w:r>
-      <w:r>
-        <w:t>service</w:t>
-      </w:r>
-      <w:r>
-        <w:t xml:space="preserve"> </w:t>
+        <w:t xml:space="preserve">.scmpi.book.service </w:t>
       </w:r>
       <w:r>
         <w:rPr>
@@ -10577,11 +10585,6 @@
       </w:r>
     </w:p>
     <w:p>
-      <w:pPr>
-        <w:rPr>
-          <w:rFonts w:hint="eastAsia"/>
-        </w:rPr>
-      </w:pPr>
       <w:r>
         <w:rPr>
           <w:noProof/>
@@ -10634,13 +10637,7 @@
         <w:t>com</w:t>
       </w:r>
       <w:r>
-        <w:t>.scmpi.book.</w:t>
-      </w:r>
-      <w:r>
-        <w:t>service.impl</w:t>
-      </w:r>
-      <w:r>
-        <w:t xml:space="preserve"> </w:t>
+        <w:t xml:space="preserve">.scmpi.book.service.impl </w:t>
       </w:r>
       <w:r>
         <w:rPr>
@@ -10650,11 +10647,6 @@
       </w:r>
     </w:p>
     <w:p>
-      <w:pPr>
-        <w:rPr>
-          <w:rFonts w:hint="eastAsia"/>
-        </w:rPr>
-      </w:pPr>
       <w:r>
         <w:rPr>
           <w:noProof/>
@@ -10699,24 +10691,16 @@
     <w:p>
       <w:pPr>
         <w:pStyle w:val="3"/>
-        <w:rPr>
-          <w:rFonts w:hint="eastAsia"/>
-        </w:rPr>
       </w:pPr>
       <w:r>
         <w:rPr>
           <w:rFonts w:hint="eastAsia"/>
         </w:rPr>
+        <w:lastRenderedPageBreak/>
         <w:t>com</w:t>
       </w:r>
       <w:r>
-        <w:t>.scmpi.book.</w:t>
-      </w:r>
-      <w:r>
-        <w:t>util</w:t>
-      </w:r>
-      <w:r>
-        <w:t xml:space="preserve"> </w:t>
+        <w:t xml:space="preserve">.scmpi.book.util </w:t>
       </w:r>
       <w:r>
         <w:rPr>
@@ -10726,11 +10710,6 @@
       </w:r>
     </w:p>
     <w:p>
-      <w:pPr>
-        <w:rPr>
-          <w:rFonts w:hint="eastAsia"/>
-        </w:rPr>
-      </w:pPr>
       <w:r>
         <w:rPr>
           <w:noProof/>
@@ -10900,9 +10879,6 @@
           <w:p>
             <w:pPr>
               <w:cnfStyle w:val="000000100000" w:firstRow="0" w:lastRow="0" w:firstColumn="0" w:lastColumn="0" w:oddVBand="0" w:evenVBand="0" w:oddHBand="1" w:evenHBand="0" w:firstRowFirstColumn="0" w:firstRowLastColumn="0" w:lastRowFirstColumn="0" w:lastRowLastColumn="0"/>
-              <w:rPr>
-                <w:rFonts w:hint="eastAsia"/>
-              </w:rPr>
             </w:pPr>
             <w:r>
               <w:rPr>
@@ -10922,22 +10898,12 @@
           <w:p>
             <w:pPr>
               <w:cnfStyle w:val="000000100000" w:firstRow="0" w:lastRow="0" w:firstColumn="0" w:lastColumn="0" w:oddVBand="0" w:evenVBand="0" w:oddHBand="1" w:evenHBand="0" w:firstRowFirstColumn="0" w:firstRowLastColumn="0" w:lastRowFirstColumn="0" w:lastRowLastColumn="0"/>
-              <w:rPr>
-                <w:rFonts w:hint="eastAsia"/>
-              </w:rPr>
-            </w:pPr>
-            <w:r>
-              <w:rPr>
-                <w:rFonts w:hint="eastAsia"/>
-              </w:rPr>
-              <w:t>主要存放通过路由</w:t>
-            </w:r>
-            <w:r>
-              <w:rPr>
-                <w:rFonts w:hint="eastAsia"/>
-              </w:rPr>
-              <w:lastRenderedPageBreak/>
-              <w:t>的Servlet逻辑处理</w:t>
+            </w:pPr>
+            <w:r>
+              <w:rPr>
+                <w:rFonts w:hint="eastAsia"/>
+              </w:rPr>
+              <w:t>主要存放通过路由的Servlet逻辑处理</w:t>
             </w:r>
             <w:r>
               <w:rPr>
@@ -10971,7 +10937,6 @@
               <w:rPr>
                 <w:rFonts w:hint="eastAsia"/>
               </w:rPr>
-              <w:lastRenderedPageBreak/>
               <w:t>2</w:t>
             </w:r>
           </w:p>
@@ -11002,9 +10967,6 @@
           <w:p>
             <w:pPr>
               <w:cnfStyle w:val="000000000000" w:firstRow="0" w:lastRow="0" w:firstColumn="0" w:lastColumn="0" w:oddVBand="0" w:evenVBand="0" w:oddHBand="0" w:evenHBand="0" w:firstRowFirstColumn="0" w:firstRowLastColumn="0" w:lastRowFirstColumn="0" w:lastRowLastColumn="0"/>
-              <w:rPr>
-                <w:rFonts w:hint="eastAsia"/>
-              </w:rPr>
             </w:pPr>
             <w:r>
               <w:rPr>
@@ -11081,9 +11043,6 @@
           <w:p>
             <w:pPr>
               <w:cnfStyle w:val="000000100000" w:firstRow="0" w:lastRow="0" w:firstColumn="0" w:lastColumn="0" w:oddVBand="0" w:evenVBand="0" w:oddHBand="1" w:evenHBand="0" w:firstRowFirstColumn="0" w:firstRowLastColumn="0" w:lastRowFirstColumn="0" w:lastRowLastColumn="0"/>
-              <w:rPr>
-                <w:rFonts w:hint="eastAsia"/>
-              </w:rPr>
             </w:pPr>
             <w:r>
               <w:rPr>
@@ -11254,11 +11213,6 @@
             <w:tcW w:w="704" w:type="dxa"/>
           </w:tcPr>
           <w:p>
-            <w:pPr>
-              <w:rPr>
-                <w:rFonts w:hint="eastAsia"/>
-              </w:rPr>
-            </w:pPr>
             <w:r>
               <w:rPr>
                 <w:rFonts w:hint="eastAsia"/>
@@ -11274,9 +11228,6 @@
           <w:p>
             <w:pPr>
               <w:cnfStyle w:val="000000000000" w:firstRow="0" w:lastRow="0" w:firstColumn="0" w:lastColumn="0" w:oddVBand="0" w:evenVBand="0" w:oddHBand="0" w:evenHBand="0" w:firstRowFirstColumn="0" w:firstRowLastColumn="0" w:lastRowFirstColumn="0" w:lastRowLastColumn="0"/>
-              <w:rPr>
-                <w:rFonts w:hint="eastAsia"/>
-              </w:rPr>
             </w:pPr>
             <w:r>
               <w:rPr>
@@ -11332,11 +11283,6 @@
             <w:tcW w:w="704" w:type="dxa"/>
           </w:tcPr>
           <w:p>
-            <w:pPr>
-              <w:rPr>
-                <w:rFonts w:hint="eastAsia"/>
-              </w:rPr>
-            </w:pPr>
             <w:r>
               <w:rPr>
                 <w:rFonts w:hint="eastAsia"/>
@@ -11352,9 +11298,6 @@
           <w:p>
             <w:pPr>
               <w:cnfStyle w:val="000000100000" w:firstRow="0" w:lastRow="0" w:firstColumn="0" w:lastColumn="0" w:oddVBand="0" w:evenVBand="0" w:oddHBand="1" w:evenHBand="0" w:firstRowFirstColumn="0" w:firstRowLastColumn="0" w:lastRowFirstColumn="0" w:lastRowLastColumn="0"/>
-              <w:rPr>
-                <w:rFonts w:hint="eastAsia"/>
-              </w:rPr>
             </w:pPr>
             <w:r>
               <w:rPr>
@@ -11374,9 +11317,6 @@
           <w:p>
             <w:pPr>
               <w:cnfStyle w:val="000000100000" w:firstRow="0" w:lastRow="0" w:firstColumn="0" w:lastColumn="0" w:oddVBand="0" w:evenVBand="0" w:oddHBand="1" w:evenHBand="0" w:firstRowFirstColumn="0" w:firstRowLastColumn="0" w:lastRowFirstColumn="0" w:lastRowLastColumn="0"/>
-              <w:rPr>
-                <w:rFonts w:hint="eastAsia"/>
-              </w:rPr>
             </w:pPr>
             <w:r>
               <w:rPr>
@@ -11410,11 +11350,6 @@
             <w:tcW w:w="704" w:type="dxa"/>
           </w:tcPr>
           <w:p>
-            <w:pPr>
-              <w:rPr>
-                <w:rFonts w:hint="eastAsia"/>
-              </w:rPr>
-            </w:pPr>
             <w:r>
               <w:rPr>
                 <w:rFonts w:hint="eastAsia"/>
@@ -11430,9 +11365,6 @@
           <w:p>
             <w:pPr>
               <w:cnfStyle w:val="000000000000" w:firstRow="0" w:lastRow="0" w:firstColumn="0" w:lastColumn="0" w:oddVBand="0" w:evenVBand="0" w:oddHBand="0" w:evenHBand="0" w:firstRowFirstColumn="0" w:firstRowLastColumn="0" w:lastRowFirstColumn="0" w:lastRowLastColumn="0"/>
-              <w:rPr>
-                <w:rFonts w:hint="eastAsia"/>
-              </w:rPr>
             </w:pPr>
             <w:r>
               <w:rPr>
@@ -11488,11 +11420,6 @@
             <w:tcW w:w="704" w:type="dxa"/>
           </w:tcPr>
           <w:p>
-            <w:pPr>
-              <w:rPr>
-                <w:rFonts w:hint="eastAsia"/>
-              </w:rPr>
-            </w:pPr>
             <w:r>
               <w:rPr>
                 <w:rFonts w:hint="eastAsia"/>
@@ -11508,9 +11435,6 @@
           <w:p>
             <w:pPr>
               <w:cnfStyle w:val="000000100000" w:firstRow="0" w:lastRow="0" w:firstColumn="0" w:lastColumn="0" w:oddVBand="0" w:evenVBand="0" w:oddHBand="1" w:evenHBand="0" w:firstRowFirstColumn="0" w:firstRowLastColumn="0" w:lastRowFirstColumn="0" w:lastRowLastColumn="0"/>
-              <w:rPr>
-                <w:rFonts w:hint="eastAsia"/>
-              </w:rPr>
             </w:pPr>
             <w:r>
               <w:rPr>
@@ -11563,11 +11487,6 @@
             <w:tcW w:w="704" w:type="dxa"/>
           </w:tcPr>
           <w:p>
-            <w:pPr>
-              <w:rPr>
-                <w:rFonts w:hint="eastAsia"/>
-              </w:rPr>
-            </w:pPr>
             <w:r>
               <w:rPr>
                 <w:rFonts w:hint="eastAsia"/>
@@ -11583,9 +11502,6 @@
           <w:p>
             <w:pPr>
               <w:cnfStyle w:val="000000000000" w:firstRow="0" w:lastRow="0" w:firstColumn="0" w:lastColumn="0" w:oddVBand="0" w:evenVBand="0" w:oddHBand="0" w:evenHBand="0" w:firstRowFirstColumn="0" w:firstRowLastColumn="0" w:lastRowFirstColumn="0" w:lastRowLastColumn="0"/>
-              <w:rPr>
-                <w:rFonts w:hint="eastAsia"/>
-              </w:rPr>
             </w:pPr>
             <w:r>
               <w:rPr>
@@ -11660,11 +11576,6 @@
       </w:r>
     </w:p>
     <w:p>
-      <w:pPr>
-        <w:rPr>
-          <w:rFonts w:hint="eastAsia"/>
-        </w:rPr>
-      </w:pPr>
       <w:r>
         <w:rPr>
           <w:noProof/>
@@ -11706,13 +11617,7 @@
         </w:drawing>
       </w:r>
     </w:p>
-    <w:p>
-      <w:pPr>
-        <w:rPr>
-          <w:rFonts w:hint="eastAsia"/>
-        </w:rPr>
-      </w:pPr>
-    </w:p>
+    <w:p/>
     <w:p>
       <w:pPr>
         <w:pStyle w:val="3"/>
@@ -11752,11 +11657,6 @@
             <w:tcW w:w="2074" w:type="dxa"/>
           </w:tcPr>
           <w:p>
-            <w:pPr>
-              <w:rPr>
-                <w:rFonts w:hint="eastAsia"/>
-              </w:rPr>
-            </w:pPr>
             <w:r>
               <w:rPr>
                 <w:rFonts w:hint="eastAsia"/>
@@ -11772,9 +11672,6 @@
           <w:p>
             <w:pPr>
               <w:cnfStyle w:val="100000000000" w:firstRow="1" w:lastRow="0" w:firstColumn="0" w:lastColumn="0" w:oddVBand="0" w:evenVBand="0" w:oddHBand="0" w:evenHBand="0" w:firstRowFirstColumn="0" w:firstRowLastColumn="0" w:lastRowFirstColumn="0" w:lastRowLastColumn="0"/>
-              <w:rPr>
-                <w:rFonts w:hint="eastAsia"/>
-              </w:rPr>
             </w:pPr>
             <w:r>
               <w:rPr>
@@ -11791,9 +11688,6 @@
           <w:p>
             <w:pPr>
               <w:cnfStyle w:val="100000000000" w:firstRow="1" w:lastRow="0" w:firstColumn="0" w:lastColumn="0" w:oddVBand="0" w:evenVBand="0" w:oddHBand="0" w:evenHBand="0" w:firstRowFirstColumn="0" w:firstRowLastColumn="0" w:lastRowFirstColumn="0" w:lastRowLastColumn="0"/>
-              <w:rPr>
-                <w:rFonts w:hint="eastAsia"/>
-              </w:rPr>
             </w:pPr>
             <w:r>
               <w:rPr>
@@ -11810,9 +11704,6 @@
           <w:p>
             <w:pPr>
               <w:cnfStyle w:val="100000000000" w:firstRow="1" w:lastRow="0" w:firstColumn="0" w:lastColumn="0" w:oddVBand="0" w:evenVBand="0" w:oddHBand="0" w:evenHBand="0" w:firstRowFirstColumn="0" w:firstRowLastColumn="0" w:lastRowFirstColumn="0" w:lastRowLastColumn="0"/>
-              <w:rPr>
-                <w:rFonts w:hint="eastAsia"/>
-              </w:rPr>
             </w:pPr>
             <w:r>
               <w:rPr>
@@ -11833,11 +11724,6 @@
             <w:tcW w:w="2074" w:type="dxa"/>
           </w:tcPr>
           <w:p>
-            <w:pPr>
-              <w:rPr>
-                <w:rFonts w:hint="eastAsia"/>
-              </w:rPr>
-            </w:pPr>
             <w:r>
               <w:rPr>
                 <w:rFonts w:hint="eastAsia"/>
@@ -11853,9 +11739,6 @@
           <w:p>
             <w:pPr>
               <w:cnfStyle w:val="000000100000" w:firstRow="0" w:lastRow="0" w:firstColumn="0" w:lastColumn="0" w:oddVBand="0" w:evenVBand="0" w:oddHBand="1" w:evenHBand="0" w:firstRowFirstColumn="0" w:firstRowLastColumn="0" w:lastRowFirstColumn="0" w:lastRowLastColumn="0"/>
-              <w:rPr>
-                <w:rFonts w:hint="eastAsia"/>
-              </w:rPr>
             </w:pPr>
             <w:r>
               <w:rPr>
@@ -11875,9 +11758,6 @@
           <w:p>
             <w:pPr>
               <w:cnfStyle w:val="000000100000" w:firstRow="0" w:lastRow="0" w:firstColumn="0" w:lastColumn="0" w:oddVBand="0" w:evenVBand="0" w:oddHBand="1" w:evenHBand="0" w:firstRowFirstColumn="0" w:firstRowLastColumn="0" w:lastRowFirstColumn="0" w:lastRowLastColumn="0"/>
-              <w:rPr>
-                <w:rFonts w:hint="eastAsia"/>
-              </w:rPr>
             </w:pPr>
             <w:r>
               <w:rPr>
@@ -11900,9 +11780,6 @@
           <w:p>
             <w:pPr>
               <w:cnfStyle w:val="000000100000" w:firstRow="0" w:lastRow="0" w:firstColumn="0" w:lastColumn="0" w:oddVBand="0" w:evenVBand="0" w:oddHBand="1" w:evenHBand="0" w:firstRowFirstColumn="0" w:firstRowLastColumn="0" w:lastRowFirstColumn="0" w:lastRowLastColumn="0"/>
-              <w:rPr>
-                <w:rFonts w:hint="eastAsia"/>
-              </w:rPr>
             </w:pPr>
           </w:p>
         </w:tc>
@@ -11914,11 +11791,6 @@
             <w:tcW w:w="2074" w:type="dxa"/>
           </w:tcPr>
           <w:p>
-            <w:pPr>
-              <w:rPr>
-                <w:rFonts w:hint="eastAsia"/>
-              </w:rPr>
-            </w:pPr>
             <w:r>
               <w:rPr>
                 <w:rFonts w:hint="eastAsia"/>
@@ -11934,9 +11806,6 @@
           <w:p>
             <w:pPr>
               <w:cnfStyle w:val="000000000000" w:firstRow="0" w:lastRow="0" w:firstColumn="0" w:lastColumn="0" w:oddVBand="0" w:evenVBand="0" w:oddHBand="0" w:evenHBand="0" w:firstRowFirstColumn="0" w:firstRowLastColumn="0" w:lastRowFirstColumn="0" w:lastRowLastColumn="0"/>
-              <w:rPr>
-                <w:rFonts w:hint="eastAsia"/>
-              </w:rPr>
             </w:pPr>
             <w:r>
               <w:rPr>
@@ -11953,9 +11822,6 @@
           <w:p>
             <w:pPr>
               <w:cnfStyle w:val="000000000000" w:firstRow="0" w:lastRow="0" w:firstColumn="0" w:lastColumn="0" w:oddVBand="0" w:evenVBand="0" w:oddHBand="0" w:evenHBand="0" w:firstRowFirstColumn="0" w:firstRowLastColumn="0" w:lastRowFirstColumn="0" w:lastRowLastColumn="0"/>
-              <w:rPr>
-                <w:rFonts w:hint="eastAsia"/>
-              </w:rPr>
             </w:pPr>
             <w:r>
               <w:rPr>
@@ -11972,9 +11838,6 @@
           <w:p>
             <w:pPr>
               <w:cnfStyle w:val="000000000000" w:firstRow="0" w:lastRow="0" w:firstColumn="0" w:lastColumn="0" w:oddVBand="0" w:evenVBand="0" w:oddHBand="0" w:evenHBand="0" w:firstRowFirstColumn="0" w:firstRowLastColumn="0" w:lastRowFirstColumn="0" w:lastRowLastColumn="0"/>
-              <w:rPr>
-                <w:rFonts w:hint="eastAsia"/>
-              </w:rPr>
             </w:pPr>
           </w:p>
         </w:tc>
@@ -11989,11 +11852,6 @@
             <w:tcW w:w="2074" w:type="dxa"/>
           </w:tcPr>
           <w:p>
-            <w:pPr>
-              <w:rPr>
-                <w:rFonts w:hint="eastAsia"/>
-              </w:rPr>
-            </w:pPr>
             <w:r>
               <w:rPr>
                 <w:rFonts w:hint="eastAsia"/>
@@ -12009,9 +11867,6 @@
           <w:p>
             <w:pPr>
               <w:cnfStyle w:val="000000100000" w:firstRow="0" w:lastRow="0" w:firstColumn="0" w:lastColumn="0" w:oddVBand="0" w:evenVBand="0" w:oddHBand="1" w:evenHBand="0" w:firstRowFirstColumn="0" w:firstRowLastColumn="0" w:lastRowFirstColumn="0" w:lastRowLastColumn="0"/>
-              <w:rPr>
-                <w:rFonts w:hint="eastAsia"/>
-              </w:rPr>
             </w:pPr>
             <w:r>
               <w:t>C</w:t>
@@ -12031,9 +11886,6 @@
           <w:p>
             <w:pPr>
               <w:cnfStyle w:val="000000100000" w:firstRow="0" w:lastRow="0" w:firstColumn="0" w:lastColumn="0" w:oddVBand="0" w:evenVBand="0" w:oddHBand="1" w:evenHBand="0" w:firstRowFirstColumn="0" w:firstRowLastColumn="0" w:lastRowFirstColumn="0" w:lastRowLastColumn="0"/>
-              <w:rPr>
-                <w:rFonts w:hint="eastAsia"/>
-              </w:rPr>
             </w:pPr>
             <w:r>
               <w:t>C</w:t>
@@ -12053,9 +11905,6 @@
           <w:p>
             <w:pPr>
               <w:cnfStyle w:val="000000100000" w:firstRow="0" w:lastRow="0" w:firstColumn="0" w:lastColumn="0" w:oddVBand="0" w:evenVBand="0" w:oddHBand="1" w:evenHBand="0" w:firstRowFirstColumn="0" w:firstRowLastColumn="0" w:lastRowFirstColumn="0" w:lastRowLastColumn="0"/>
-              <w:rPr>
-                <w:rFonts w:hint="eastAsia"/>
-              </w:rPr>
             </w:pPr>
           </w:p>
         </w:tc>
@@ -12067,11 +11916,6 @@
             <w:tcW w:w="2074" w:type="dxa"/>
           </w:tcPr>
           <w:p>
-            <w:pPr>
-              <w:rPr>
-                <w:rFonts w:hint="eastAsia"/>
-              </w:rPr>
-            </w:pPr>
             <w:r>
               <w:rPr>
                 <w:rFonts w:hint="eastAsia"/>
@@ -12088,9 +11932,6 @@
           <w:p>
             <w:pPr>
               <w:cnfStyle w:val="000000000000" w:firstRow="0" w:lastRow="0" w:firstColumn="0" w:lastColumn="0" w:oddVBand="0" w:evenVBand="0" w:oddHBand="0" w:evenHBand="0" w:firstRowFirstColumn="0" w:firstRowLastColumn="0" w:lastRowFirstColumn="0" w:lastRowLastColumn="0"/>
-              <w:rPr>
-                <w:rFonts w:hint="eastAsia"/>
-              </w:rPr>
             </w:pPr>
             <w:r>
               <w:t>J</w:t>
@@ -12110,9 +11951,6 @@
           <w:p>
             <w:pPr>
               <w:cnfStyle w:val="000000000000" w:firstRow="0" w:lastRow="0" w:firstColumn="0" w:lastColumn="0" w:oddVBand="0" w:evenVBand="0" w:oddHBand="0" w:evenHBand="0" w:firstRowFirstColumn="0" w:firstRowLastColumn="0" w:lastRowFirstColumn="0" w:lastRowLastColumn="0"/>
-              <w:rPr>
-                <w:rFonts w:hint="eastAsia"/>
-              </w:rPr>
             </w:pPr>
             <w:r>
               <w:t>Js</w:t>
@@ -12132,9 +11970,6 @@
           <w:p>
             <w:pPr>
               <w:cnfStyle w:val="000000000000" w:firstRow="0" w:lastRow="0" w:firstColumn="0" w:lastColumn="0" w:oddVBand="0" w:evenVBand="0" w:oddHBand="0" w:evenHBand="0" w:firstRowFirstColumn="0" w:firstRowLastColumn="0" w:lastRowFirstColumn="0" w:lastRowLastColumn="0"/>
-              <w:rPr>
-                <w:rFonts w:hint="eastAsia"/>
-              </w:rPr>
             </w:pPr>
           </w:p>
         </w:tc>
@@ -12149,11 +11984,6 @@
             <w:tcW w:w="2074" w:type="dxa"/>
           </w:tcPr>
           <w:p>
-            <w:pPr>
-              <w:rPr>
-                <w:rFonts w:hint="eastAsia"/>
-              </w:rPr>
-            </w:pPr>
             <w:r>
               <w:rPr>
                 <w:rFonts w:hint="eastAsia"/>
@@ -12169,9 +11999,6 @@
           <w:p>
             <w:pPr>
               <w:cnfStyle w:val="000000100000" w:firstRow="0" w:lastRow="0" w:firstColumn="0" w:lastColumn="0" w:oddVBand="0" w:evenVBand="0" w:oddHBand="1" w:evenHBand="0" w:firstRowFirstColumn="0" w:firstRowLastColumn="0" w:lastRowFirstColumn="0" w:lastRowLastColumn="0"/>
-              <w:rPr>
-                <w:rFonts w:hint="eastAsia"/>
-              </w:rPr>
             </w:pPr>
             <w:r>
               <w:rPr>
@@ -12188,9 +12015,6 @@
           <w:p>
             <w:pPr>
               <w:cnfStyle w:val="000000100000" w:firstRow="0" w:lastRow="0" w:firstColumn="0" w:lastColumn="0" w:oddVBand="0" w:evenVBand="0" w:oddHBand="1" w:evenHBand="0" w:firstRowFirstColumn="0" w:firstRowLastColumn="0" w:lastRowFirstColumn="0" w:lastRowLastColumn="0"/>
-              <w:rPr>
-                <w:rFonts w:hint="eastAsia"/>
-              </w:rPr>
             </w:pPr>
             <w:r>
               <w:rPr>
@@ -12207,9 +12031,6 @@
           <w:p>
             <w:pPr>
               <w:cnfStyle w:val="000000100000" w:firstRow="0" w:lastRow="0" w:firstColumn="0" w:lastColumn="0" w:oddVBand="0" w:evenVBand="0" w:oddHBand="1" w:evenHBand="0" w:firstRowFirstColumn="0" w:firstRowLastColumn="0" w:lastRowFirstColumn="0" w:lastRowLastColumn="0"/>
-              <w:rPr>
-                <w:rFonts w:hint="eastAsia"/>
-              </w:rPr>
             </w:pPr>
           </w:p>
         </w:tc>
@@ -12221,11 +12042,6 @@
             <w:tcW w:w="2074" w:type="dxa"/>
           </w:tcPr>
           <w:p>
-            <w:pPr>
-              <w:rPr>
-                <w:rFonts w:hint="eastAsia"/>
-              </w:rPr>
-            </w:pPr>
             <w:r>
               <w:rPr>
                 <w:rFonts w:hint="eastAsia"/>
@@ -12241,9 +12057,6 @@
           <w:p>
             <w:pPr>
               <w:cnfStyle w:val="000000000000" w:firstRow="0" w:lastRow="0" w:firstColumn="0" w:lastColumn="0" w:oddVBand="0" w:evenVBand="0" w:oddHBand="0" w:evenHBand="0" w:firstRowFirstColumn="0" w:firstRowLastColumn="0" w:lastRowFirstColumn="0" w:lastRowLastColumn="0"/>
-              <w:rPr>
-                <w:rFonts w:hint="eastAsia"/>
-              </w:rPr>
             </w:pPr>
             <w:r>
               <w:t>I</w:t>
@@ -12263,9 +12076,6 @@
           <w:p>
             <w:pPr>
               <w:cnfStyle w:val="000000000000" w:firstRow="0" w:lastRow="0" w:firstColumn="0" w:lastColumn="0" w:oddVBand="0" w:evenVBand="0" w:oddHBand="0" w:evenHBand="0" w:firstRowFirstColumn="0" w:firstRowLastColumn="0" w:lastRowFirstColumn="0" w:lastRowLastColumn="0"/>
-              <w:rPr>
-                <w:rFonts w:hint="eastAsia"/>
-              </w:rPr>
             </w:pPr>
             <w:r>
               <w:rPr>
@@ -12282,9 +12092,6 @@
           <w:p>
             <w:pPr>
               <w:cnfStyle w:val="000000000000" w:firstRow="0" w:lastRow="0" w:firstColumn="0" w:lastColumn="0" w:oddVBand="0" w:evenVBand="0" w:oddHBand="0" w:evenHBand="0" w:firstRowFirstColumn="0" w:firstRowLastColumn="0" w:lastRowFirstColumn="0" w:lastRowLastColumn="0"/>
-              <w:rPr>
-                <w:rFonts w:hint="eastAsia"/>
-              </w:rPr>
             </w:pPr>
           </w:p>
         </w:tc>
@@ -12299,11 +12106,6 @@
             <w:tcW w:w="2074" w:type="dxa"/>
           </w:tcPr>
           <w:p>
-            <w:pPr>
-              <w:rPr>
-                <w:rFonts w:hint="eastAsia"/>
-              </w:rPr>
-            </w:pPr>
             <w:r>
               <w:rPr>
                 <w:rFonts w:hint="eastAsia"/>
@@ -12319,9 +12121,6 @@
           <w:p>
             <w:pPr>
               <w:cnfStyle w:val="000000100000" w:firstRow="0" w:lastRow="0" w:firstColumn="0" w:lastColumn="0" w:oddVBand="0" w:evenVBand="0" w:oddHBand="1" w:evenHBand="0" w:firstRowFirstColumn="0" w:firstRowLastColumn="0" w:lastRowFirstColumn="0" w:lastRowLastColumn="0"/>
-              <w:rPr>
-                <w:rFonts w:hint="eastAsia"/>
-              </w:rPr>
             </w:pPr>
             <w:r>
               <w:rPr>
@@ -12350,9 +12149,6 @@
           <w:p>
             <w:pPr>
               <w:cnfStyle w:val="000000100000" w:firstRow="0" w:lastRow="0" w:firstColumn="0" w:lastColumn="0" w:oddVBand="0" w:evenVBand="0" w:oddHBand="1" w:evenHBand="0" w:firstRowFirstColumn="0" w:firstRowLastColumn="0" w:lastRowFirstColumn="0" w:lastRowLastColumn="0"/>
-              <w:rPr>
-                <w:rFonts w:hint="eastAsia"/>
-              </w:rPr>
             </w:pPr>
             <w:r>
               <w:rPr>
@@ -12369,9 +12165,6 @@
           <w:p>
             <w:pPr>
               <w:cnfStyle w:val="000000100000" w:firstRow="0" w:lastRow="0" w:firstColumn="0" w:lastColumn="0" w:oddVBand="0" w:evenVBand="0" w:oddHBand="1" w:evenHBand="0" w:firstRowFirstColumn="0" w:firstRowLastColumn="0" w:lastRowFirstColumn="0" w:lastRowLastColumn="0"/>
-              <w:rPr>
-                <w:rFonts w:hint="eastAsia"/>
-              </w:rPr>
             </w:pPr>
             <w:r>
               <w:t>Web应用程序配置文件，描述了 servlet 和其他的应用组件配置及命名规则。</w:t>
@@ -12386,11 +12179,6 @@
             <w:tcW w:w="2074" w:type="dxa"/>
           </w:tcPr>
           <w:p>
-            <w:pPr>
-              <w:rPr>
-                <w:rFonts w:hint="eastAsia"/>
-              </w:rPr>
-            </w:pPr>
             <w:r>
               <w:rPr>
                 <w:rFonts w:hint="eastAsia"/>
@@ -12406,9 +12194,6 @@
           <w:p>
             <w:pPr>
               <w:cnfStyle w:val="000000000000" w:firstRow="0" w:lastRow="0" w:firstColumn="0" w:lastColumn="0" w:oddVBand="0" w:evenVBand="0" w:oddHBand="0" w:evenHBand="0" w:firstRowFirstColumn="0" w:firstRowLastColumn="0" w:lastRowFirstColumn="0" w:lastRowLastColumn="0"/>
-              <w:rPr>
-                <w:rFonts w:hint="eastAsia"/>
-              </w:rPr>
             </w:pPr>
             <w:r>
               <w:rPr>
@@ -12425,9 +12210,6 @@
           <w:p>
             <w:pPr>
               <w:cnfStyle w:val="000000000000" w:firstRow="0" w:lastRow="0" w:firstColumn="0" w:lastColumn="0" w:oddVBand="0" w:evenVBand="0" w:oddHBand="0" w:evenHBand="0" w:firstRowFirstColumn="0" w:firstRowLastColumn="0" w:lastRowFirstColumn="0" w:lastRowLastColumn="0"/>
-              <w:rPr>
-                <w:rFonts w:hint="eastAsia"/>
-              </w:rPr>
             </w:pPr>
             <w:r>
               <w:rPr>
@@ -12461,13 +12243,7 @@
         </w:tc>
       </w:tr>
     </w:tbl>
-    <w:p>
-      <w:pPr>
-        <w:rPr>
-          <w:rFonts w:hint="eastAsia"/>
-        </w:rPr>
-      </w:pPr>
-    </w:p>
+    <w:p/>
     <w:p>
       <w:pPr>
         <w:pStyle w:val="1"/>
@@ -12478,8 +12254,6 @@
         </w:rPr>
         <w:t>六</w:t>
       </w:r>
-      <w:bookmarkStart w:id="0" w:name="_GoBack"/>
-      <w:bookmarkEnd w:id="0"/>
       <w:r>
         <w:rPr>
           <w:rFonts w:hint="eastAsia"/>
@@ -13443,6 +13217,7 @@
                 <w:rFonts w:ascii="仿宋_GB2312" w:eastAsia="仿宋_GB2312" w:hint="eastAsia"/>
                 <w:szCs w:val="21"/>
               </w:rPr>
+              <w:lastRenderedPageBreak/>
               <w:t>2019-12-31</w:t>
             </w:r>
           </w:p>
@@ -13504,6 +13279,13 @@
                 <w:szCs w:val="21"/>
               </w:rPr>
             </w:pPr>
+            <w:r>
+              <w:rPr>
+                <w:rFonts w:ascii="仿宋_GB2312" w:eastAsia="仿宋_GB2312" w:hint="eastAsia"/>
+                <w:szCs w:val="21"/>
+              </w:rPr>
+              <w:t>已完成</w:t>
+            </w:r>
           </w:p>
         </w:tc>
       </w:tr>
@@ -13530,7 +13312,6 @@
                 <w:rFonts w:ascii="仿宋_GB2312" w:eastAsia="仿宋_GB2312" w:hint="eastAsia"/>
                 <w:szCs w:val="21"/>
               </w:rPr>
-              <w:lastRenderedPageBreak/>
               <w:t>2019-12-2</w:t>
             </w:r>
           </w:p>
@@ -13553,7 +13334,7 @@
                 <w:rFonts w:ascii="仿宋_GB2312" w:eastAsia="仿宋_GB2312" w:hint="eastAsia"/>
                 <w:szCs w:val="21"/>
               </w:rPr>
-              <w:t>后台用户管理</w:t>
+              <w:t>后台商品类型功能开发</w:t>
             </w:r>
           </w:p>
         </w:tc>
@@ -13575,7 +13356,7 @@
                 <w:rFonts w:ascii="仿宋_GB2312" w:eastAsia="仿宋_GB2312" w:hint="eastAsia"/>
                 <w:szCs w:val="21"/>
               </w:rPr>
-              <w:t>用户增删改查</w:t>
+              <w:t>商品功能增删改查</w:t>
             </w:r>
           </w:p>
         </w:tc>
@@ -13592,6 +13373,13 @@
                 <w:szCs w:val="21"/>
               </w:rPr>
             </w:pPr>
+            <w:r>
+              <w:rPr>
+                <w:rFonts w:ascii="仿宋_GB2312" w:eastAsia="仿宋_GB2312" w:hint="eastAsia"/>
+                <w:szCs w:val="21"/>
+              </w:rPr>
+              <w:t>已完成</w:t>
+            </w:r>
           </w:p>
         </w:tc>
       </w:tr>
@@ -13640,7 +13428,7 @@
                 <w:rFonts w:ascii="仿宋_GB2312" w:eastAsia="仿宋_GB2312" w:hint="eastAsia"/>
                 <w:szCs w:val="21"/>
               </w:rPr>
-              <w:t>合并用户Servlet</w:t>
+              <w:t>后台用户管理</w:t>
             </w:r>
           </w:p>
         </w:tc>
@@ -13662,7 +13450,7 @@
                 <w:rFonts w:ascii="仿宋_GB2312" w:eastAsia="仿宋_GB2312" w:hint="eastAsia"/>
                 <w:szCs w:val="21"/>
               </w:rPr>
-              <w:t>合并模块的Servlet</w:t>
+              <w:t>用户增删改查</w:t>
             </w:r>
           </w:p>
         </w:tc>
@@ -13679,6 +13467,13 @@
                 <w:szCs w:val="21"/>
               </w:rPr>
             </w:pPr>
+            <w:r>
+              <w:rPr>
+                <w:rFonts w:ascii="仿宋_GB2312" w:eastAsia="仿宋_GB2312" w:hint="eastAsia"/>
+                <w:szCs w:val="21"/>
+              </w:rPr>
+              <w:t>已完成</w:t>
+            </w:r>
           </w:p>
         </w:tc>
       </w:tr>
@@ -13727,7 +13522,7 @@
                 <w:rFonts w:ascii="仿宋_GB2312" w:eastAsia="仿宋_GB2312" w:hint="eastAsia"/>
                 <w:szCs w:val="21"/>
               </w:rPr>
-              <w:t>合并商品Servlet</w:t>
+              <w:t>后台用户管理</w:t>
             </w:r>
           </w:p>
         </w:tc>
@@ -13749,7 +13544,7 @@
                 <w:rFonts w:ascii="仿宋_GB2312" w:eastAsia="仿宋_GB2312" w:hint="eastAsia"/>
                 <w:szCs w:val="21"/>
               </w:rPr>
-              <w:t>合并模块Servlet</w:t>
+              <w:t>用户增删改查</w:t>
             </w:r>
           </w:p>
         </w:tc>
@@ -13766,6 +13561,13 @@
                 <w:szCs w:val="21"/>
               </w:rPr>
             </w:pPr>
+            <w:r>
+              <w:rPr>
+                <w:rFonts w:ascii="仿宋_GB2312" w:eastAsia="仿宋_GB2312" w:hint="eastAsia"/>
+                <w:szCs w:val="21"/>
+              </w:rPr>
+              <w:t>已完成</w:t>
+            </w:r>
           </w:p>
         </w:tc>
       </w:tr>
@@ -13814,7 +13616,7 @@
                 <w:rFonts w:ascii="仿宋_GB2312" w:eastAsia="仿宋_GB2312" w:hint="eastAsia"/>
                 <w:szCs w:val="21"/>
               </w:rPr>
-              <w:t>合并商品类型Servlet</w:t>
+              <w:t>测试功能</w:t>
             </w:r>
           </w:p>
         </w:tc>
@@ -13836,7 +13638,7 @@
                 <w:rFonts w:ascii="仿宋_GB2312" w:eastAsia="仿宋_GB2312" w:hint="eastAsia"/>
                 <w:szCs w:val="21"/>
               </w:rPr>
-              <w:t>合并模块Servlet</w:t>
+              <w:t>测试功能</w:t>
             </w:r>
           </w:p>
         </w:tc>
@@ -13853,6 +13655,15 @@
                 <w:szCs w:val="21"/>
               </w:rPr>
             </w:pPr>
+            <w:r>
+              <w:rPr>
+                <w:rFonts w:ascii="仿宋_GB2312" w:eastAsia="仿宋_GB2312" w:hint="eastAsia"/>
+                <w:szCs w:val="21"/>
+              </w:rPr>
+              <w:t>已完成</w:t>
+            </w:r>
+            <w:bookmarkStart w:id="0" w:name="_GoBack"/>
+            <w:bookmarkEnd w:id="0"/>
           </w:p>
         </w:tc>
       </w:tr>
@@ -13901,7 +13712,7 @@
                 <w:rFonts w:ascii="仿宋_GB2312" w:eastAsia="仿宋_GB2312" w:hint="eastAsia"/>
                 <w:szCs w:val="21"/>
               </w:rPr>
-              <w:t>合并订单Servlet</w:t>
+              <w:t>完善文档</w:t>
             </w:r>
           </w:p>
         </w:tc>
@@ -13923,7 +13734,7 @@
                 <w:rFonts w:ascii="仿宋_GB2312" w:eastAsia="仿宋_GB2312" w:hint="eastAsia"/>
                 <w:szCs w:val="21"/>
               </w:rPr>
-              <w:t>合并模块Servlet</w:t>
+              <w:t>完善文档</w:t>
             </w:r>
           </w:p>
         </w:tc>
@@ -16468,7 +16279,7 @@
 </file>
 
 <file path=customXml/itemProps1.xml><?xml version="1.0" encoding="utf-8"?>
-<ds:datastoreItem xmlns:ds="http://schemas.openxmlformats.org/officeDocument/2006/customXml" ds:itemID="{49E16A0B-AFAD-4F6E-A42B-C77863D6B0CF}">
+<ds:datastoreItem xmlns:ds="http://schemas.openxmlformats.org/officeDocument/2006/customXml" ds:itemID="{319873D4-51CF-4074-A0E5-96C0B937FD01}">
   <ds:schemaRefs>
     <ds:schemaRef ds:uri="http://schemas.openxmlformats.org/officeDocument/2006/bibliography"/>
   </ds:schemaRefs>

</xml_diff>

<commit_message>
dev add delete product type function
</commit_message>
<xml_diff>
--- a/第六组设计文档.docx
+++ b/第六组设计文档.docx
@@ -269,7 +269,19 @@
         <w:rPr>
           <w:rFonts w:hint="eastAsia"/>
         </w:rPr>
-        <w:t>实现后台用户增删改查功能</w:t>
+        <w:t>实现后台用户</w:t>
+      </w:r>
+      <w:r>
+        <w:rPr>
+          <w:rFonts w:hint="eastAsia"/>
+        </w:rPr>
+        <w:t>增加、删除、修改、查询</w:t>
+      </w:r>
+      <w:r>
+        <w:rPr>
+          <w:rFonts w:hint="eastAsia"/>
+        </w:rPr>
+        <w:t>功能</w:t>
       </w:r>
     </w:p>
     <w:p>
@@ -285,7 +297,19 @@
         <w:rPr>
           <w:rFonts w:hint="eastAsia"/>
         </w:rPr>
-        <w:t>实现后台商品增删改查功能</w:t>
+        <w:t>实现后台商品</w:t>
+      </w:r>
+      <w:r>
+        <w:rPr>
+          <w:rFonts w:hint="eastAsia"/>
+        </w:rPr>
+        <w:t>增加、删除、修改、查询</w:t>
+      </w:r>
+      <w:r>
+        <w:rPr>
+          <w:rFonts w:hint="eastAsia"/>
+        </w:rPr>
+        <w:t>功能</w:t>
       </w:r>
     </w:p>
     <w:p>
@@ -301,7 +325,31 @@
         <w:rPr>
           <w:rFonts w:hint="eastAsia"/>
         </w:rPr>
-        <w:t>实现后台商品类型增删改查功能</w:t>
+        <w:t>实现后台商品类型增</w:t>
+      </w:r>
+      <w:r>
+        <w:rPr>
+          <w:rFonts w:hint="eastAsia"/>
+        </w:rPr>
+        <w:t>加、</w:t>
+      </w:r>
+      <w:r>
+        <w:rPr>
+          <w:rFonts w:hint="eastAsia"/>
+        </w:rPr>
+        <w:t>删</w:t>
+      </w:r>
+      <w:r>
+        <w:rPr>
+          <w:rFonts w:hint="eastAsia"/>
+        </w:rPr>
+        <w:t>除、修改、查询</w:t>
+      </w:r>
+      <w:r>
+        <w:rPr>
+          <w:rFonts w:hint="eastAsia"/>
+        </w:rPr>
+        <w:t>功能</w:t>
       </w:r>
     </w:p>
     <w:p>
@@ -317,8 +365,28 @@
         <w:rPr>
           <w:rFonts w:hint="eastAsia"/>
         </w:rPr>
-        <w:t>实现后台订单修改查询</w:t>
-      </w:r>
+        <w:t>实现后台订单修改</w:t>
+      </w:r>
+      <w:r>
+        <w:rPr>
+          <w:rFonts w:hint="eastAsia"/>
+        </w:rPr>
+        <w:t>、</w:t>
+      </w:r>
+      <w:r>
+        <w:rPr>
+          <w:rFonts w:hint="eastAsia"/>
+        </w:rPr>
+        <w:t>查询</w:t>
+      </w:r>
+      <w:r>
+        <w:rPr>
+          <w:rFonts w:hint="eastAsia"/>
+        </w:rPr>
+        <w:t>、</w:t>
+      </w:r>
+      <w:bookmarkStart w:id="0" w:name="_GoBack"/>
+      <w:bookmarkEnd w:id="0"/>
       <w:r>
         <w:rPr>
           <w:rFonts w:hint="eastAsia"/>
@@ -847,7 +915,7 @@
         <mc:AlternateContent>
           <mc:Choice Requires="wpc">
             <w:drawing>
-              <wp:inline distT="0" distB="0" distL="0" distR="0" wp14:anchorId="49D6C581" wp14:editId="7A2F5AD0">
+              <wp:inline distT="0" distB="0" distL="0" distR="0" wp14:anchorId="49D6C581" wp14:editId="2BAC0AB0">
                 <wp:extent cx="5274310" cy="5532120"/>
                 <wp:effectExtent l="0" t="0" r="2540" b="0"/>
                 <wp:docPr id="1" name="画布 1"/>
@@ -864,12 +932,258 @@
                       </wpc:bg>
                       <wpc:whole/>
                       <wps:wsp>
-                        <wps:cNvPr id="2" name="矩形 2"/>
+                        <wps:cNvPr id="41" name="矩形 41"/>
                         <wps:cNvSpPr/>
                         <wps:spPr>
                           <a:xfrm>
-                            <a:off x="1788160" y="314960"/>
-                            <a:ext cx="1610360" cy="396240"/>
+                            <a:off x="1656652" y="221430"/>
+                            <a:ext cx="3047778" cy="2991583"/>
+                          </a:xfrm>
+                          <a:prstGeom prst="rect">
+                            <a:avLst/>
+                          </a:prstGeom>
+                        </wps:spPr>
+                        <wps:style>
+                          <a:lnRef idx="2">
+                            <a:schemeClr val="accent5"/>
+                          </a:lnRef>
+                          <a:fillRef idx="1">
+                            <a:schemeClr val="lt1"/>
+                          </a:fillRef>
+                          <a:effectRef idx="0">
+                            <a:schemeClr val="accent5"/>
+                          </a:effectRef>
+                          <a:fontRef idx="minor">
+                            <a:schemeClr val="dk1"/>
+                          </a:fontRef>
+                        </wps:style>
+                        <wps:bodyPr rot="0" spcFirstLastPara="0" vert="horz" wrap="square" lIns="91440" tIns="45720" rIns="91440" bIns="45720" numCol="1" spcCol="0" rtlCol="0" fromWordArt="0" anchor="ctr" anchorCtr="0" forceAA="0" compatLnSpc="1">
+                          <a:prstTxWarp prst="textNoShape">
+                            <a:avLst/>
+                          </a:prstTxWarp>
+                          <a:noAutofit/>
+                        </wps:bodyPr>
+                      </wps:wsp>
+                      <wps:wsp>
+                        <wps:cNvPr id="45" name="文本框 43"/>
+                        <wps:cNvSpPr txBox="1"/>
+                        <wps:spPr>
+                          <a:xfrm>
+                            <a:off x="2204109" y="265817"/>
+                            <a:ext cx="671195" cy="321945"/>
+                          </a:xfrm>
+                          <a:prstGeom prst="rect">
+                            <a:avLst/>
+                          </a:prstGeom>
+                          <a:noFill/>
+                          <a:ln>
+                            <a:noFill/>
+                          </a:ln>
+                        </wps:spPr>
+                        <wps:style>
+                          <a:lnRef idx="0">
+                            <a:scrgbClr r="0" g="0" b="0"/>
+                          </a:lnRef>
+                          <a:fillRef idx="0">
+                            <a:scrgbClr r="0" g="0" b="0"/>
+                          </a:fillRef>
+                          <a:effectRef idx="0">
+                            <a:scrgbClr r="0" g="0" b="0"/>
+                          </a:effectRef>
+                          <a:fontRef idx="minor">
+                            <a:schemeClr val="accent6"/>
+                          </a:fontRef>
+                        </wps:style>
+                        <wps:txbx>
+                          <w:txbxContent>
+                            <w:p>
+                              <w:pPr>
+                                <w:rPr>
+                                  <w:rFonts w:hint="eastAsia"/>
+                                  <w:kern w:val="0"/>
+                                  <w:sz w:val="24"/>
+                                  <w:szCs w:val="24"/>
+                                </w:rPr>
+                              </w:pPr>
+                              <w:r>
+                                <w:rPr>
+                                  <w:rFonts w:ascii="等线" w:eastAsia="等线" w:hAnsi="等线" w:cs="Times New Roman" w:hint="eastAsia"/>
+                                  <w:szCs w:val="21"/>
+                                </w:rPr>
+                                <w:t>服务器</w:t>
+                              </w:r>
+                            </w:p>
+                          </w:txbxContent>
+                        </wps:txbx>
+                        <wps:bodyPr rot="0" spcFirstLastPara="0" vert="horz" wrap="square" lIns="91440" tIns="45720" rIns="91440" bIns="45720" numCol="1" spcCol="0" rtlCol="0" fromWordArt="0" anchor="t" anchorCtr="0" forceAA="0" compatLnSpc="1">
+                          <a:prstTxWarp prst="textNoShape">
+                            <a:avLst/>
+                          </a:prstTxWarp>
+                          <a:noAutofit/>
+                        </wps:bodyPr>
+                      </wps:wsp>
+                      <wps:wsp>
+                        <wps:cNvPr id="50" name="椭圆 50"/>
+                        <wps:cNvSpPr/>
+                        <wps:spPr>
+                          <a:xfrm>
+                            <a:off x="142043" y="1313895"/>
+                            <a:ext cx="1168893" cy="766439"/>
+                          </a:xfrm>
+                          <a:prstGeom prst="ellipse">
+                            <a:avLst/>
+                          </a:prstGeom>
+                        </wps:spPr>
+                        <wps:style>
+                          <a:lnRef idx="2">
+                            <a:schemeClr val="accent2">
+                              <a:shade val="50000"/>
+                            </a:schemeClr>
+                          </a:lnRef>
+                          <a:fillRef idx="1">
+                            <a:schemeClr val="accent2"/>
+                          </a:fillRef>
+                          <a:effectRef idx="0">
+                            <a:schemeClr val="accent2"/>
+                          </a:effectRef>
+                          <a:fontRef idx="minor">
+                            <a:schemeClr val="lt1"/>
+                          </a:fontRef>
+                        </wps:style>
+                        <wps:txbx>
+                          <w:txbxContent>
+                            <w:p>
+                              <w:pPr>
+                                <w:jc w:val="center"/>
+                              </w:pPr>
+                              <w:r>
+                                <w:rPr>
+                                  <w:rFonts w:hint="eastAsia"/>
+                                </w:rPr>
+                                <w:t>浏览器</w:t>
+                              </w:r>
+                            </w:p>
+                          </w:txbxContent>
+                        </wps:txbx>
+                        <wps:bodyPr rot="0" spcFirstLastPara="0" vertOverflow="overflow" horzOverflow="overflow" vert="horz" wrap="square" lIns="91440" tIns="45720" rIns="91440" bIns="45720" numCol="1" spcCol="0" rtlCol="0" fromWordArt="0" anchor="ctr" anchorCtr="0" forceAA="0" compatLnSpc="1">
+                          <a:prstTxWarp prst="textNoShape">
+                            <a:avLst/>
+                          </a:prstTxWarp>
+                          <a:noAutofit/>
+                        </wps:bodyPr>
+                      </wps:wsp>
+                      <wps:wsp>
+                        <wps:cNvPr id="51" name="矩形 51"/>
+                        <wps:cNvSpPr/>
+                        <wps:spPr>
+                          <a:xfrm>
+                            <a:off x="1873190" y="565211"/>
+                            <a:ext cx="1254710" cy="938074"/>
+                          </a:xfrm>
+                          <a:prstGeom prst="rect">
+                            <a:avLst/>
+                          </a:prstGeom>
+                        </wps:spPr>
+                        <wps:style>
+                          <a:lnRef idx="2">
+                            <a:schemeClr val="accent6"/>
+                          </a:lnRef>
+                          <a:fillRef idx="1">
+                            <a:schemeClr val="lt1"/>
+                          </a:fillRef>
+                          <a:effectRef idx="0">
+                            <a:schemeClr val="accent6"/>
+                          </a:effectRef>
+                          <a:fontRef idx="minor">
+                            <a:schemeClr val="dk1"/>
+                          </a:fontRef>
+                        </wps:style>
+                        <wps:bodyPr rot="0" spcFirstLastPara="0" vertOverflow="overflow" horzOverflow="overflow" vert="horz" wrap="square" lIns="91440" tIns="45720" rIns="91440" bIns="45720" numCol="1" spcCol="0" rtlCol="0" fromWordArt="0" anchor="ctr" anchorCtr="0" forceAA="0" compatLnSpc="1">
+                          <a:prstTxWarp prst="textNoShape">
+                            <a:avLst/>
+                          </a:prstTxWarp>
+                          <a:noAutofit/>
+                        </wps:bodyPr>
+                      </wps:wsp>
+                      <wps:wsp>
+                        <wps:cNvPr id="52" name="文本框 43"/>
+                        <wps:cNvSpPr txBox="1"/>
+                        <wps:spPr>
+                          <a:xfrm>
+                            <a:off x="2115846" y="603169"/>
+                            <a:ext cx="877828" cy="321945"/>
+                          </a:xfrm>
+                          <a:prstGeom prst="rect">
+                            <a:avLst/>
+                          </a:prstGeom>
+                          <a:noFill/>
+                          <a:ln>
+                            <a:noFill/>
+                          </a:ln>
+                        </wps:spPr>
+                        <wps:style>
+                          <a:lnRef idx="0">
+                            <a:scrgbClr r="0" g="0" b="0"/>
+                          </a:lnRef>
+                          <a:fillRef idx="0">
+                            <a:scrgbClr r="0" g="0" b="0"/>
+                          </a:fillRef>
+                          <a:effectRef idx="0">
+                            <a:scrgbClr r="0" g="0" b="0"/>
+                          </a:effectRef>
+                          <a:fontRef idx="minor">
+                            <a:schemeClr val="accent6"/>
+                          </a:fontRef>
+                        </wps:style>
+                        <wps:txbx>
+                          <w:txbxContent>
+                            <w:p>
+                              <w:pPr>
+                                <w:rPr>
+                                  <w:rFonts w:hint="eastAsia"/>
+                                  <w:kern w:val="0"/>
+                                  <w:sz w:val="24"/>
+                                  <w:szCs w:val="24"/>
+                                </w:rPr>
+                              </w:pPr>
+                              <w:r>
+                                <w:rPr>
+                                  <w:rFonts w:ascii="等线" w:eastAsia="等线" w:hAnsi="等线" w:cs="Times New Roman" w:hint="eastAsia"/>
+                                  <w:szCs w:val="21"/>
+                                </w:rPr>
+                                <w:t>控制</w:t>
+                              </w:r>
+                              <w:r>
+                                <w:rPr>
+                                  <w:rFonts w:ascii="等线" w:eastAsia="等线" w:hAnsi="等线" w:cs="Times New Roman" w:hint="eastAsia"/>
+                                  <w:szCs w:val="21"/>
+                                </w:rPr>
+                                <w:t>层</w:t>
+                              </w:r>
+                              <w:r>
+                                <w:rPr>
+                                  <w:rFonts w:ascii="等线" w:eastAsia="等线" w:hAnsi="等线" w:cs="Times New Roman" w:hint="eastAsia"/>
+                                  <w:szCs w:val="21"/>
+                                </w:rPr>
+                                <w:t>C</w:t>
+                              </w:r>
+                            </w:p>
+                          </w:txbxContent>
+                        </wps:txbx>
+                        <wps:bodyPr rot="0" spcFirstLastPara="0" vert="horz" wrap="square" lIns="91440" tIns="45720" rIns="91440" bIns="45720" numCol="1" spcCol="0" rtlCol="0" fromWordArt="0" anchor="t" anchorCtr="0" forceAA="0" compatLnSpc="1">
+                          <a:prstTxWarp prst="textNoShape">
+                            <a:avLst/>
+                          </a:prstTxWarp>
+                          <a:noAutofit/>
+                        </wps:bodyPr>
+                      </wps:wsp>
+                      <wps:wsp>
+                        <wps:cNvPr id="53" name="矩形 53"/>
+                        <wps:cNvSpPr/>
+                        <wps:spPr>
+                          <a:xfrm>
+                            <a:off x="2006354" y="973584"/>
+                            <a:ext cx="1032769" cy="411332"/>
                           </a:xfrm>
                           <a:prstGeom prst="rect">
                             <a:avLst/>
@@ -901,7 +1215,7 @@
                                 <w:rPr>
                                   <w:rFonts w:hint="eastAsia"/>
                                 </w:rPr>
-                                <w:t>jsp请求</w:t>
+                                <w:t>Servlet</w:t>
                               </w:r>
                             </w:p>
                           </w:txbxContent>
@@ -914,12 +1228,421 @@
                         </wps:bodyPr>
                       </wps:wsp>
                       <wps:wsp>
-                        <wps:cNvPr id="4" name="矩形 4"/>
+                        <wps:cNvPr id="57" name="矩形 57"/>
                         <wps:cNvSpPr/>
                         <wps:spPr>
                           <a:xfrm>
-                            <a:off x="1810680" y="1013120"/>
-                            <a:ext cx="1610360" cy="395605"/>
+                            <a:off x="1869717" y="1943696"/>
+                            <a:ext cx="1254125" cy="937895"/>
+                          </a:xfrm>
+                          <a:prstGeom prst="rect">
+                            <a:avLst/>
+                          </a:prstGeom>
+                        </wps:spPr>
+                        <wps:style>
+                          <a:lnRef idx="2">
+                            <a:schemeClr val="accent6"/>
+                          </a:lnRef>
+                          <a:fillRef idx="1">
+                            <a:schemeClr val="lt1"/>
+                          </a:fillRef>
+                          <a:effectRef idx="0">
+                            <a:schemeClr val="accent6"/>
+                          </a:effectRef>
+                          <a:fontRef idx="minor">
+                            <a:schemeClr val="dk1"/>
+                          </a:fontRef>
+                        </wps:style>
+                        <wps:bodyPr rot="0" spcFirstLastPara="0" vert="horz" wrap="square" lIns="91440" tIns="45720" rIns="91440" bIns="45720" numCol="1" spcCol="0" rtlCol="0" fromWordArt="0" anchor="ctr" anchorCtr="0" forceAA="0" compatLnSpc="1">
+                          <a:prstTxWarp prst="textNoShape">
+                            <a:avLst/>
+                          </a:prstTxWarp>
+                          <a:noAutofit/>
+                        </wps:bodyPr>
+                      </wps:wsp>
+                      <wps:wsp>
+                        <wps:cNvPr id="54" name="矩形 54"/>
+                        <wps:cNvSpPr/>
+                        <wps:spPr>
+                          <a:xfrm>
+                            <a:off x="1976247" y="2366866"/>
+                            <a:ext cx="1032510" cy="410845"/>
+                          </a:xfrm>
+                          <a:prstGeom prst="rect">
+                            <a:avLst/>
+                          </a:prstGeom>
+                        </wps:spPr>
+                        <wps:style>
+                          <a:lnRef idx="2">
+                            <a:schemeClr val="accent1">
+                              <a:shade val="50000"/>
+                            </a:schemeClr>
+                          </a:lnRef>
+                          <a:fillRef idx="1">
+                            <a:schemeClr val="accent1"/>
+                          </a:fillRef>
+                          <a:effectRef idx="0">
+                            <a:schemeClr val="accent1"/>
+                          </a:effectRef>
+                          <a:fontRef idx="minor">
+                            <a:schemeClr val="lt1"/>
+                          </a:fontRef>
+                        </wps:style>
+                        <wps:txbx>
+                          <w:txbxContent>
+                            <w:p>
+                              <w:pPr>
+                                <w:jc w:val="center"/>
+                                <w:rPr>
+                                  <w:rFonts w:hint="eastAsia"/>
+                                  <w:kern w:val="0"/>
+                                  <w:sz w:val="24"/>
+                                  <w:szCs w:val="24"/>
+                                </w:rPr>
+                              </w:pPr>
+                              <w:r>
+                                <w:rPr>
+                                  <w:rFonts w:eastAsia="等线" w:cs="Times New Roman"/>
+                                  <w:szCs w:val="21"/>
+                                </w:rPr>
+                                <w:t>JSP</w:t>
+                              </w:r>
+                              <w:r>
+                                <w:rPr>
+                                  <w:rFonts w:eastAsia="等线" w:cs="Times New Roman" w:hint="eastAsia"/>
+                                  <w:szCs w:val="21"/>
+                                </w:rPr>
+                                <w:t>渲染</w:t>
+                              </w:r>
+                            </w:p>
+                          </w:txbxContent>
+                        </wps:txbx>
+                        <wps:bodyPr rot="0" spcFirstLastPara="0" vert="horz" wrap="square" lIns="91440" tIns="45720" rIns="91440" bIns="45720" numCol="1" spcCol="0" rtlCol="0" fromWordArt="0" anchor="ctr" anchorCtr="0" forceAA="0" compatLnSpc="1">
+                          <a:prstTxWarp prst="textNoShape">
+                            <a:avLst/>
+                          </a:prstTxWarp>
+                          <a:noAutofit/>
+                        </wps:bodyPr>
+                      </wps:wsp>
+                      <wps:wsp>
+                        <wps:cNvPr id="55" name="矩形 55"/>
+                        <wps:cNvSpPr/>
+                        <wps:spPr>
+                          <a:xfrm>
+                            <a:off x="3305452" y="559293"/>
+                            <a:ext cx="1200331" cy="976269"/>
+                          </a:xfrm>
+                          <a:prstGeom prst="rect">
+                            <a:avLst/>
+                          </a:prstGeom>
+                        </wps:spPr>
+                        <wps:style>
+                          <a:lnRef idx="2">
+                            <a:schemeClr val="accent2"/>
+                          </a:lnRef>
+                          <a:fillRef idx="1">
+                            <a:schemeClr val="lt1"/>
+                          </a:fillRef>
+                          <a:effectRef idx="0">
+                            <a:schemeClr val="accent2"/>
+                          </a:effectRef>
+                          <a:fontRef idx="minor">
+                            <a:schemeClr val="dk1"/>
+                          </a:fontRef>
+                        </wps:style>
+                        <wps:bodyPr rot="0" spcFirstLastPara="0" vertOverflow="overflow" horzOverflow="overflow" vert="horz" wrap="square" lIns="91440" tIns="45720" rIns="91440" bIns="45720" numCol="1" spcCol="0" rtlCol="0" fromWordArt="0" anchor="ctr" anchorCtr="0" forceAA="0" compatLnSpc="1">
+                          <a:prstTxWarp prst="textNoShape">
+                            <a:avLst/>
+                          </a:prstTxWarp>
+                          <a:noAutofit/>
+                        </wps:bodyPr>
+                      </wps:wsp>
+                      <wps:wsp>
+                        <wps:cNvPr id="56" name="文本框 43"/>
+                        <wps:cNvSpPr txBox="1"/>
+                        <wps:spPr>
+                          <a:xfrm>
+                            <a:off x="3403106" y="587762"/>
+                            <a:ext cx="1010993" cy="321945"/>
+                          </a:xfrm>
+                          <a:prstGeom prst="rect">
+                            <a:avLst/>
+                          </a:prstGeom>
+                          <a:noFill/>
+                          <a:ln>
+                            <a:noFill/>
+                          </a:ln>
+                        </wps:spPr>
+                        <wps:style>
+                          <a:lnRef idx="0">
+                            <a:scrgbClr r="0" g="0" b="0"/>
+                          </a:lnRef>
+                          <a:fillRef idx="0">
+                            <a:scrgbClr r="0" g="0" b="0"/>
+                          </a:fillRef>
+                          <a:effectRef idx="0">
+                            <a:scrgbClr r="0" g="0" b="0"/>
+                          </a:effectRef>
+                          <a:fontRef idx="minor">
+                            <a:schemeClr val="accent6"/>
+                          </a:fontRef>
+                        </wps:style>
+                        <wps:txbx>
+                          <w:txbxContent>
+                            <w:p>
+                              <w:pPr>
+                                <w:rPr>
+                                  <w:kern w:val="0"/>
+                                  <w:sz w:val="24"/>
+                                  <w:szCs w:val="24"/>
+                                </w:rPr>
+                              </w:pPr>
+                              <w:r>
+                                <w:rPr>
+                                  <w:rFonts w:ascii="等线" w:eastAsia="等线" w:hAnsi="等线" w:cs="Times New Roman" w:hint="eastAsia"/>
+                                  <w:szCs w:val="21"/>
+                                </w:rPr>
+                                <w:t>业务逻辑层M</w:t>
+                              </w:r>
+                            </w:p>
+                          </w:txbxContent>
+                        </wps:txbx>
+                        <wps:bodyPr rot="0" spcFirstLastPara="0" vert="horz" wrap="square" lIns="91440" tIns="45720" rIns="91440" bIns="45720" numCol="1" spcCol="0" rtlCol="0" fromWordArt="0" anchor="t" anchorCtr="0" forceAA="0" compatLnSpc="1">
+                          <a:prstTxWarp prst="textNoShape">
+                            <a:avLst/>
+                          </a:prstTxWarp>
+                          <a:noAutofit/>
+                        </wps:bodyPr>
+                      </wps:wsp>
+                      <wps:wsp>
+                        <wps:cNvPr id="58" name="文本框 43"/>
+                        <wps:cNvSpPr txBox="1"/>
+                        <wps:spPr>
+                          <a:xfrm>
+                            <a:off x="2079822" y="1967371"/>
+                            <a:ext cx="877570" cy="321945"/>
+                          </a:xfrm>
+                          <a:prstGeom prst="rect">
+                            <a:avLst/>
+                          </a:prstGeom>
+                          <a:noFill/>
+                          <a:ln>
+                            <a:noFill/>
+                          </a:ln>
+                        </wps:spPr>
+                        <wps:style>
+                          <a:lnRef idx="0">
+                            <a:scrgbClr r="0" g="0" b="0"/>
+                          </a:lnRef>
+                          <a:fillRef idx="0">
+                            <a:scrgbClr r="0" g="0" b="0"/>
+                          </a:fillRef>
+                          <a:effectRef idx="0">
+                            <a:scrgbClr r="0" g="0" b="0"/>
+                          </a:effectRef>
+                          <a:fontRef idx="minor">
+                            <a:schemeClr val="accent6"/>
+                          </a:fontRef>
+                        </wps:style>
+                        <wps:txbx>
+                          <w:txbxContent>
+                            <w:p>
+                              <w:pPr>
+                                <w:rPr>
+                                  <w:kern w:val="0"/>
+                                  <w:sz w:val="24"/>
+                                  <w:szCs w:val="24"/>
+                                </w:rPr>
+                              </w:pPr>
+                              <w:r>
+                                <w:rPr>
+                                  <w:rFonts w:ascii="等线" w:eastAsia="等线" w:hAnsi="等线" w:cs="Times New Roman" w:hint="eastAsia"/>
+                                  <w:szCs w:val="21"/>
+                                </w:rPr>
+                                <w:t>视图层</w:t>
+                              </w:r>
+                              <w:r>
+                                <w:rPr>
+                                  <w:rFonts w:eastAsia="等线" w:cs="Times New Roman"/>
+                                  <w:szCs w:val="21"/>
+                                </w:rPr>
+                                <w:t>V</w:t>
+                              </w:r>
+                            </w:p>
+                          </w:txbxContent>
+                        </wps:txbx>
+                        <wps:bodyPr rot="0" spcFirstLastPara="0" vert="horz" wrap="square" lIns="91440" tIns="45720" rIns="91440" bIns="45720" numCol="1" spcCol="0" rtlCol="0" fromWordArt="0" anchor="t" anchorCtr="0" forceAA="0" compatLnSpc="1">
+                          <a:prstTxWarp prst="textNoShape">
+                            <a:avLst/>
+                          </a:prstTxWarp>
+                          <a:noAutofit/>
+                        </wps:bodyPr>
+                      </wps:wsp>
+                      <wps:wsp>
+                        <wps:cNvPr id="59" name="矩形 59"/>
+                        <wps:cNvSpPr/>
+                        <wps:spPr>
+                          <a:xfrm>
+                            <a:off x="3384839" y="958276"/>
+                            <a:ext cx="1032510" cy="410845"/>
+                          </a:xfrm>
+                          <a:prstGeom prst="rect">
+                            <a:avLst/>
+                          </a:prstGeom>
+                        </wps:spPr>
+                        <wps:style>
+                          <a:lnRef idx="2">
+                            <a:schemeClr val="accent1">
+                              <a:shade val="50000"/>
+                            </a:schemeClr>
+                          </a:lnRef>
+                          <a:fillRef idx="1">
+                            <a:schemeClr val="accent1"/>
+                          </a:fillRef>
+                          <a:effectRef idx="0">
+                            <a:schemeClr val="accent1"/>
+                          </a:effectRef>
+                          <a:fontRef idx="minor">
+                            <a:schemeClr val="lt1"/>
+                          </a:fontRef>
+                        </wps:style>
+                        <wps:txbx>
+                          <w:txbxContent>
+                            <w:p>
+                              <w:pPr>
+                                <w:rPr>
+                                  <w:kern w:val="0"/>
+                                  <w:sz w:val="24"/>
+                                  <w:szCs w:val="24"/>
+                                </w:rPr>
+                              </w:pPr>
+                              <w:r>
+                                <w:rPr>
+                                  <w:rFonts w:eastAsia="等线" w:cs="Times New Roman"/>
+                                  <w:szCs w:val="21"/>
+                                </w:rPr>
+                                <w:tab/>
+                                <w:t>Service</w:t>
+                              </w:r>
+                            </w:p>
+                          </w:txbxContent>
+                        </wps:txbx>
+                        <wps:bodyPr rot="0" spcFirstLastPara="0" vert="horz" wrap="square" lIns="91440" tIns="45720" rIns="91440" bIns="45720" numCol="1" spcCol="0" rtlCol="0" fromWordArt="0" anchor="ctr" anchorCtr="0" forceAA="0" compatLnSpc="1">
+                          <a:prstTxWarp prst="textNoShape">
+                            <a:avLst/>
+                          </a:prstTxWarp>
+                          <a:noAutofit/>
+                        </wps:bodyPr>
+                      </wps:wsp>
+                      <wps:wsp>
+                        <wps:cNvPr id="61" name="直接箭头连接符 61"/>
+                        <wps:cNvCnPr>
+                          <a:stCxn id="50" idx="0"/>
+                          <a:endCxn id="53" idx="1"/>
+                        </wps:cNvCnPr>
+                        <wps:spPr>
+                          <a:xfrm rot="5400000" flipH="1" flipV="1">
+                            <a:off x="1299100" y="606641"/>
+                            <a:ext cx="134645" cy="1279864"/>
+                          </a:xfrm>
+                          <a:prstGeom prst="bentConnector2">
+                            <a:avLst/>
+                          </a:prstGeom>
+                          <a:ln>
+                            <a:headEnd type="triangle"/>
+                            <a:tailEnd type="triangle"/>
+                          </a:ln>
+                        </wps:spPr>
+                        <wps:style>
+                          <a:lnRef idx="1">
+                            <a:schemeClr val="accent1"/>
+                          </a:lnRef>
+                          <a:fillRef idx="0">
+                            <a:schemeClr val="accent1"/>
+                          </a:fillRef>
+                          <a:effectRef idx="0">
+                            <a:schemeClr val="accent1"/>
+                          </a:effectRef>
+                          <a:fontRef idx="minor">
+                            <a:schemeClr val="tx1"/>
+                          </a:fontRef>
+                        </wps:style>
+                        <wps:bodyPr/>
+                      </wps:wsp>
+                      <wps:wsp>
+                        <wps:cNvPr id="70" name="矩形 70"/>
+                        <wps:cNvSpPr/>
+                        <wps:spPr>
+                          <a:xfrm>
+                            <a:off x="3317337" y="1898441"/>
+                            <a:ext cx="1200150" cy="975995"/>
+                          </a:xfrm>
+                          <a:prstGeom prst="rect">
+                            <a:avLst/>
+                          </a:prstGeom>
+                        </wps:spPr>
+                        <wps:style>
+                          <a:lnRef idx="2">
+                            <a:schemeClr val="accent2"/>
+                          </a:lnRef>
+                          <a:fillRef idx="1">
+                            <a:schemeClr val="lt1"/>
+                          </a:fillRef>
+                          <a:effectRef idx="0">
+                            <a:schemeClr val="accent2"/>
+                          </a:effectRef>
+                          <a:fontRef idx="minor">
+                            <a:schemeClr val="dk1"/>
+                          </a:fontRef>
+                        </wps:style>
+                        <wps:bodyPr rot="0" spcFirstLastPara="0" vert="horz" wrap="square" lIns="91440" tIns="45720" rIns="91440" bIns="45720" numCol="1" spcCol="0" rtlCol="0" fromWordArt="0" anchor="ctr" anchorCtr="0" forceAA="0" compatLnSpc="1">
+                          <a:prstTxWarp prst="textNoShape">
+                            <a:avLst/>
+                          </a:prstTxWarp>
+                          <a:noAutofit/>
+                        </wps:bodyPr>
+                      </wps:wsp>
+                      <wps:wsp>
+                        <wps:cNvPr id="64" name="直接箭头连接符 64"/>
+                        <wps:cNvCnPr>
+                          <a:stCxn id="54" idx="1"/>
+                          <a:endCxn id="50" idx="4"/>
+                        </wps:cNvCnPr>
+                        <wps:spPr>
+                          <a:xfrm rot="10800000">
+                            <a:off x="726491" y="2080335"/>
+                            <a:ext cx="1249757" cy="491955"/>
+                          </a:xfrm>
+                          <a:prstGeom prst="bentConnector2">
+                            <a:avLst/>
+                          </a:prstGeom>
+                          <a:ln>
+                            <a:tailEnd type="triangle"/>
+                          </a:ln>
+                        </wps:spPr>
+                        <wps:style>
+                          <a:lnRef idx="1">
+                            <a:schemeClr val="accent1"/>
+                          </a:lnRef>
+                          <a:fillRef idx="0">
+                            <a:schemeClr val="accent1"/>
+                          </a:fillRef>
+                          <a:effectRef idx="0">
+                            <a:schemeClr val="accent1"/>
+                          </a:effectRef>
+                          <a:fontRef idx="minor">
+                            <a:schemeClr val="tx1"/>
+                          </a:fontRef>
+                        </wps:style>
+                        <wps:bodyPr/>
+                      </wps:wsp>
+                      <wps:wsp>
+                        <wps:cNvPr id="60" name="矩形 60"/>
+                        <wps:cNvSpPr/>
+                        <wps:spPr>
+                          <a:xfrm>
+                            <a:off x="3393717" y="2210027"/>
+                            <a:ext cx="1032510" cy="410845"/>
                           </a:xfrm>
                           <a:prstGeom prst="rect">
                             <a:avLst/>
@@ -957,14 +1680,7 @@
                                   <w:rFonts w:eastAsia="等线" w:cs="Times New Roman"/>
                                   <w:szCs w:val="21"/>
                                 </w:rPr>
-                                <w:t>判断</w:t>
-                              </w:r>
-                              <w:r>
-                                <w:rPr>
-                                  <w:rFonts w:eastAsia="等线" w:cs="Times New Roman" w:hint="eastAsia"/>
-                                  <w:szCs w:val="21"/>
-                                </w:rPr>
-                                <w:t>请求类型</w:t>
+                                <w:t>DAO</w:t>
                               </w:r>
                             </w:p>
                           </w:txbxContent>
@@ -977,28 +1693,173 @@
                         </wps:bodyPr>
                       </wps:wsp>
                       <wps:wsp>
-                        <wps:cNvPr id="5" name="矩形 5"/>
+                        <wps:cNvPr id="65" name="直接箭头连接符 65"/>
+                        <wps:cNvCnPr>
+                          <a:endCxn id="59" idx="1"/>
+                        </wps:cNvCnPr>
+                        <wps:spPr>
+                          <a:xfrm flipV="1">
+                            <a:off x="3050959" y="1163699"/>
+                            <a:ext cx="333880" cy="5194"/>
+                          </a:xfrm>
+                          <a:prstGeom prst="straightConnector1">
+                            <a:avLst/>
+                          </a:prstGeom>
+                          <a:ln>
+                            <a:headEnd type="triangle"/>
+                            <a:tailEnd type="triangle"/>
+                          </a:ln>
+                        </wps:spPr>
+                        <wps:style>
+                          <a:lnRef idx="1">
+                            <a:schemeClr val="accent1"/>
+                          </a:lnRef>
+                          <a:fillRef idx="0">
+                            <a:schemeClr val="accent1"/>
+                          </a:fillRef>
+                          <a:effectRef idx="0">
+                            <a:schemeClr val="accent1"/>
+                          </a:effectRef>
+                          <a:fontRef idx="minor">
+                            <a:schemeClr val="tx1"/>
+                          </a:fontRef>
+                        </wps:style>
+                        <wps:bodyPr/>
+                      </wps:wsp>
+                      <wps:wsp>
+                        <wps:cNvPr id="66" name="直接箭头连接符 66"/>
+                        <wps:cNvCnPr>
+                          <a:endCxn id="60" idx="3"/>
+                        </wps:cNvCnPr>
+                        <wps:spPr>
+                          <a:xfrm rot="16200000" flipH="1">
+                            <a:off x="3645016" y="1634238"/>
+                            <a:ext cx="1039411" cy="523011"/>
+                          </a:xfrm>
+                          <a:prstGeom prst="bentConnector4">
+                            <a:avLst>
+                              <a:gd name="adj1" fmla="val 40118"/>
+                              <a:gd name="adj2" fmla="val 143708"/>
+                            </a:avLst>
+                          </a:prstGeom>
+                          <a:ln>
+                            <a:headEnd type="triangle"/>
+                            <a:tailEnd type="triangle"/>
+                          </a:ln>
+                        </wps:spPr>
+                        <wps:style>
+                          <a:lnRef idx="1">
+                            <a:schemeClr val="accent1"/>
+                          </a:lnRef>
+                          <a:fillRef idx="0">
+                            <a:schemeClr val="accent1"/>
+                          </a:fillRef>
+                          <a:effectRef idx="0">
+                            <a:schemeClr val="accent1"/>
+                          </a:effectRef>
+                          <a:fontRef idx="minor">
+                            <a:schemeClr val="tx1"/>
+                          </a:fontRef>
+                        </wps:style>
+                        <wps:bodyPr/>
+                      </wps:wsp>
+                      <wps:wsp>
+                        <wps:cNvPr id="67" name="直接箭头连接符 67"/>
+                        <wps:cNvCnPr>
+                          <a:stCxn id="60" idx="2"/>
+                          <a:endCxn id="69" idx="1"/>
+                        </wps:cNvCnPr>
+                        <wps:spPr>
+                          <a:xfrm rot="5400000">
+                            <a:off x="3068353" y="2768685"/>
+                            <a:ext cx="989432" cy="693806"/>
+                          </a:xfrm>
+                          <a:prstGeom prst="bentConnector3">
+                            <a:avLst>
+                              <a:gd name="adj1" fmla="val 50000"/>
+                            </a:avLst>
+                          </a:prstGeom>
+                          <a:ln>
+                            <a:headEnd type="triangle"/>
+                            <a:tailEnd type="triangle"/>
+                          </a:ln>
+                        </wps:spPr>
+                        <wps:style>
+                          <a:lnRef idx="1">
+                            <a:schemeClr val="accent1"/>
+                          </a:lnRef>
+                          <a:fillRef idx="0">
+                            <a:schemeClr val="accent1"/>
+                          </a:fillRef>
+                          <a:effectRef idx="0">
+                            <a:schemeClr val="accent1"/>
+                          </a:effectRef>
+                          <a:fontRef idx="minor">
+                            <a:schemeClr val="tx1"/>
+                          </a:fontRef>
+                        </wps:style>
+                        <wps:bodyPr/>
+                      </wps:wsp>
+                      <wps:wsp>
+                        <wps:cNvPr id="68" name="直接箭头连接符 68"/>
+                        <wps:cNvCnPr>
+                          <a:stCxn id="53" idx="2"/>
+                          <a:endCxn id="54" idx="3"/>
+                        </wps:cNvCnPr>
+                        <wps:spPr>
+                          <a:xfrm rot="16200000" flipH="1">
+                            <a:off x="2172062" y="1735593"/>
+                            <a:ext cx="1187373" cy="486018"/>
+                          </a:xfrm>
+                          <a:prstGeom prst="bentConnector4">
+                            <a:avLst>
+                              <a:gd name="adj1" fmla="val 41350"/>
+                              <a:gd name="adj2" fmla="val 153283"/>
+                            </a:avLst>
+                          </a:prstGeom>
+                          <a:ln>
+                            <a:tailEnd type="triangle"/>
+                          </a:ln>
+                        </wps:spPr>
+                        <wps:style>
+                          <a:lnRef idx="1">
+                            <a:schemeClr val="accent1"/>
+                          </a:lnRef>
+                          <a:fillRef idx="0">
+                            <a:schemeClr val="accent1"/>
+                          </a:fillRef>
+                          <a:effectRef idx="0">
+                            <a:schemeClr val="accent1"/>
+                          </a:effectRef>
+                          <a:fontRef idx="minor">
+                            <a:schemeClr val="tx1"/>
+                          </a:fontRef>
+                        </wps:style>
+                        <wps:bodyPr/>
+                      </wps:wsp>
+                      <wps:wsp>
+                        <wps:cNvPr id="69" name="流程图: 磁盘 69"/>
                         <wps:cNvSpPr/>
                         <wps:spPr>
                           <a:xfrm>
-                            <a:off x="1810680" y="1719240"/>
-                            <a:ext cx="1610360" cy="394970"/>
+                            <a:off x="2538248" y="3610304"/>
+                            <a:ext cx="1355835" cy="573864"/>
                           </a:xfrm>
-                          <a:prstGeom prst="rect">
+                          <a:prstGeom prst="flowChartMagneticDisk">
                             <a:avLst/>
                           </a:prstGeom>
                         </wps:spPr>
                         <wps:style>
                           <a:lnRef idx="2">
-                            <a:schemeClr val="accent1">
+                            <a:schemeClr val="accent4">
                               <a:shade val="50000"/>
                             </a:schemeClr>
                           </a:lnRef>
                           <a:fillRef idx="1">
-                            <a:schemeClr val="accent1"/>
+                            <a:schemeClr val="accent4"/>
                           </a:fillRef>
                           <a:effectRef idx="0">
-                            <a:schemeClr val="accent1"/>
+                            <a:schemeClr val="accent4"/>
                           </a:effectRef>
                           <a:fontRef idx="minor">
                             <a:schemeClr val="lt1"/>
@@ -1010,36 +1871,16 @@
                               <w:pPr>
                                 <w:jc w:val="center"/>
                                 <w:rPr>
-                                  <w:kern w:val="0"/>
-                                  <w:sz w:val="24"/>
-                                  <w:szCs w:val="24"/>
+                                  <w:rFonts w:hint="eastAsia"/>
                                 </w:rPr>
                               </w:pPr>
                               <w:r>
-                                <w:rPr>
-                                  <w:rFonts w:ascii="等线" w:eastAsia="等线" w:hAnsi="等线" w:cs="Times New Roman" w:hint="eastAsia"/>
-                                  <w:szCs w:val="21"/>
-                                </w:rPr>
-                                <w:t>Servlet</w:t>
-                              </w:r>
-                              <w:r>
-                                <w:rPr>
-                                  <w:rFonts w:ascii="等线" w:eastAsia="等线" w:hAnsi="等线" w:cs="Times New Roman"/>
-                                  <w:szCs w:val="21"/>
-                                </w:rPr>
-                                <w:t>实现</w:t>
-                              </w:r>
-                              <w:r>
-                                <w:rPr>
-                                  <w:rFonts w:ascii="等线" w:eastAsia="等线" w:hAnsi="等线" w:cs="Times New Roman" w:hint="eastAsia"/>
-                                  <w:szCs w:val="21"/>
-                                </w:rPr>
-                                <w:t>业务功能</w:t>
+                                <w:t>数据库</w:t>
                               </w:r>
                             </w:p>
                           </w:txbxContent>
                         </wps:txbx>
-                        <wps:bodyPr rot="0" spcFirstLastPara="0" vert="horz" wrap="square" lIns="91440" tIns="45720" rIns="91440" bIns="45720" numCol="1" spcCol="0" rtlCol="0" fromWordArt="0" anchor="ctr" anchorCtr="0" forceAA="0" compatLnSpc="1">
+                        <wps:bodyPr rot="0" spcFirstLastPara="0" vertOverflow="overflow" horzOverflow="overflow" vert="horz" wrap="square" lIns="91440" tIns="45720" rIns="91440" bIns="45720" numCol="1" spcCol="0" rtlCol="0" fromWordArt="0" anchor="ctr" anchorCtr="0" forceAA="0" compatLnSpc="1">
                           <a:prstTxWarp prst="textNoShape">
                             <a:avLst/>
                           </a:prstTxWarp>
@@ -1047,101 +1888,39 @@
                         </wps:bodyPr>
                       </wps:wsp>
                       <wps:wsp>
-                        <wps:cNvPr id="9" name="矩形 9"/>
-                        <wps:cNvSpPr/>
+                        <wps:cNvPr id="72" name="文本框 43"/>
+                        <wps:cNvSpPr txBox="1"/>
                         <wps:spPr>
                           <a:xfrm>
-                            <a:off x="754040" y="2348813"/>
-                            <a:ext cx="1628480" cy="556947"/>
+                            <a:off x="3532454" y="1895288"/>
+                            <a:ext cx="1010920" cy="321945"/>
                           </a:xfrm>
                           <a:prstGeom prst="rect">
                             <a:avLst/>
                           </a:prstGeom>
+                          <a:noFill/>
+                          <a:ln>
+                            <a:noFill/>
+                          </a:ln>
                         </wps:spPr>
                         <wps:style>
-                          <a:lnRef idx="2">
-                            <a:schemeClr val="accent1">
-                              <a:shade val="50000"/>
-                            </a:schemeClr>
+                          <a:lnRef idx="0">
+                            <a:scrgbClr r="0" g="0" b="0"/>
                           </a:lnRef>
-                          <a:fillRef idx="1">
-                            <a:schemeClr val="accent1"/>
+                          <a:fillRef idx="0">
+                            <a:scrgbClr r="0" g="0" b="0"/>
                           </a:fillRef>
                           <a:effectRef idx="0">
-                            <a:schemeClr val="accent1"/>
+                            <a:scrgbClr r="0" g="0" b="0"/>
                           </a:effectRef>
                           <a:fontRef idx="minor">
-                            <a:schemeClr val="lt1"/>
+                            <a:schemeClr val="accent6"/>
                           </a:fontRef>
                         </wps:style>
                         <wps:txbx>
                           <w:txbxContent>
                             <w:p>
                               <w:pPr>
-                                <w:jc w:val="center"/>
-                                <w:rPr>
-                                  <w:kern w:val="0"/>
-                                  <w:sz w:val="24"/>
-                                  <w:szCs w:val="24"/>
-                                </w:rPr>
-                              </w:pPr>
-                              <w:r>
-                                <w:rPr>
-                                  <w:rFonts w:ascii="等线" w:eastAsia="等线" w:hAnsi="等线" w:cs="Times New Roman"/>
-                                  <w:szCs w:val="21"/>
-                                </w:rPr>
-                                <w:t>Service+ServiceImpl实现</w:t>
-                              </w:r>
-                              <w:r>
-                                <w:rPr>
-                                  <w:rFonts w:ascii="等线" w:eastAsia="等线" w:hAnsi="等线" w:cs="Times New Roman" w:hint="eastAsia"/>
-                                  <w:szCs w:val="21"/>
-                                </w:rPr>
-                                <w:t>数据库交互</w:t>
-                              </w:r>
-                            </w:p>
-                          </w:txbxContent>
-                        </wps:txbx>
-                        <wps:bodyPr rot="0" spcFirstLastPara="0" vert="horz" wrap="square" lIns="91440" tIns="45720" rIns="91440" bIns="45720" numCol="1" spcCol="0" rtlCol="0" fromWordArt="0" anchor="ctr" anchorCtr="0" forceAA="0" compatLnSpc="1">
-                          <a:prstTxWarp prst="textNoShape">
-                            <a:avLst/>
-                          </a:prstTxWarp>
-                          <a:noAutofit/>
-                        </wps:bodyPr>
-                      </wps:wsp>
-                      <wps:wsp>
-                        <wps:cNvPr id="10" name="矩形 10"/>
-                        <wps:cNvSpPr/>
-                        <wps:spPr>
-                          <a:xfrm>
-                            <a:off x="2962910" y="2420046"/>
-                            <a:ext cx="1610360" cy="394970"/>
-                          </a:xfrm>
-                          <a:prstGeom prst="rect">
-                            <a:avLst/>
-                          </a:prstGeom>
-                        </wps:spPr>
-                        <wps:style>
-                          <a:lnRef idx="2">
-                            <a:schemeClr val="accent1">
-                              <a:shade val="50000"/>
-                            </a:schemeClr>
-                          </a:lnRef>
-                          <a:fillRef idx="1">
-                            <a:schemeClr val="accent1"/>
-                          </a:fillRef>
-                          <a:effectRef idx="0">
-                            <a:schemeClr val="accent1"/>
-                          </a:effectRef>
-                          <a:fontRef idx="minor">
-                            <a:schemeClr val="lt1"/>
-                          </a:fontRef>
-                        </wps:style>
-                        <wps:txbx>
-                          <w:txbxContent>
-                            <w:p>
-                              <w:pPr>
-                                <w:jc w:val="center"/>
                                 <w:rPr>
                                   <w:kern w:val="0"/>
                                   <w:sz w:val="24"/>
@@ -1153,19 +1932,19 @@
                                   <w:rFonts w:ascii="等线" w:eastAsia="等线" w:hAnsi="等线" w:cs="Times New Roman" w:hint="eastAsia"/>
                                   <w:szCs w:val="21"/>
                                 </w:rPr>
-                                <w:t>DAO数据库</w:t>
+                                <w:t>数据层</w:t>
                               </w:r>
                               <w:r>
                                 <w:rPr>
-                                  <w:rFonts w:ascii="等线" w:eastAsia="等线" w:hAnsi="等线" w:cs="Times New Roman"/>
+                                  <w:rFonts w:eastAsia="等线" w:cs="Times New Roman"/>
                                   <w:szCs w:val="21"/>
                                 </w:rPr>
-                                <w:t>处理</w:t>
+                                <w:t>M</w:t>
                               </w:r>
                             </w:p>
                           </w:txbxContent>
                         </wps:txbx>
-                        <wps:bodyPr rot="0" spcFirstLastPara="0" vert="horz" wrap="square" lIns="91440" tIns="45720" rIns="91440" bIns="45720" numCol="1" spcCol="0" rtlCol="0" fromWordArt="0" anchor="ctr" anchorCtr="0" forceAA="0" compatLnSpc="1">
+                        <wps:bodyPr rot="0" spcFirstLastPara="0" vert="horz" wrap="square" lIns="91440" tIns="45720" rIns="91440" bIns="45720" numCol="1" spcCol="0" rtlCol="0" fromWordArt="0" anchor="t" anchorCtr="0" forceAA="0" compatLnSpc="1">
                           <a:prstTxWarp prst="textNoShape">
                             <a:avLst/>
                           </a:prstTxWarp>
@@ -1173,39 +1952,41 @@
                         </wps:bodyPr>
                       </wps:wsp>
                       <wps:wsp>
-                        <wps:cNvPr id="12" name="矩形 12"/>
-                        <wps:cNvSpPr/>
+                        <wps:cNvPr id="73" name="文本框 43"/>
+                        <wps:cNvSpPr txBox="1"/>
                         <wps:spPr>
                           <a:xfrm>
-                            <a:off x="1752600" y="3207680"/>
-                            <a:ext cx="1772920" cy="602320"/>
+                            <a:off x="992147" y="917826"/>
+                            <a:ext cx="877570" cy="321945"/>
                           </a:xfrm>
                           <a:prstGeom prst="rect">
                             <a:avLst/>
                           </a:prstGeom>
+                          <a:noFill/>
+                          <a:ln>
+                            <a:noFill/>
+                          </a:ln>
                         </wps:spPr>
                         <wps:style>
-                          <a:lnRef idx="2">
-                            <a:schemeClr val="accent1">
-                              <a:shade val="50000"/>
-                            </a:schemeClr>
+                          <a:lnRef idx="0">
+                            <a:scrgbClr r="0" g="0" b="0"/>
                           </a:lnRef>
-                          <a:fillRef idx="1">
-                            <a:schemeClr val="accent1"/>
+                          <a:fillRef idx="0">
+                            <a:scrgbClr r="0" g="0" b="0"/>
                           </a:fillRef>
                           <a:effectRef idx="0">
-                            <a:schemeClr val="accent1"/>
+                            <a:scrgbClr r="0" g="0" b="0"/>
                           </a:effectRef>
                           <a:fontRef idx="minor">
-                            <a:schemeClr val="lt1"/>
+                            <a:schemeClr val="accent6"/>
                           </a:fontRef>
                         </wps:style>
                         <wps:txbx>
                           <w:txbxContent>
                             <w:p>
                               <w:pPr>
-                                <w:jc w:val="center"/>
                                 <w:rPr>
+                                  <w:rFonts w:hint="eastAsia"/>
                                   <w:kern w:val="0"/>
                                   <w:sz w:val="24"/>
                                   <w:szCs w:val="24"/>
@@ -1216,40 +1997,12 @@
                                   <w:rFonts w:ascii="等线" w:eastAsia="等线" w:hAnsi="等线" w:cs="Times New Roman" w:hint="eastAsia"/>
                                   <w:szCs w:val="21"/>
                                 </w:rPr>
-                                <w:t>数据处理完成通过session</w:t>
-                              </w:r>
-                              <w:r>
-                                <w:rPr>
-                                  <w:rFonts w:ascii="等线" w:eastAsia="等线" w:hAnsi="等线" w:cs="Times New Roman"/>
-                                  <w:szCs w:val="21"/>
-                                </w:rPr>
-                                <w:t>转交给</w:t>
-                              </w:r>
-                              <w:r>
-                                <w:rPr>
-                                  <w:rFonts w:ascii="等线" w:eastAsia="等线" w:hAnsi="等线" w:cs="Times New Roman" w:hint="eastAsia"/>
-                                  <w:szCs w:val="21"/>
-                                </w:rPr>
-                                <w:t>JSP</w:t>
-                              </w:r>
-                              <w:r>
-                                <w:rPr>
-                                  <w:rFonts w:ascii="等线" w:eastAsia="等线" w:hAnsi="等线" w:cs="Times New Roman"/>
-                                  <w:szCs w:val="21"/>
-                                </w:rPr>
-                                <w:t>页面</w:t>
-                              </w:r>
-                              <w:r>
-                                <w:rPr>
-                                  <w:rFonts w:ascii="等线" w:eastAsia="等线" w:hAnsi="等线" w:cs="Times New Roman" w:hint="eastAsia"/>
-                                  <w:szCs w:val="21"/>
-                                </w:rPr>
-                                <w:t>渲染</w:t>
+                                <w:t>请求</w:t>
                               </w:r>
                             </w:p>
                           </w:txbxContent>
                         </wps:txbx>
-                        <wps:bodyPr rot="0" spcFirstLastPara="0" vert="horz" wrap="square" lIns="91440" tIns="45720" rIns="91440" bIns="45720" numCol="1" spcCol="0" rtlCol="0" fromWordArt="0" anchor="ctr" anchorCtr="0" forceAA="0" compatLnSpc="1">
+                        <wps:bodyPr rot="0" spcFirstLastPara="0" vert="horz" wrap="square" lIns="91440" tIns="45720" rIns="91440" bIns="45720" numCol="1" spcCol="0" rtlCol="0" fromWordArt="0" anchor="t" anchorCtr="0" forceAA="0" compatLnSpc="1">
                           <a:prstTxWarp prst="textNoShape">
                             <a:avLst/>
                           </a:prstTxWarp>
@@ -1257,39 +2010,41 @@
                         </wps:bodyPr>
                       </wps:wsp>
                       <wps:wsp>
-                        <wps:cNvPr id="14" name="矩形 14"/>
-                        <wps:cNvSpPr/>
+                        <wps:cNvPr id="74" name="文本框 43"/>
+                        <wps:cNvSpPr txBox="1"/>
                         <wps:spPr>
                           <a:xfrm>
-                            <a:off x="1828800" y="4127160"/>
-                            <a:ext cx="1640840" cy="551520"/>
+                            <a:off x="987195" y="2295732"/>
+                            <a:ext cx="877570" cy="321945"/>
                           </a:xfrm>
                           <a:prstGeom prst="rect">
                             <a:avLst/>
                           </a:prstGeom>
+                          <a:noFill/>
+                          <a:ln>
+                            <a:noFill/>
+                          </a:ln>
                         </wps:spPr>
                         <wps:style>
-                          <a:lnRef idx="2">
-                            <a:schemeClr val="accent1">
-                              <a:shade val="50000"/>
-                            </a:schemeClr>
+                          <a:lnRef idx="0">
+                            <a:scrgbClr r="0" g="0" b="0"/>
                           </a:lnRef>
-                          <a:fillRef idx="1">
-                            <a:schemeClr val="accent1"/>
+                          <a:fillRef idx="0">
+                            <a:scrgbClr r="0" g="0" b="0"/>
                           </a:fillRef>
                           <a:effectRef idx="0">
-                            <a:schemeClr val="accent1"/>
+                            <a:scrgbClr r="0" g="0" b="0"/>
                           </a:effectRef>
                           <a:fontRef idx="minor">
-                            <a:schemeClr val="lt1"/>
+                            <a:schemeClr val="accent6"/>
                           </a:fontRef>
                         </wps:style>
                         <wps:txbx>
                           <w:txbxContent>
                             <w:p>
                               <w:pPr>
-                                <w:jc w:val="center"/>
                                 <w:rPr>
+                                  <w:rFonts w:hint="eastAsia"/>
                                   <w:kern w:val="0"/>
                                   <w:sz w:val="24"/>
                                   <w:szCs w:val="24"/>
@@ -1300,257 +2055,12 @@
                                   <w:rFonts w:ascii="等线" w:eastAsia="等线" w:hAnsi="等线" w:cs="Times New Roman" w:hint="eastAsia"/>
                                   <w:szCs w:val="21"/>
                                 </w:rPr>
-                                <w:t>完成业务处理并返回给用户</w:t>
+                                <w:t>响应</w:t>
                               </w:r>
                             </w:p>
                           </w:txbxContent>
                         </wps:txbx>
-                        <wps:bodyPr rot="0" spcFirstLastPara="0" vert="horz" wrap="square" lIns="91440" tIns="45720" rIns="91440" bIns="45720" numCol="1" spcCol="0" rtlCol="0" fromWordArt="0" anchor="ctr" anchorCtr="0" forceAA="0" compatLnSpc="1">
-                          <a:prstTxWarp prst="textNoShape">
-                            <a:avLst/>
-                          </a:prstTxWarp>
-                          <a:noAutofit/>
-                        </wps:bodyPr>
-                      </wps:wsp>
-                      <wps:wsp>
-                        <wps:cNvPr id="15" name="箭头: 下 15"/>
-                        <wps:cNvSpPr/>
-                        <wps:spPr>
-                          <a:xfrm>
-                            <a:off x="2489200" y="767080"/>
-                            <a:ext cx="248920" cy="198120"/>
-                          </a:xfrm>
-                          <a:prstGeom prst="downArrow">
-                            <a:avLst/>
-                          </a:prstGeom>
-                        </wps:spPr>
-                        <wps:style>
-                          <a:lnRef idx="2">
-                            <a:schemeClr val="accent1">
-                              <a:shade val="50000"/>
-                            </a:schemeClr>
-                          </a:lnRef>
-                          <a:fillRef idx="1">
-                            <a:schemeClr val="accent1"/>
-                          </a:fillRef>
-                          <a:effectRef idx="0">
-                            <a:schemeClr val="accent1"/>
-                          </a:effectRef>
-                          <a:fontRef idx="minor">
-                            <a:schemeClr val="lt1"/>
-                          </a:fontRef>
-                        </wps:style>
-                        <wps:bodyPr rot="0" spcFirstLastPara="0" vertOverflow="overflow" horzOverflow="overflow" vert="horz" wrap="square" lIns="91440" tIns="45720" rIns="91440" bIns="45720" numCol="1" spcCol="0" rtlCol="0" fromWordArt="0" anchor="ctr" anchorCtr="0" forceAA="0" compatLnSpc="1">
-                          <a:prstTxWarp prst="textNoShape">
-                            <a:avLst/>
-                          </a:prstTxWarp>
-                          <a:noAutofit/>
-                        </wps:bodyPr>
-                      </wps:wsp>
-                      <wps:wsp>
-                        <wps:cNvPr id="16" name="箭头: 下 16"/>
-                        <wps:cNvSpPr/>
-                        <wps:spPr>
-                          <a:xfrm>
-                            <a:off x="2506640" y="1510960"/>
-                            <a:ext cx="248920" cy="198120"/>
-                          </a:xfrm>
-                          <a:prstGeom prst="downArrow">
-                            <a:avLst/>
-                          </a:prstGeom>
-                        </wps:spPr>
-                        <wps:style>
-                          <a:lnRef idx="2">
-                            <a:schemeClr val="accent1">
-                              <a:shade val="50000"/>
-                            </a:schemeClr>
-                          </a:lnRef>
-                          <a:fillRef idx="1">
-                            <a:schemeClr val="accent1"/>
-                          </a:fillRef>
-                          <a:effectRef idx="0">
-                            <a:schemeClr val="accent1"/>
-                          </a:effectRef>
-                          <a:fontRef idx="minor">
-                            <a:schemeClr val="lt1"/>
-                          </a:fontRef>
-                        </wps:style>
-                        <wps:bodyPr rot="0" spcFirstLastPara="0" vert="horz" wrap="square" lIns="91440" tIns="45720" rIns="91440" bIns="45720" numCol="1" spcCol="0" rtlCol="0" fromWordArt="0" anchor="ctr" anchorCtr="0" forceAA="0" compatLnSpc="1">
-                          <a:prstTxWarp prst="textNoShape">
-                            <a:avLst/>
-                          </a:prstTxWarp>
-                          <a:noAutofit/>
-                        </wps:bodyPr>
-                      </wps:wsp>
-                      <wps:wsp>
-                        <wps:cNvPr id="17" name="箭头: 下 17"/>
-                        <wps:cNvSpPr/>
-                        <wps:spPr>
-                          <a:xfrm rot="2795311">
-                            <a:off x="2240280" y="2130720"/>
-                            <a:ext cx="266360" cy="206080"/>
-                          </a:xfrm>
-                          <a:prstGeom prst="downArrow">
-                            <a:avLst/>
-                          </a:prstGeom>
-                        </wps:spPr>
-                        <wps:style>
-                          <a:lnRef idx="2">
-                            <a:schemeClr val="accent1">
-                              <a:shade val="50000"/>
-                            </a:schemeClr>
-                          </a:lnRef>
-                          <a:fillRef idx="1">
-                            <a:schemeClr val="accent1"/>
-                          </a:fillRef>
-                          <a:effectRef idx="0">
-                            <a:schemeClr val="accent1"/>
-                          </a:effectRef>
-                          <a:fontRef idx="minor">
-                            <a:schemeClr val="lt1"/>
-                          </a:fontRef>
-                        </wps:style>
-                        <wps:bodyPr rot="0" spcFirstLastPara="0" vert="horz" wrap="square" lIns="91440" tIns="45720" rIns="91440" bIns="45720" numCol="1" spcCol="0" rtlCol="0" fromWordArt="0" anchor="ctr" anchorCtr="0" forceAA="0" compatLnSpc="1">
-                          <a:prstTxWarp prst="textNoShape">
-                            <a:avLst/>
-                          </a:prstTxWarp>
-                          <a:noAutofit/>
-                        </wps:bodyPr>
-                      </wps:wsp>
-                      <wps:wsp>
-                        <wps:cNvPr id="18" name="箭头: 下 18"/>
-                        <wps:cNvSpPr/>
-                        <wps:spPr>
-                          <a:xfrm rot="19244151">
-                            <a:off x="2738120" y="2156120"/>
-                            <a:ext cx="248920" cy="198120"/>
-                          </a:xfrm>
-                          <a:prstGeom prst="downArrow">
-                            <a:avLst/>
-                          </a:prstGeom>
-                        </wps:spPr>
-                        <wps:style>
-                          <a:lnRef idx="2">
-                            <a:schemeClr val="accent1">
-                              <a:shade val="50000"/>
-                            </a:schemeClr>
-                          </a:lnRef>
-                          <a:fillRef idx="1">
-                            <a:schemeClr val="accent1"/>
-                          </a:fillRef>
-                          <a:effectRef idx="0">
-                            <a:schemeClr val="accent1"/>
-                          </a:effectRef>
-                          <a:fontRef idx="minor">
-                            <a:schemeClr val="lt1"/>
-                          </a:fontRef>
-                        </wps:style>
-                        <wps:bodyPr rot="0" spcFirstLastPara="0" vert="horz" wrap="square" lIns="91440" tIns="45720" rIns="91440" bIns="45720" numCol="1" spcCol="0" rtlCol="0" fromWordArt="0" anchor="ctr" anchorCtr="0" forceAA="0" compatLnSpc="1">
-                          <a:prstTxWarp prst="textNoShape">
-                            <a:avLst/>
-                          </a:prstTxWarp>
-                          <a:noAutofit/>
-                        </wps:bodyPr>
-                      </wps:wsp>
-                      <wps:wsp>
-                        <wps:cNvPr id="19" name="箭头: 下 19"/>
-                        <wps:cNvSpPr/>
-                        <wps:spPr>
-                          <a:xfrm>
-                            <a:off x="1922440" y="2958760"/>
-                            <a:ext cx="248920" cy="198120"/>
-                          </a:xfrm>
-                          <a:prstGeom prst="downArrow">
-                            <a:avLst/>
-                          </a:prstGeom>
-                        </wps:spPr>
-                        <wps:style>
-                          <a:lnRef idx="2">
-                            <a:schemeClr val="accent1">
-                              <a:shade val="50000"/>
-                            </a:schemeClr>
-                          </a:lnRef>
-                          <a:fillRef idx="1">
-                            <a:schemeClr val="accent1"/>
-                          </a:fillRef>
-                          <a:effectRef idx="0">
-                            <a:schemeClr val="accent1"/>
-                          </a:effectRef>
-                          <a:fontRef idx="minor">
-                            <a:schemeClr val="lt1"/>
-                          </a:fontRef>
-                        </wps:style>
-                        <wps:bodyPr rot="0" spcFirstLastPara="0" vert="horz" wrap="square" lIns="91440" tIns="45720" rIns="91440" bIns="45720" numCol="1" spcCol="0" rtlCol="0" fromWordArt="0" anchor="ctr" anchorCtr="0" forceAA="0" compatLnSpc="1">
-                          <a:prstTxWarp prst="textNoShape">
-                            <a:avLst/>
-                          </a:prstTxWarp>
-                          <a:noAutofit/>
-                        </wps:bodyPr>
-                      </wps:wsp>
-                      <wps:wsp>
-                        <wps:cNvPr id="20" name="箭头: 下 20"/>
-                        <wps:cNvSpPr/>
-                        <wps:spPr>
-                          <a:xfrm>
-                            <a:off x="3177200" y="2938440"/>
-                            <a:ext cx="248920" cy="198120"/>
-                          </a:xfrm>
-                          <a:prstGeom prst="downArrow">
-                            <a:avLst/>
-                          </a:prstGeom>
-                        </wps:spPr>
-                        <wps:style>
-                          <a:lnRef idx="2">
-                            <a:schemeClr val="accent1">
-                              <a:shade val="50000"/>
-                            </a:schemeClr>
-                          </a:lnRef>
-                          <a:fillRef idx="1">
-                            <a:schemeClr val="accent1"/>
-                          </a:fillRef>
-                          <a:effectRef idx="0">
-                            <a:schemeClr val="accent1"/>
-                          </a:effectRef>
-                          <a:fontRef idx="minor">
-                            <a:schemeClr val="lt1"/>
-                          </a:fontRef>
-                        </wps:style>
-                        <wps:bodyPr rot="0" spcFirstLastPara="0" vert="horz" wrap="square" lIns="91440" tIns="45720" rIns="91440" bIns="45720" numCol="1" spcCol="0" rtlCol="0" fromWordArt="0" anchor="ctr" anchorCtr="0" forceAA="0" compatLnSpc="1">
-                          <a:prstTxWarp prst="textNoShape">
-                            <a:avLst/>
-                          </a:prstTxWarp>
-                          <a:noAutofit/>
-                        </wps:bodyPr>
-                      </wps:wsp>
-                      <wps:wsp>
-                        <wps:cNvPr id="21" name="箭头: 下 21"/>
-                        <wps:cNvSpPr/>
-                        <wps:spPr>
-                          <a:xfrm>
-                            <a:off x="2491400" y="3863000"/>
-                            <a:ext cx="248920" cy="198120"/>
-                          </a:xfrm>
-                          <a:prstGeom prst="downArrow">
-                            <a:avLst/>
-                          </a:prstGeom>
-                        </wps:spPr>
-                        <wps:style>
-                          <a:lnRef idx="2">
-                            <a:schemeClr val="accent1">
-                              <a:shade val="50000"/>
-                            </a:schemeClr>
-                          </a:lnRef>
-                          <a:fillRef idx="1">
-                            <a:schemeClr val="accent1"/>
-                          </a:fillRef>
-                          <a:effectRef idx="0">
-                            <a:schemeClr val="accent1"/>
-                          </a:effectRef>
-                          <a:fontRef idx="minor">
-                            <a:schemeClr val="lt1"/>
-                          </a:fontRef>
-                        </wps:style>
-                        <wps:bodyPr rot="0" spcFirstLastPara="0" vert="horz" wrap="square" lIns="91440" tIns="45720" rIns="91440" bIns="45720" numCol="1" spcCol="0" rtlCol="0" fromWordArt="0" anchor="ctr" anchorCtr="0" forceAA="0" compatLnSpc="1">
+                        <wps:bodyPr rot="0" spcFirstLastPara="0" vert="horz" wrap="square" lIns="91440" tIns="45720" rIns="91440" bIns="45720" numCol="1" spcCol="0" rtlCol="0" fromWordArt="0" anchor="t" anchorCtr="0" forceAA="0" compatLnSpc="1">
                           <a:prstTxWarp prst="textNoShape">
                             <a:avLst/>
                           </a:prstTxWarp>
@@ -1565,7 +2075,7 @@
           </mc:Choice>
           <mc:Fallback>
             <w:pict>
-              <v:group w14:anchorId="49D6C581" id="画布 1" o:spid="_x0000_s1026" editas="canvas" style="width:415.3pt;height:435.6pt;mso-position-horizontal-relative:char;mso-position-vertical-relative:line" coordsize="52743,55321" o:gfxdata="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">
+              <v:group w14:anchorId="49D6C581" id="画布 1" o:spid="_x0000_s1026" editas="canvas" style="width:415.3pt;height:435.6pt;mso-position-horizontal-relative:char;mso-position-vertical-relative:line" coordsize="52743,55321" o:gfxdata="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">
                 <v:shapetype id="_x0000_t75" coordsize="21600,21600" o:spt="75" o:preferrelative="t" path="m@4@5l@4@11@9@11@9@5xe" filled="f" stroked="f">
                   <v:stroke joinstyle="miter"/>
                   <v:formulas>
@@ -1589,7 +2099,36 @@
                   <v:fill o:detectmouseclick="t"/>
                   <v:path o:connecttype="none"/>
                 </v:shape>
-                <v:rect id="矩形 2" o:spid="_x0000_s1028" style="position:absolute;left:17881;top:3149;width:16104;height:3963;visibility:visible;mso-wrap-style:square;v-text-anchor:middle" o:gfxdata="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" fillcolor="#4472c4 [3204]" strokecolor="#1f3763 [1604]" strokeweight="1pt">
+                <v:rect id="矩形 41" o:spid="_x0000_s1028" style="position:absolute;left:16566;top:2214;width:30478;height:29916;visibility:visible;mso-wrap-style:square;v-text-anchor:middle" o:gfxdata="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" fillcolor="white [3201]" strokecolor="#5b9bd5 [3208]" strokeweight="1pt"/>
+                <v:shapetype id="_x0000_t202" coordsize="21600,21600" o:spt="202" path="m,l,21600r21600,l21600,xe">
+                  <v:stroke joinstyle="miter"/>
+                  <v:path gradientshapeok="t" o:connecttype="rect"/>
+                </v:shapetype>
+                <v:shape id="文本框 43" o:spid="_x0000_s1029" type="#_x0000_t202" style="position:absolute;left:22041;top:2658;width:6712;height:3219;visibility:visible;mso-wrap-style:square;v-text-anchor:top" o:gfxdata="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" filled="f" stroked="f">
+                  <v:textbox>
+                    <w:txbxContent>
+                      <w:p>
+                        <w:pPr>
+                          <w:rPr>
+                            <w:rFonts w:hint="eastAsia"/>
+                            <w:kern w:val="0"/>
+                            <w:sz w:val="24"/>
+                            <w:szCs w:val="24"/>
+                          </w:rPr>
+                        </w:pPr>
+                        <w:r>
+                          <w:rPr>
+                            <w:rFonts w:ascii="等线" w:eastAsia="等线" w:hAnsi="等线" w:cs="Times New Roman" w:hint="eastAsia"/>
+                            <w:szCs w:val="21"/>
+                          </w:rPr>
+                          <w:t>服务器</w:t>
+                        </w:r>
+                      </w:p>
+                    </w:txbxContent>
+                  </v:textbox>
+                </v:shape>
+                <v:oval id="椭圆 50" o:spid="_x0000_s1030" style="position:absolute;left:1420;top:13138;width:11689;height:7665;visibility:visible;mso-wrap-style:square;v-text-anchor:middle" o:gfxdata="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" fillcolor="#ed7d31 [3205]" strokecolor="#823b0b [1605]" strokeweight="1pt">
+                  <v:stroke joinstyle="miter"/>
                   <v:textbox>
                     <w:txbxContent>
                       <w:p>
@@ -1600,13 +2139,187 @@
                           <w:rPr>
                             <w:rFonts w:hint="eastAsia"/>
                           </w:rPr>
-                          <w:t>jsp请求</w:t>
+                          <w:t>浏览器</w:t>
+                        </w:r>
+                      </w:p>
+                    </w:txbxContent>
+                  </v:textbox>
+                </v:oval>
+                <v:rect id="矩形 51" o:spid="_x0000_s1031" style="position:absolute;left:18731;top:5652;width:12548;height:9380;visibility:visible;mso-wrap-style:square;v-text-anchor:middle" o:gfxdata="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" fillcolor="white [3201]" strokecolor="#70ad47 [3209]" strokeweight="1pt"/>
+                <v:shape id="文本框 43" o:spid="_x0000_s1032" type="#_x0000_t202" style="position:absolute;left:21158;top:6031;width:8778;height:3220;visibility:visible;mso-wrap-style:square;v-text-anchor:top" o:gfxdata="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" filled="f" stroked="f">
+                  <v:textbox>
+                    <w:txbxContent>
+                      <w:p>
+                        <w:pPr>
+                          <w:rPr>
+                            <w:rFonts w:hint="eastAsia"/>
+                            <w:kern w:val="0"/>
+                            <w:sz w:val="24"/>
+                            <w:szCs w:val="24"/>
+                          </w:rPr>
+                        </w:pPr>
+                        <w:r>
+                          <w:rPr>
+                            <w:rFonts w:ascii="等线" w:eastAsia="等线" w:hAnsi="等线" w:cs="Times New Roman" w:hint="eastAsia"/>
+                            <w:szCs w:val="21"/>
+                          </w:rPr>
+                          <w:t>控制</w:t>
+                        </w:r>
+                        <w:r>
+                          <w:rPr>
+                            <w:rFonts w:ascii="等线" w:eastAsia="等线" w:hAnsi="等线" w:cs="Times New Roman" w:hint="eastAsia"/>
+                            <w:szCs w:val="21"/>
+                          </w:rPr>
+                          <w:t>层</w:t>
+                        </w:r>
+                        <w:r>
+                          <w:rPr>
+                            <w:rFonts w:ascii="等线" w:eastAsia="等线" w:hAnsi="等线" w:cs="Times New Roman" w:hint="eastAsia"/>
+                            <w:szCs w:val="21"/>
+                          </w:rPr>
+                          <w:t>C</w:t>
+                        </w:r>
+                      </w:p>
+                    </w:txbxContent>
+                  </v:textbox>
+                </v:shape>
+                <v:rect id="矩形 53" o:spid="_x0000_s1033" style="position:absolute;left:20063;top:9735;width:10328;height:4114;visibility:visible;mso-wrap-style:square;v-text-anchor:middle" o:gfxdata="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" fillcolor="#4472c4 [3204]" strokecolor="#1f3763 [1604]" strokeweight="1pt">
+                  <v:textbox>
+                    <w:txbxContent>
+                      <w:p>
+                        <w:pPr>
+                          <w:jc w:val="center"/>
+                        </w:pPr>
+                        <w:r>
+                          <w:rPr>
+                            <w:rFonts w:hint="eastAsia"/>
+                          </w:rPr>
+                          <w:t>Servlet</w:t>
                         </w:r>
                       </w:p>
                     </w:txbxContent>
                   </v:textbox>
                 </v:rect>
-                <v:rect id="矩形 4" o:spid="_x0000_s1029" style="position:absolute;left:18106;top:10131;width:16104;height:3956;visibility:visible;mso-wrap-style:square;v-text-anchor:middle" o:gfxdata="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" fillcolor="#4472c4 [3204]" strokecolor="#1f3763 [1604]" strokeweight="1pt">
+                <v:rect id="矩形 57" o:spid="_x0000_s1034" style="position:absolute;left:18697;top:19436;width:12541;height:9379;visibility:visible;mso-wrap-style:square;v-text-anchor:middle" o:gfxdata="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" fillcolor="white [3201]" strokecolor="#70ad47 [3209]" strokeweight="1pt"/>
+                <v:rect id="矩形 54" o:spid="_x0000_s1035" style="position:absolute;left:19762;top:23668;width:10325;height:4109;visibility:visible;mso-wrap-style:square;v-text-anchor:middle" o:gfxdata="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" fillcolor="#4472c4 [3204]" strokecolor="#1f3763 [1604]" strokeweight="1pt">
+                  <v:textbox>
+                    <w:txbxContent>
+                      <w:p>
+                        <w:pPr>
+                          <w:jc w:val="center"/>
+                          <w:rPr>
+                            <w:rFonts w:hint="eastAsia"/>
+                            <w:kern w:val="0"/>
+                            <w:sz w:val="24"/>
+                            <w:szCs w:val="24"/>
+                          </w:rPr>
+                        </w:pPr>
+                        <w:r>
+                          <w:rPr>
+                            <w:rFonts w:eastAsia="等线" w:cs="Times New Roman"/>
+                            <w:szCs w:val="21"/>
+                          </w:rPr>
+                          <w:t>JSP</w:t>
+                        </w:r>
+                        <w:r>
+                          <w:rPr>
+                            <w:rFonts w:eastAsia="等线" w:cs="Times New Roman" w:hint="eastAsia"/>
+                            <w:szCs w:val="21"/>
+                          </w:rPr>
+                          <w:t>渲染</w:t>
+                        </w:r>
+                      </w:p>
+                    </w:txbxContent>
+                  </v:textbox>
+                </v:rect>
+                <v:rect id="矩形 55" o:spid="_x0000_s1036" style="position:absolute;left:33054;top:5592;width:12003;height:9763;visibility:visible;mso-wrap-style:square;v-text-anchor:middle" o:gfxdata="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" fillcolor="white [3201]" strokecolor="#ed7d31 [3205]" strokeweight="1pt"/>
+                <v:shape id="文本框 43" o:spid="_x0000_s1037" type="#_x0000_t202" style="position:absolute;left:34031;top:5877;width:10109;height:3220;visibility:visible;mso-wrap-style:square;v-text-anchor:top" o:gfxdata="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" filled="f" stroked="f">
+                  <v:textbox>
+                    <w:txbxContent>
+                      <w:p>
+                        <w:pPr>
+                          <w:rPr>
+                            <w:kern w:val="0"/>
+                            <w:sz w:val="24"/>
+                            <w:szCs w:val="24"/>
+                          </w:rPr>
+                        </w:pPr>
+                        <w:r>
+                          <w:rPr>
+                            <w:rFonts w:ascii="等线" w:eastAsia="等线" w:hAnsi="等线" w:cs="Times New Roman" w:hint="eastAsia"/>
+                            <w:szCs w:val="21"/>
+                          </w:rPr>
+                          <w:t>业务逻辑层M</w:t>
+                        </w:r>
+                      </w:p>
+                    </w:txbxContent>
+                  </v:textbox>
+                </v:shape>
+                <v:shape id="文本框 43" o:spid="_x0000_s1038" type="#_x0000_t202" style="position:absolute;left:20798;top:19673;width:8775;height:3220;visibility:visible;mso-wrap-style:square;v-text-anchor:top" o:gfxdata="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" filled="f" stroked="f">
+                  <v:textbox>
+                    <w:txbxContent>
+                      <w:p>
+                        <w:pPr>
+                          <w:rPr>
+                            <w:kern w:val="0"/>
+                            <w:sz w:val="24"/>
+                            <w:szCs w:val="24"/>
+                          </w:rPr>
+                        </w:pPr>
+                        <w:r>
+                          <w:rPr>
+                            <w:rFonts w:ascii="等线" w:eastAsia="等线" w:hAnsi="等线" w:cs="Times New Roman" w:hint="eastAsia"/>
+                            <w:szCs w:val="21"/>
+                          </w:rPr>
+                          <w:t>视图层</w:t>
+                        </w:r>
+                        <w:r>
+                          <w:rPr>
+                            <w:rFonts w:eastAsia="等线" w:cs="Times New Roman"/>
+                            <w:szCs w:val="21"/>
+                          </w:rPr>
+                          <w:t>V</w:t>
+                        </w:r>
+                      </w:p>
+                    </w:txbxContent>
+                  </v:textbox>
+                </v:shape>
+                <v:rect id="矩形 59" o:spid="_x0000_s1039" style="position:absolute;left:33848;top:9582;width:10325;height:4109;visibility:visible;mso-wrap-style:square;v-text-anchor:middle" o:gfxdata="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" fillcolor="#4472c4 [3204]" strokecolor="#1f3763 [1604]" strokeweight="1pt">
+                  <v:textbox>
+                    <w:txbxContent>
+                      <w:p>
+                        <w:pPr>
+                          <w:rPr>
+                            <w:kern w:val="0"/>
+                            <w:sz w:val="24"/>
+                            <w:szCs w:val="24"/>
+                          </w:rPr>
+                        </w:pPr>
+                        <w:r>
+                          <w:rPr>
+                            <w:rFonts w:eastAsia="等线" w:cs="Times New Roman"/>
+                            <w:szCs w:val="21"/>
+                          </w:rPr>
+                          <w:tab/>
+                          <w:t>Service</w:t>
+                        </w:r>
+                      </w:p>
+                    </w:txbxContent>
+                  </v:textbox>
+                </v:rect>
+                <v:shapetype id="_x0000_t33" coordsize="21600,21600" o:spt="33" o:oned="t" path="m,l21600,r,21600e" filled="f">
+                  <v:stroke joinstyle="miter"/>
+                  <v:path arrowok="t" fillok="f" o:connecttype="none"/>
+                  <o:lock v:ext="edit" shapetype="t"/>
+                </v:shapetype>
+                <v:shape id="直接箭头连接符 61" o:spid="_x0000_s1040" type="#_x0000_t33" style="position:absolute;left:12991;top:6065;width:1346;height:12799;rotation:90;flip:x y;visibility:visible;mso-wrap-style:square" o:connectortype="elbow" o:gfxdata="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" strokecolor="#4472c4 [3204]" strokeweight=".5pt">
+                  <v:stroke startarrow="block" endarrow="block"/>
+                </v:shape>
+                <v:rect id="矩形 70" o:spid="_x0000_s1041" style="position:absolute;left:33173;top:18984;width:12001;height:9760;visibility:visible;mso-wrap-style:square;v-text-anchor:middle" o:gfxdata="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" fillcolor="white [3201]" strokecolor="#ed7d31 [3205]" strokeweight="1pt"/>
+                <v:shape id="直接箭头连接符 64" o:spid="_x0000_s1042" type="#_x0000_t33" style="position:absolute;left:7264;top:20803;width:12498;height:4919;rotation:180;visibility:visible;mso-wrap-style:square" o:connectortype="elbow" o:gfxdata="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" strokecolor="#4472c4 [3204]" strokeweight=".5pt">
+                  <v:stroke endarrow="block"/>
+                </v:shape>
+                <v:rect id="矩形 60" o:spid="_x0000_s1043" style="position:absolute;left:33937;top:22100;width:10325;height:4108;visibility:visible;mso-wrap-style:square;v-text-anchor:middle" o:gfxdata="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" fillcolor="#4472c4 [3204]" strokecolor="#1f3763 [1604]" strokeweight="1pt">
                   <v:textbox>
                     <w:txbxContent>
                       <w:p>
@@ -1623,25 +2336,80 @@
                             <w:rFonts w:eastAsia="等线" w:cs="Times New Roman"/>
                             <w:szCs w:val="21"/>
                           </w:rPr>
-                          <w:t>判断</w:t>
-                        </w:r>
-                        <w:r>
-                          <w:rPr>
-                            <w:rFonts w:eastAsia="等线" w:cs="Times New Roman" w:hint="eastAsia"/>
-                            <w:szCs w:val="21"/>
-                          </w:rPr>
-                          <w:t>请求类型</w:t>
+                          <w:t>DAO</w:t>
                         </w:r>
                       </w:p>
                     </w:txbxContent>
                   </v:textbox>
                 </v:rect>
-                <v:rect id="矩形 5" o:spid="_x0000_s1030" style="position:absolute;left:18106;top:17192;width:16104;height:3950;visibility:visible;mso-wrap-style:square;v-text-anchor:middle" o:gfxdata="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" fillcolor="#4472c4 [3204]" strokecolor="#1f3763 [1604]" strokeweight="1pt">
+                <v:shapetype id="_x0000_t32" coordsize="21600,21600" o:spt="32" o:oned="t" path="m,l21600,21600e" filled="f">
+                  <v:path arrowok="t" fillok="f" o:connecttype="none"/>
+                  <o:lock v:ext="edit" shapetype="t"/>
+                </v:shapetype>
+                <v:shape id="直接箭头连接符 65" o:spid="_x0000_s1044" type="#_x0000_t32" style="position:absolute;left:30509;top:11636;width:3339;height:52;flip:y;visibility:visible;mso-wrap-style:square" o:connectortype="straight" o:gfxdata="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" strokecolor="#4472c4 [3204]" strokeweight=".5pt">
+                  <v:stroke startarrow="block" endarrow="block" joinstyle="miter"/>
+                </v:shape>
+                <v:shapetype id="_x0000_t35" coordsize="21600,21600" o:spt="35" o:oned="t" adj="10800,10800" path="m,l@0,0@0@1,21600@1,21600,21600e" filled="f">
+                  <v:stroke joinstyle="miter"/>
+                  <v:formulas>
+                    <v:f eqn="val #0"/>
+                    <v:f eqn="val #1"/>
+                    <v:f eqn="mid #0 width"/>
+                    <v:f eqn="prod #1 1 2"/>
+                  </v:formulas>
+                  <v:path arrowok="t" fillok="f" o:connecttype="none"/>
+                  <v:handles>
+                    <v:h position="#0,@3"/>
+                    <v:h position="@2,#1"/>
+                  </v:handles>
+                  <o:lock v:ext="edit" shapetype="t"/>
+                </v:shapetype>
+                <v:shape id="直接箭头连接符 66" o:spid="_x0000_s1045" type="#_x0000_t35" style="position:absolute;left:36450;top:16342;width:10394;height:5230;rotation:90;flip:x;visibility:visible;mso-wrap-style:square" o:connectortype="elbow" o:gfxdata="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" adj="8665,31041" strokecolor="#4472c4 [3204]" strokeweight=".5pt">
+                  <v:stroke startarrow="block" endarrow="block"/>
+                </v:shape>
+                <v:shapetype id="_x0000_t34" coordsize="21600,21600" o:spt="34" o:oned="t" adj="10800" path="m,l@0,0@0,21600,21600,21600e" filled="f">
+                  <v:stroke joinstyle="miter"/>
+                  <v:formulas>
+                    <v:f eqn="val #0"/>
+                  </v:formulas>
+                  <v:path arrowok="t" fillok="f" o:connecttype="none"/>
+                  <v:handles>
+                    <v:h position="#0,center"/>
+                  </v:handles>
+                  <o:lock v:ext="edit" shapetype="t"/>
+                </v:shapetype>
+                <v:shape id="直接箭头连接符 67" o:spid="_x0000_s1046" type="#_x0000_t34" style="position:absolute;left:30682;top:27687;width:9895;height:6938;rotation:90;visibility:visible;mso-wrap-style:square" o:connectortype="elbow" o:gfxdata="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" strokecolor="#4472c4 [3204]" strokeweight=".5pt">
+                  <v:stroke startarrow="block" endarrow="block"/>
+                </v:shape>
+                <v:shape id="直接箭头连接符 68" o:spid="_x0000_s1047" type="#_x0000_t35" style="position:absolute;left:21720;top:17356;width:11873;height:4860;rotation:90;flip:x;visibility:visible;mso-wrap-style:square" o:connectortype="elbow" o:gfxdata="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" adj="8932,33109" strokecolor="#4472c4 [3204]" strokeweight=".5pt">
+                  <v:stroke endarrow="block"/>
+                </v:shape>
+                <v:shapetype id="_x0000_t132" coordsize="21600,21600" o:spt="132" path="m10800,qx,3391l,18209qy10800,21600,21600,18209l21600,3391qy10800,xem,3391nfqy10800,6782,21600,3391e">
+                  <v:path o:extrusionok="f" gradientshapeok="t" o:connecttype="custom" o:connectlocs="10800,6782;10800,0;0,10800;10800,21600;21600,10800" o:connectangles="270,270,180,90,0" textboxrect="0,6782,21600,18209"/>
+                </v:shapetype>
+                <v:shape id="流程图: 磁盘 69" o:spid="_x0000_s1048" type="#_x0000_t132" style="position:absolute;left:25382;top:36103;width:13558;height:5738;visibility:visible;mso-wrap-style:square;v-text-anchor:middle" o:gfxdata="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" fillcolor="#ffc000 [3207]" strokecolor="#7f5f00 [1607]" strokeweight="1pt">
+                  <v:stroke joinstyle="miter"/>
                   <v:textbox>
                     <w:txbxContent>
                       <w:p>
                         <w:pPr>
                           <w:jc w:val="center"/>
+                          <w:rPr>
+                            <w:rFonts w:hint="eastAsia"/>
+                          </w:rPr>
+                        </w:pPr>
+                        <w:r>
+                          <w:t>数据库</w:t>
+                        </w:r>
+                      </w:p>
+                    </w:txbxContent>
+                  </v:textbox>
+                </v:shape>
+                <v:shape id="文本框 43" o:spid="_x0000_s1049" type="#_x0000_t202" style="position:absolute;left:35324;top:18952;width:10109;height:3220;visibility:visible;mso-wrap-style:square;v-text-anchor:top" o:gfxdata="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" filled="f" stroked="f">
+                  <v:textbox>
+                    <w:txbxContent>
+                      <w:p>
+                        <w:pPr>
                           <w:rPr>
                             <w:kern w:val="0"/>
                             <w:sz w:val="24"/>
@@ -1653,63 +2421,26 @@
                             <w:rFonts w:ascii="等线" w:eastAsia="等线" w:hAnsi="等线" w:cs="Times New Roman" w:hint="eastAsia"/>
                             <w:szCs w:val="21"/>
                           </w:rPr>
-                          <w:t>Servlet</w:t>
+                          <w:t>数据层</w:t>
                         </w:r>
                         <w:r>
                           <w:rPr>
-                            <w:rFonts w:ascii="等线" w:eastAsia="等线" w:hAnsi="等线" w:cs="Times New Roman"/>
+                            <w:rFonts w:eastAsia="等线" w:cs="Times New Roman"/>
                             <w:szCs w:val="21"/>
                           </w:rPr>
-                          <w:t>实现</w:t>
-                        </w:r>
-                        <w:r>
-                          <w:rPr>
-                            <w:rFonts w:ascii="等线" w:eastAsia="等线" w:hAnsi="等线" w:cs="Times New Roman" w:hint="eastAsia"/>
-                            <w:szCs w:val="21"/>
-                          </w:rPr>
-                          <w:t>业务功能</w:t>
+                          <w:t>M</w:t>
                         </w:r>
                       </w:p>
                     </w:txbxContent>
                   </v:textbox>
-                </v:rect>
-                <v:rect id="矩形 9" o:spid="_x0000_s1031" style="position:absolute;left:7540;top:23488;width:16285;height:5569;visibility:visible;mso-wrap-style:square;v-text-anchor:middle" o:gfxdata="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" fillcolor="#4472c4 [3204]" strokecolor="#1f3763 [1604]" strokeweight="1pt">
+                </v:shape>
+                <v:shape id="文本框 43" o:spid="_x0000_s1050" type="#_x0000_t202" style="position:absolute;left:9921;top:9178;width:8776;height:3219;visibility:visible;mso-wrap-style:square;v-text-anchor:top" o:gfxdata="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" filled="f" stroked="f">
                   <v:textbox>
                     <w:txbxContent>
                       <w:p>
                         <w:pPr>
-                          <w:jc w:val="center"/>
                           <w:rPr>
-                            <w:kern w:val="0"/>
-                            <w:sz w:val="24"/>
-                            <w:szCs w:val="24"/>
-                          </w:rPr>
-                        </w:pPr>
-                        <w:r>
-                          <w:rPr>
-                            <w:rFonts w:ascii="等线" w:eastAsia="等线" w:hAnsi="等线" w:cs="Times New Roman"/>
-                            <w:szCs w:val="21"/>
-                          </w:rPr>
-                          <w:t>Service+ServiceImpl实现</w:t>
-                        </w:r>
-                        <w:r>
-                          <w:rPr>
-                            <w:rFonts w:ascii="等线" w:eastAsia="等线" w:hAnsi="等线" w:cs="Times New Roman" w:hint="eastAsia"/>
-                            <w:szCs w:val="21"/>
-                          </w:rPr>
-                          <w:t>数据库交互</w:t>
-                        </w:r>
-                      </w:p>
-                    </w:txbxContent>
-                  </v:textbox>
-                </v:rect>
-                <v:rect id="矩形 10" o:spid="_x0000_s1032" style="position:absolute;left:29629;top:24200;width:16103;height:3950;visibility:visible;mso-wrap-style:square;v-text-anchor:middle" o:gfxdata="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" fillcolor="#4472c4 [3204]" strokecolor="#1f3763 [1604]" strokeweight="1pt">
-                  <v:textbox>
-                    <w:txbxContent>
-                      <w:p>
-                        <w:pPr>
-                          <w:jc w:val="center"/>
-                          <w:rPr>
+                            <w:rFonts w:hint="eastAsia"/>
                             <w:kern w:val="0"/>
                             <w:sz w:val="24"/>
                             <w:szCs w:val="24"/>
@@ -1720,26 +2451,19 @@
                             <w:rFonts w:ascii="等线" w:eastAsia="等线" w:hAnsi="等线" w:cs="Times New Roman" w:hint="eastAsia"/>
                             <w:szCs w:val="21"/>
                           </w:rPr>
-                          <w:t>DAO数据库</w:t>
-                        </w:r>
-                        <w:r>
-                          <w:rPr>
-                            <w:rFonts w:ascii="等线" w:eastAsia="等线" w:hAnsi="等线" w:cs="Times New Roman"/>
-                            <w:szCs w:val="21"/>
-                          </w:rPr>
-                          <w:t>处理</w:t>
+                          <w:t>请求</w:t>
                         </w:r>
                       </w:p>
                     </w:txbxContent>
                   </v:textbox>
-                </v:rect>
-                <v:rect id="矩形 12" o:spid="_x0000_s1033" style="position:absolute;left:17526;top:32076;width:17729;height:6024;visibility:visible;mso-wrap-style:square;v-text-anchor:middle" o:gfxdata="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" fillcolor="#4472c4 [3204]" strokecolor="#1f3763 [1604]" strokeweight="1pt">
+                </v:shape>
+                <v:shape id="文本框 43" o:spid="_x0000_s1051" type="#_x0000_t202" style="position:absolute;left:9871;top:22957;width:8776;height:3219;visibility:visible;mso-wrap-style:square;v-text-anchor:top" o:gfxdata="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" filled="f" stroked="f">
                   <v:textbox>
                     <w:txbxContent>
                       <w:p>
                         <w:pPr>
-                          <w:jc w:val="center"/>
                           <w:rPr>
+                            <w:rFonts w:hint="eastAsia"/>
                             <w:kern w:val="0"/>
                             <w:sz w:val="24"/>
                             <w:szCs w:val="24"/>
@@ -1750,86 +2474,12 @@
                             <w:rFonts w:ascii="等线" w:eastAsia="等线" w:hAnsi="等线" w:cs="Times New Roman" w:hint="eastAsia"/>
                             <w:szCs w:val="21"/>
                           </w:rPr>
-                          <w:t>数据处理完成通过session</w:t>
-                        </w:r>
-                        <w:r>
-                          <w:rPr>
-                            <w:rFonts w:ascii="等线" w:eastAsia="等线" w:hAnsi="等线" w:cs="Times New Roman"/>
-                            <w:szCs w:val="21"/>
-                          </w:rPr>
-                          <w:t>转交给</w:t>
-                        </w:r>
-                        <w:r>
-                          <w:rPr>
-                            <w:rFonts w:ascii="等线" w:eastAsia="等线" w:hAnsi="等线" w:cs="Times New Roman" w:hint="eastAsia"/>
-                            <w:szCs w:val="21"/>
-                          </w:rPr>
-                          <w:t>JSP</w:t>
-                        </w:r>
-                        <w:r>
-                          <w:rPr>
-                            <w:rFonts w:ascii="等线" w:eastAsia="等线" w:hAnsi="等线" w:cs="Times New Roman"/>
-                            <w:szCs w:val="21"/>
-                          </w:rPr>
-                          <w:t>页面</w:t>
-                        </w:r>
-                        <w:r>
-                          <w:rPr>
-                            <w:rFonts w:ascii="等线" w:eastAsia="等线" w:hAnsi="等线" w:cs="Times New Roman" w:hint="eastAsia"/>
-                            <w:szCs w:val="21"/>
-                          </w:rPr>
-                          <w:t>渲染</w:t>
+                          <w:t>响应</w:t>
                         </w:r>
                       </w:p>
                     </w:txbxContent>
                   </v:textbox>
-                </v:rect>
-                <v:rect id="矩形 14" o:spid="_x0000_s1034" style="position:absolute;left:18288;top:41271;width:16408;height:5515;visibility:visible;mso-wrap-style:square;v-text-anchor:middle" o:gfxdata="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" fillcolor="#4472c4 [3204]" strokecolor="#1f3763 [1604]" strokeweight="1pt">
-                  <v:textbox>
-                    <w:txbxContent>
-                      <w:p>
-                        <w:pPr>
-                          <w:jc w:val="center"/>
-                          <w:rPr>
-                            <w:kern w:val="0"/>
-                            <w:sz w:val="24"/>
-                            <w:szCs w:val="24"/>
-                          </w:rPr>
-                        </w:pPr>
-                        <w:r>
-                          <w:rPr>
-                            <w:rFonts w:ascii="等线" w:eastAsia="等线" w:hAnsi="等线" w:cs="Times New Roman" w:hint="eastAsia"/>
-                            <w:szCs w:val="21"/>
-                          </w:rPr>
-                          <w:t>完成业务处理并返回给用户</w:t>
-                        </w:r>
-                      </w:p>
-                    </w:txbxContent>
-                  </v:textbox>
-                </v:rect>
-                <v:shapetype id="_x0000_t67" coordsize="21600,21600" o:spt="67" adj="16200,5400" path="m0@0l@1@0@1,0@2,0@2@0,21600@0,10800,21600xe">
-                  <v:stroke joinstyle="miter"/>
-                  <v:formulas>
-                    <v:f eqn="val #0"/>
-                    <v:f eqn="val #1"/>
-                    <v:f eqn="sum height 0 #1"/>
-                    <v:f eqn="sum 10800 0 #1"/>
-                    <v:f eqn="sum width 0 #0"/>
-                    <v:f eqn="prod @4 @3 10800"/>
-                    <v:f eqn="sum width 0 @5"/>
-                  </v:formulas>
-                  <v:path o:connecttype="custom" o:connectlocs="10800,0;0,@0;10800,21600;21600,@0" o:connectangles="270,180,90,0" textboxrect="@1,0,@2,@6"/>
-                  <v:handles>
-                    <v:h position="#1,#0" xrange="0,10800" yrange="0,21600"/>
-                  </v:handles>
-                </v:shapetype>
-                <v:shape id="箭头: 下 15" o:spid="_x0000_s1035" type="#_x0000_t67" style="position:absolute;left:24892;top:7670;width:2489;height:1982;visibility:visible;mso-wrap-style:square;v-text-anchor:middle" o:gfxdata="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" adj="10800" fillcolor="#4472c4 [3204]" strokecolor="#1f3763 [1604]" strokeweight="1pt"/>
-                <v:shape id="箭头: 下 16" o:spid="_x0000_s1036" type="#_x0000_t67" style="position:absolute;left:25066;top:15109;width:2489;height:1981;visibility:visible;mso-wrap-style:square;v-text-anchor:middle" o:gfxdata="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" adj="10800" fillcolor="#4472c4 [3204]" strokecolor="#1f3763 [1604]" strokeweight="1pt"/>
-                <v:shape id="箭头: 下 17" o:spid="_x0000_s1037" type="#_x0000_t67" style="position:absolute;left:22403;top:21306;width:2664;height:2061;rotation:3053225fd;visibility:visible;mso-wrap-style:square;v-text-anchor:middle" o:gfxdata="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" adj="10800" fillcolor="#4472c4 [3204]" strokecolor="#1f3763 [1604]" strokeweight="1pt"/>
-                <v:shape id="箭头: 下 18" o:spid="_x0000_s1038" type="#_x0000_t67" style="position:absolute;left:27381;top:21561;width:2489;height:1981;rotation:-2573215fd;visibility:visible;mso-wrap-style:square;v-text-anchor:middle" o:gfxdata="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" adj="10800" fillcolor="#4472c4 [3204]" strokecolor="#1f3763 [1604]" strokeweight="1pt"/>
-                <v:shape id="箭头: 下 19" o:spid="_x0000_s1039" type="#_x0000_t67" style="position:absolute;left:19224;top:29587;width:2489;height:1981;visibility:visible;mso-wrap-style:square;v-text-anchor:middle" o:gfxdata="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" adj="10800" fillcolor="#4472c4 [3204]" strokecolor="#1f3763 [1604]" strokeweight="1pt"/>
-                <v:shape id="箭头: 下 20" o:spid="_x0000_s1040" type="#_x0000_t67" style="position:absolute;left:31772;top:29384;width:2489;height:1981;visibility:visible;mso-wrap-style:square;v-text-anchor:middle" o:gfxdata="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" adj="10800" fillcolor="#4472c4 [3204]" strokecolor="#1f3763 [1604]" strokeweight="1pt"/>
-                <v:shape id="箭头: 下 21" o:spid="_x0000_s1041" type="#_x0000_t67" style="position:absolute;left:24914;top:38630;width:2489;height:1981;visibility:visible;mso-wrap-style:square;v-text-anchor:middle" o:gfxdata="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" adj="10800" fillcolor="#4472c4 [3204]" strokecolor="#1f3763 [1604]" strokeweight="1pt"/>
+                </v:shape>
                 <w10:anchorlock/>
               </v:group>
             </w:pict>
@@ -5284,19 +5934,10 @@
               <w:rPr>
                 <w:rFonts w:hint="eastAsia"/>
               </w:rPr>
-              <w:t>(</w:t>
-            </w:r>
-            <w:r>
-              <w:rPr>
-                <w:rFonts w:hint="eastAsia"/>
-              </w:rPr>
-              <w:t>P</w:t>
-            </w:r>
-            <w:r>
-              <w:t>roduct p</w:t>
-            </w:r>
-            <w:r>
-              <w:t>)</w:t>
+              <w:t>(P</w:t>
+            </w:r>
+            <w:r>
+              <w:t>roduct p)</w:t>
             </w:r>
           </w:p>
         </w:tc>
@@ -5492,9 +6133,6 @@
           <w:p>
             <w:pPr>
               <w:cnfStyle w:val="000000000000" w:firstRow="0" w:lastRow="0" w:firstColumn="0" w:lastColumn="0" w:oddVBand="0" w:evenVBand="0" w:oddHBand="0" w:evenHBand="0" w:firstRowFirstColumn="0" w:firstRowLastColumn="0" w:lastRowFirstColumn="0" w:lastRowLastColumn="0"/>
-              <w:rPr>
-                <w:rFonts w:hint="eastAsia"/>
-              </w:rPr>
             </w:pPr>
             <w:r>
               <w:rPr>
@@ -5509,19 +6147,10 @@
               <w:rPr>
                 <w:rFonts w:hint="eastAsia"/>
               </w:rPr>
-              <w:t>(</w:t>
-            </w:r>
-            <w:r>
-              <w:rPr>
-                <w:rFonts w:hint="eastAsia"/>
-              </w:rPr>
-              <w:t>S</w:t>
-            </w:r>
-            <w:r>
-              <w:t>tring name</w:t>
-            </w:r>
-            <w:r>
-              <w:t>)</w:t>
+              <w:t>(S</w:t>
+            </w:r>
+            <w:r>
+              <w:t>tring name)</w:t>
             </w:r>
           </w:p>
         </w:tc>
@@ -5829,13 +6458,7 @@
               <w:t>ueryPdtsById</w:t>
             </w:r>
             <w:r>
-              <w:t>(</w:t>
-            </w:r>
-            <w:r>
-              <w:t>Int typeid</w:t>
-            </w:r>
-            <w:r>
-              <w:t>)</w:t>
+              <w:t>(Int typeid)</w:t>
             </w:r>
           </w:p>
         </w:tc>
@@ -9987,7 +10610,48 @@
         <w:t>用户管理页面</w:t>
       </w:r>
     </w:p>
-    <w:p/>
+    <w:p>
+      <w:r>
+        <w:rPr>
+          <w:noProof/>
+        </w:rPr>
+        <w:drawing>
+          <wp:inline distT="0" distB="0" distL="0" distR="0" wp14:anchorId="78B5E83E" wp14:editId="4474F71A">
+            <wp:extent cx="5274310" cy="3088005"/>
+            <wp:effectExtent l="0" t="0" r="2540" b="0"/>
+            <wp:docPr id="35" name="图片 35"/>
+            <wp:cNvGraphicFramePr>
+              <a:graphicFrameLocks xmlns:a="http://schemas.openxmlformats.org/drawingml/2006/main" noChangeAspect="1"/>
+            </wp:cNvGraphicFramePr>
+            <a:graphic xmlns:a="http://schemas.openxmlformats.org/drawingml/2006/main">
+              <a:graphicData uri="http://schemas.openxmlformats.org/drawingml/2006/picture">
+                <pic:pic xmlns:pic="http://schemas.openxmlformats.org/drawingml/2006/picture">
+                  <pic:nvPicPr>
+                    <pic:cNvPr id="1" name=""/>
+                    <pic:cNvPicPr/>
+                  </pic:nvPicPr>
+                  <pic:blipFill>
+                    <a:blip r:embed="rId15"/>
+                    <a:stretch>
+                      <a:fillRect/>
+                    </a:stretch>
+                  </pic:blipFill>
+                  <pic:spPr>
+                    <a:xfrm>
+                      <a:off x="0" y="0"/>
+                      <a:ext cx="5274310" cy="3088005"/>
+                    </a:xfrm>
+                    <a:prstGeom prst="rect">
+                      <a:avLst/>
+                    </a:prstGeom>
+                  </pic:spPr>
+                </pic:pic>
+              </a:graphicData>
+            </a:graphic>
+          </wp:inline>
+        </w:drawing>
+      </w:r>
+    </w:p>
     <w:p/>
     <w:p>
       <w:pPr>
@@ -9997,10 +10661,52 @@
         <w:rPr>
           <w:rFonts w:hint="eastAsia"/>
         </w:rPr>
+        <w:lastRenderedPageBreak/>
         <w:t>商品管理页面</w:t>
       </w:r>
     </w:p>
-    <w:p/>
+    <w:p>
+      <w:r>
+        <w:rPr>
+          <w:noProof/>
+        </w:rPr>
+        <w:drawing>
+          <wp:inline distT="0" distB="0" distL="0" distR="0" wp14:anchorId="3209978B" wp14:editId="0802128F">
+            <wp:extent cx="5274310" cy="3491865"/>
+            <wp:effectExtent l="0" t="0" r="2540" b="0"/>
+            <wp:docPr id="36" name="图片 36"/>
+            <wp:cNvGraphicFramePr>
+              <a:graphicFrameLocks xmlns:a="http://schemas.openxmlformats.org/drawingml/2006/main" noChangeAspect="1"/>
+            </wp:cNvGraphicFramePr>
+            <a:graphic xmlns:a="http://schemas.openxmlformats.org/drawingml/2006/main">
+              <a:graphicData uri="http://schemas.openxmlformats.org/drawingml/2006/picture">
+                <pic:pic xmlns:pic="http://schemas.openxmlformats.org/drawingml/2006/picture">
+                  <pic:nvPicPr>
+                    <pic:cNvPr id="1" name=""/>
+                    <pic:cNvPicPr/>
+                  </pic:nvPicPr>
+                  <pic:blipFill>
+                    <a:blip r:embed="rId16"/>
+                    <a:stretch>
+                      <a:fillRect/>
+                    </a:stretch>
+                  </pic:blipFill>
+                  <pic:spPr>
+                    <a:xfrm>
+                      <a:off x="0" y="0"/>
+                      <a:ext cx="5274310" cy="3491865"/>
+                    </a:xfrm>
+                    <a:prstGeom prst="rect">
+                      <a:avLst/>
+                    </a:prstGeom>
+                  </pic:spPr>
+                </pic:pic>
+              </a:graphicData>
+            </a:graphic>
+          </wp:inline>
+        </w:drawing>
+      </w:r>
+    </w:p>
     <w:p>
       <w:pPr>
         <w:pStyle w:val="3"/>
@@ -10012,7 +10718,48 @@
         <w:t>商品类型管理页面</w:t>
       </w:r>
     </w:p>
-    <w:p/>
+    <w:p>
+      <w:r>
+        <w:rPr>
+          <w:noProof/>
+        </w:rPr>
+        <w:drawing>
+          <wp:inline distT="0" distB="0" distL="0" distR="0" wp14:anchorId="26338064" wp14:editId="0516CF02">
+            <wp:extent cx="5274310" cy="2828925"/>
+            <wp:effectExtent l="0" t="0" r="2540" b="9525"/>
+            <wp:docPr id="37" name="图片 37"/>
+            <wp:cNvGraphicFramePr>
+              <a:graphicFrameLocks xmlns:a="http://schemas.openxmlformats.org/drawingml/2006/main" noChangeAspect="1"/>
+            </wp:cNvGraphicFramePr>
+            <a:graphic xmlns:a="http://schemas.openxmlformats.org/drawingml/2006/main">
+              <a:graphicData uri="http://schemas.openxmlformats.org/drawingml/2006/picture">
+                <pic:pic xmlns:pic="http://schemas.openxmlformats.org/drawingml/2006/picture">
+                  <pic:nvPicPr>
+                    <pic:cNvPr id="1" name=""/>
+                    <pic:cNvPicPr/>
+                  </pic:nvPicPr>
+                  <pic:blipFill>
+                    <a:blip r:embed="rId17"/>
+                    <a:stretch>
+                      <a:fillRect/>
+                    </a:stretch>
+                  </pic:blipFill>
+                  <pic:spPr>
+                    <a:xfrm>
+                      <a:off x="0" y="0"/>
+                      <a:ext cx="5274310" cy="2828925"/>
+                    </a:xfrm>
+                    <a:prstGeom prst="rect">
+                      <a:avLst/>
+                    </a:prstGeom>
+                  </pic:spPr>
+                </pic:pic>
+              </a:graphicData>
+            </a:graphic>
+          </wp:inline>
+        </w:drawing>
+      </w:r>
+    </w:p>
     <w:p>
       <w:pPr>
         <w:pStyle w:val="3"/>
@@ -10021,10 +10768,52 @@
         <w:rPr>
           <w:rFonts w:hint="eastAsia"/>
         </w:rPr>
+        <w:lastRenderedPageBreak/>
         <w:t>订单管理页面</w:t>
       </w:r>
     </w:p>
-    <w:p/>
+    <w:p>
+      <w:r>
+        <w:rPr>
+          <w:noProof/>
+        </w:rPr>
+        <w:drawing>
+          <wp:inline distT="0" distB="0" distL="0" distR="0" wp14:anchorId="0D442E1E" wp14:editId="4B0EACAA">
+            <wp:extent cx="5274310" cy="2964815"/>
+            <wp:effectExtent l="0" t="0" r="2540" b="6985"/>
+            <wp:docPr id="38" name="图片 38"/>
+            <wp:cNvGraphicFramePr>
+              <a:graphicFrameLocks xmlns:a="http://schemas.openxmlformats.org/drawingml/2006/main" noChangeAspect="1"/>
+            </wp:cNvGraphicFramePr>
+            <a:graphic xmlns:a="http://schemas.openxmlformats.org/drawingml/2006/main">
+              <a:graphicData uri="http://schemas.openxmlformats.org/drawingml/2006/picture">
+                <pic:pic xmlns:pic="http://schemas.openxmlformats.org/drawingml/2006/picture">
+                  <pic:nvPicPr>
+                    <pic:cNvPr id="1" name=""/>
+                    <pic:cNvPicPr/>
+                  </pic:nvPicPr>
+                  <pic:blipFill>
+                    <a:blip r:embed="rId18"/>
+                    <a:stretch>
+                      <a:fillRect/>
+                    </a:stretch>
+                  </pic:blipFill>
+                  <pic:spPr>
+                    <a:xfrm>
+                      <a:off x="0" y="0"/>
+                      <a:ext cx="5274310" cy="2964815"/>
+                    </a:xfrm>
+                    <a:prstGeom prst="rect">
+                      <a:avLst/>
+                    </a:prstGeom>
+                  </pic:spPr>
+                </pic:pic>
+              </a:graphicData>
+            </a:graphic>
+          </wp:inline>
+        </w:drawing>
+      </w:r>
+    </w:p>
     <w:p/>
     <w:p/>
     <w:p/>
@@ -10097,7 +10886,7 @@
                     <pic:cNvPicPr/>
                   </pic:nvPicPr>
                   <pic:blipFill>
-                    <a:blip r:embed="rId15"/>
+                    <a:blip r:embed="rId19"/>
                     <a:stretch>
                       <a:fillRect/>
                     </a:stretch>
@@ -10160,7 +10949,7 @@
                     <pic:cNvPicPr/>
                   </pic:nvPicPr>
                   <pic:blipFill>
-                    <a:blip r:embed="rId16"/>
+                    <a:blip r:embed="rId20"/>
                     <a:stretch>
                       <a:fillRect/>
                     </a:stretch>
@@ -10223,7 +11012,7 @@
                     <pic:cNvPicPr/>
                   </pic:nvPicPr>
                   <pic:blipFill>
-                    <a:blip r:embed="rId17"/>
+                    <a:blip r:embed="rId21"/>
                     <a:stretch>
                       <a:fillRect/>
                     </a:stretch>
@@ -10294,7 +11083,7 @@
                     <pic:cNvPicPr/>
                   </pic:nvPicPr>
                   <pic:blipFill>
-                    <a:blip r:embed="rId18"/>
+                    <a:blip r:embed="rId22"/>
                     <a:stretch>
                       <a:fillRect/>
                     </a:stretch>
@@ -10356,7 +11145,7 @@
                     <pic:cNvPicPr/>
                   </pic:nvPicPr>
                   <pic:blipFill>
-                    <a:blip r:embed="rId19"/>
+                    <a:blip r:embed="rId23"/>
                     <a:stretch>
                       <a:fillRect/>
                     </a:stretch>
@@ -10419,7 +11208,7 @@
                     <pic:cNvPicPr/>
                   </pic:nvPicPr>
                   <pic:blipFill>
-                    <a:blip r:embed="rId20"/>
+                    <a:blip r:embed="rId24"/>
                     <a:stretch>
                       <a:fillRect/>
                     </a:stretch>
@@ -10481,7 +11270,7 @@
                     <pic:cNvPicPr/>
                   </pic:nvPicPr>
                   <pic:blipFill>
-                    <a:blip r:embed="rId21"/>
+                    <a:blip r:embed="rId25"/>
                     <a:stretch>
                       <a:fillRect/>
                     </a:stretch>
@@ -10543,7 +11332,7 @@
                     <pic:cNvPicPr/>
                   </pic:nvPicPr>
                   <pic:blipFill>
-                    <a:blip r:embed="rId22"/>
+                    <a:blip r:embed="rId26"/>
                     <a:stretch>
                       <a:fillRect/>
                     </a:stretch>
@@ -10605,7 +11394,7 @@
                     <pic:cNvPicPr/>
                   </pic:nvPicPr>
                   <pic:blipFill>
-                    <a:blip r:embed="rId23"/>
+                    <a:blip r:embed="rId27"/>
                     <a:stretch>
                       <a:fillRect/>
                     </a:stretch>
@@ -10667,7 +11456,7 @@
                     <pic:cNvPicPr/>
                   </pic:nvPicPr>
                   <pic:blipFill>
-                    <a:blip r:embed="rId24"/>
+                    <a:blip r:embed="rId28"/>
                     <a:stretch>
                       <a:fillRect/>
                     </a:stretch>
@@ -10730,7 +11519,7 @@
                     <pic:cNvPicPr/>
                   </pic:nvPicPr>
                   <pic:blipFill>
-                    <a:blip r:embed="rId25"/>
+                    <a:blip r:embed="rId29"/>
                     <a:stretch>
                       <a:fillRect/>
                     </a:stretch>
@@ -11596,7 +12385,7 @@
                     <pic:cNvPicPr/>
                   </pic:nvPicPr>
                   <pic:blipFill>
-                    <a:blip r:embed="rId26"/>
+                    <a:blip r:embed="rId30"/>
                     <a:stretch>
                       <a:fillRect/>
                     </a:stretch>
@@ -11869,7 +12658,7 @@
               <w:cnfStyle w:val="000000100000" w:firstRow="0" w:lastRow="0" w:firstColumn="0" w:lastColumn="0" w:oddVBand="0" w:evenVBand="0" w:oddHBand="1" w:evenHBand="0" w:firstRowFirstColumn="0" w:firstRowLastColumn="0" w:lastRowFirstColumn="0" w:lastRowLastColumn="0"/>
             </w:pPr>
             <w:r>
-              <w:t>C</w:t>
+              <w:t>c</w:t>
             </w:r>
             <w:r>
               <w:rPr>
@@ -13662,8 +14451,6 @@
               </w:rPr>
               <w:t>已完成</w:t>
             </w:r>
-            <w:bookmarkStart w:id="0" w:name="_GoBack"/>
-            <w:bookmarkEnd w:id="0"/>
           </w:p>
         </w:tc>
       </w:tr>
@@ -16279,7 +17066,7 @@
 </file>
 
 <file path=customXml/itemProps1.xml><?xml version="1.0" encoding="utf-8"?>
-<ds:datastoreItem xmlns:ds="http://schemas.openxmlformats.org/officeDocument/2006/customXml" ds:itemID="{319873D4-51CF-4074-A0E5-96C0B937FD01}">
+<ds:datastoreItem xmlns:ds="http://schemas.openxmlformats.org/officeDocument/2006/customXml" ds:itemID="{A838A87B-83A0-4939-9778-1804091AB4DE}">
   <ds:schemaRefs>
     <ds:schemaRef ds:uri="http://schemas.openxmlformats.org/officeDocument/2006/bibliography"/>
   </ds:schemaRefs>

</xml_diff>